<commit_message>
Actualización: Avance de Proyecto y Casos Forenses
Se actualiza el documento de visión, se completa el detalle del caso de estudio ControlStock
</commit_message>
<xml_diff>
--- a/ControlStock.docx
+++ b/ControlStock.docx
@@ -53,38 +53,118 @@
     <w:p>
       <w:pPr>
         <w:jc w:val="center"/>
+        <w:rPr>
+          <w:sz w:val="40"/>
+          <w:szCs w:val="40"/>
+        </w:rPr>
       </w:pPr>
     </w:p>
     <w:p>
       <w:pPr>
         <w:jc w:val="center"/>
+        <w:rPr>
+          <w:sz w:val="40"/>
+          <w:szCs w:val="40"/>
+        </w:rPr>
       </w:pPr>
     </w:p>
     <w:p>
       <w:pPr>
         <w:jc w:val="center"/>
-      </w:pPr>
+        <w:rPr>
+          <w:b/>
+          <w:bCs/>
+          <w:sz w:val="40"/>
+          <w:szCs w:val="40"/>
+        </w:rPr>
+      </w:pPr>
+      <w:r>
+        <w:rPr>
+          <w:b/>
+          <w:bCs/>
+          <w:sz w:val="40"/>
+          <w:szCs w:val="40"/>
+        </w:rPr>
+        <w:t>GRUPO#4</w:t>
+      </w:r>
     </w:p>
     <w:p>
       <w:pPr>
         <w:jc w:val="center"/>
-      </w:pPr>
+        <w:rPr>
+          <w:b/>
+          <w:bCs/>
+          <w:sz w:val="40"/>
+          <w:szCs w:val="40"/>
+        </w:rPr>
+      </w:pPr>
+      <w:r>
+        <w:rPr>
+          <w:b/>
+          <w:bCs/>
+          <w:sz w:val="40"/>
+          <w:szCs w:val="40"/>
+        </w:rPr>
+        <w:t>Nombres:</w:t>
+      </w:r>
     </w:p>
     <w:p>
       <w:pPr>
         <w:jc w:val="center"/>
-      </w:pPr>
+        <w:rPr>
+          <w:b/>
+          <w:bCs/>
+          <w:sz w:val="40"/>
+          <w:szCs w:val="40"/>
+        </w:rPr>
+      </w:pPr>
+    </w:p>
+    <w:p>
+      <w:pPr>
+        <w:pStyle w:val="Prrafodelista"/>
+        <w:numPr>
+          <w:ilvl w:val="0"/>
+          <w:numId w:val="6"/>
+        </w:numPr>
+        <w:rPr>
+          <w:sz w:val="40"/>
+          <w:szCs w:val="40"/>
+        </w:rPr>
+      </w:pPr>
+      <w:r>
+        <w:rPr>
+          <w:sz w:val="40"/>
+          <w:szCs w:val="40"/>
+        </w:rPr>
+        <w:t>ALEJANDRO JAVIER ALMEIDA FRANCO</w:t>
+      </w:r>
+    </w:p>
+    <w:p>
+      <w:pPr>
+        <w:pStyle w:val="Prrafodelista"/>
+        <w:numPr>
+          <w:ilvl w:val="0"/>
+          <w:numId w:val="6"/>
+        </w:numPr>
+        <w:rPr>
+          <w:sz w:val="40"/>
+          <w:szCs w:val="40"/>
+        </w:rPr>
+      </w:pPr>
+      <w:r>
+        <w:rPr>
+          <w:sz w:val="40"/>
+          <w:szCs w:val="40"/>
+        </w:rPr>
+        <w:t>ALEX XAVIER BANCHON MIRANDA</w:t>
+      </w:r>
     </w:p>
     <w:p>
       <w:pPr>
         <w:jc w:val="center"/>
       </w:pPr>
     </w:p>
-    <w:p>
-      <w:pPr>
-        <w:jc w:val="center"/>
-      </w:pPr>
-    </w:p>
+    <w:p/>
     <w:p>
       <w:pPr>
         <w:jc w:val="center"/>
@@ -161,43 +241,19 @@
       <w:pPr>
         <w:jc w:val="center"/>
       </w:pPr>
+      <w:r>
+        <w:t>Enero, 2026</w:t>
+      </w:r>
     </w:p>
     <w:p>
       <w:pPr>
         <w:jc w:val="center"/>
       </w:pPr>
-    </w:p>
-    <w:p>
-      <w:pPr>
-        <w:jc w:val="center"/>
-      </w:pPr>
-    </w:p>
-    <w:p>
-      <w:pPr>
-        <w:jc w:val="center"/>
-      </w:pPr>
-    </w:p>
-    <w:p>
-      <w:pPr>
-        <w:jc w:val="center"/>
-      </w:pPr>
-      <w:r>
-        <w:t>Enero, 2026</w:t>
-      </w:r>
-    </w:p>
-    <w:p>
-      <w:pPr>
-        <w:jc w:val="center"/>
-      </w:pPr>
       <w:r>
         <w:t>Guayaquil, Ecuador</w:t>
       </w:r>
     </w:p>
-    <w:p>
-      <w:r>
-        <w:br w:type="page"/>
-      </w:r>
-    </w:p>
+    <w:p/>
     <w:p>
       <w:pPr>
         <w:pStyle w:val="Ttulo1"/>
@@ -487,6 +543,24 @@
                 <w:rFonts w:ascii="Aptos" w:eastAsia="Aptos" w:hAnsi="Aptos"/>
               </w:rPr>
             </w:pPr>
+            <w:r>
+              <w:rPr>
+                <w:rFonts w:ascii="Aptos" w:eastAsia="Aptos" w:hAnsi="Aptos"/>
+              </w:rPr>
+              <w:t>2</w:t>
+            </w:r>
+            <w:r>
+              <w:rPr>
+                <w:rFonts w:ascii="Aptos" w:eastAsia="Aptos" w:hAnsi="Aptos"/>
+              </w:rPr>
+              <w:t>9</w:t>
+            </w:r>
+            <w:r>
+              <w:rPr>
+                <w:rFonts w:ascii="Aptos" w:eastAsia="Aptos" w:hAnsi="Aptos"/>
+              </w:rPr>
+              <w:t>/01/2026</w:t>
+            </w:r>
           </w:p>
         </w:tc>
         <w:tc>
@@ -500,6 +574,12 @@
                 <w:rFonts w:ascii="Aptos" w:eastAsia="Aptos" w:hAnsi="Aptos"/>
               </w:rPr>
             </w:pPr>
+            <w:r>
+              <w:rPr>
+                <w:rFonts w:ascii="Aptos" w:eastAsia="Aptos" w:hAnsi="Aptos"/>
+              </w:rPr>
+              <w:t>0.0.3</w:t>
+            </w:r>
           </w:p>
         </w:tc>
         <w:tc>
@@ -513,6 +593,34 @@
                 <w:rFonts w:ascii="Aptos" w:eastAsia="Aptos" w:hAnsi="Aptos"/>
               </w:rPr>
             </w:pPr>
+            <w:r>
+              <w:rPr>
+                <w:rFonts w:ascii="Aptos" w:eastAsia="Aptos" w:hAnsi="Aptos"/>
+              </w:rPr>
+              <w:t xml:space="preserve">Se agrega contenido al proyecto y se realizó un </w:t>
+            </w:r>
+            <w:proofErr w:type="spellStart"/>
+            <w:r>
+              <w:rPr>
+                <w:rFonts w:ascii="Aptos" w:eastAsia="Aptos" w:hAnsi="Aptos"/>
+              </w:rPr>
+              <w:t>commit</w:t>
+            </w:r>
+            <w:proofErr w:type="spellEnd"/>
+            <w:r>
+              <w:rPr>
+                <w:rFonts w:ascii="Aptos" w:eastAsia="Aptos" w:hAnsi="Aptos"/>
+              </w:rPr>
+              <w:t xml:space="preserve"> y un </w:t>
+            </w:r>
+            <w:proofErr w:type="spellStart"/>
+            <w:r>
+              <w:rPr>
+                <w:rFonts w:ascii="Aptos" w:eastAsia="Aptos" w:hAnsi="Aptos"/>
+              </w:rPr>
+              <w:t>push</w:t>
+            </w:r>
+            <w:proofErr w:type="spellEnd"/>
           </w:p>
         </w:tc>
         <w:tc>
@@ -526,6 +634,26 @@
                 <w:rFonts w:ascii="Aptos" w:eastAsia="Aptos" w:hAnsi="Aptos"/>
               </w:rPr>
             </w:pPr>
+            <w:r>
+              <w:rPr>
+                <w:rFonts w:ascii="Aptos" w:eastAsia="Aptos" w:hAnsi="Aptos"/>
+              </w:rPr>
+              <w:t xml:space="preserve">Alejandro </w:t>
+            </w:r>
+          </w:p>
+          <w:p>
+            <w:pPr>
+              <w:spacing w:after="0" w:line="240" w:lineRule="auto"/>
+              <w:rPr>
+                <w:rFonts w:ascii="Aptos" w:eastAsia="Aptos" w:hAnsi="Aptos"/>
+              </w:rPr>
+            </w:pPr>
+            <w:r>
+              <w:rPr>
+                <w:rFonts w:ascii="Aptos" w:eastAsia="Aptos" w:hAnsi="Aptos"/>
+              </w:rPr>
+              <w:t>Almeida</w:t>
+            </w:r>
           </w:p>
         </w:tc>
       </w:tr>
@@ -3121,12 +3249,14 @@
       <w:bookmarkEnd w:id="18"/>
     </w:p>
     <w:p/>
+    <w:p/>
     <w:p>
       <w:pPr>
         <w:pStyle w:val="Ttulo1"/>
       </w:pPr>
       <w:bookmarkStart w:id="19" w:name="_Toc183101332"/>
       <w:r>
+        <w:lastRenderedPageBreak/>
         <w:t>Descripción de los interesados y usuarios</w:t>
       </w:r>
       <w:bookmarkEnd w:id="19"/>
@@ -3246,6 +3376,12 @@
                 <w:rFonts w:ascii="Aptos" w:eastAsia="Aptos" w:hAnsi="Aptos"/>
               </w:rPr>
             </w:pPr>
+            <w:r>
+              <w:rPr>
+                <w:rFonts w:ascii="Aptos" w:eastAsia="Aptos" w:hAnsi="Aptos"/>
+              </w:rPr>
+              <w:t>Dueño de Negocio</w:t>
+            </w:r>
           </w:p>
         </w:tc>
         <w:tc>
@@ -3259,12 +3395,40 @@
                 <w:rFonts w:ascii="Aptos" w:eastAsia="Aptos" w:hAnsi="Aptos"/>
               </w:rPr>
             </w:pPr>
+            <w:r>
+              <w:rPr>
+                <w:rFonts w:ascii="Aptos" w:eastAsia="Aptos" w:hAnsi="Aptos"/>
+              </w:rPr>
+              <w:t>Intereses comerciales</w:t>
+            </w:r>
           </w:p>
         </w:tc>
         <w:tc>
           <w:tcPr>
             <w:tcW w:w="1979" w:type="dxa"/>
           </w:tcPr>
+          <w:p>
+            <w:pPr>
+              <w:pStyle w:val="NormalWeb"/>
+              <w:spacing w:after="0"/>
+            </w:pPr>
+            <w:r>
+              <w:rPr>
+                <w:rFonts w:ascii="Aptos" w:hAnsi="Aptos"/>
+                <w:b/>
+                <w:bCs/>
+                <w:color w:val="000000"/>
+              </w:rPr>
+              <w:t>Cliente:</w:t>
+            </w:r>
+            <w:r>
+              <w:rPr>
+                <w:rFonts w:ascii="Aptos" w:hAnsi="Aptos"/>
+                <w:color w:val="000000"/>
+              </w:rPr>
+              <w:t xml:space="preserve"> Define reglas y aprueba funciones.</w:t>
+            </w:r>
+          </w:p>
           <w:p>
             <w:pPr>
               <w:spacing w:after="0" w:line="240" w:lineRule="auto"/>
@@ -3287,12 +3451,31 @@
                 <w:rFonts w:ascii="Aptos" w:eastAsia="Aptos" w:hAnsi="Aptos"/>
               </w:rPr>
             </w:pPr>
+            <w:r>
+              <w:rPr>
+                <w:rFonts w:ascii="Aptos" w:eastAsia="Aptos" w:hAnsi="Aptos"/>
+              </w:rPr>
+              <w:t>Líder de Proyecto</w:t>
+            </w:r>
           </w:p>
         </w:tc>
         <w:tc>
           <w:tcPr>
             <w:tcW w:w="4394" w:type="dxa"/>
           </w:tcPr>
+          <w:p>
+            <w:pPr>
+              <w:pStyle w:val="NormalWeb"/>
+              <w:spacing w:after="0"/>
+            </w:pPr>
+            <w:r>
+              <w:rPr>
+                <w:rFonts w:ascii="Aptos" w:hAnsi="Aptos"/>
+                <w:color w:val="000000"/>
+              </w:rPr>
+              <w:t>Equipo de Desarrollo</w:t>
+            </w:r>
+          </w:p>
           <w:p>
             <w:pPr>
               <w:spacing w:after="0" w:line="240" w:lineRule="auto"/>
@@ -3313,6 +3496,20 @@
                 <w:rFonts w:ascii="Aptos" w:eastAsia="Aptos" w:hAnsi="Aptos"/>
               </w:rPr>
             </w:pPr>
+            <w:r>
+              <w:rPr>
+                <w:rFonts w:ascii="Aptos" w:eastAsia="Aptos" w:hAnsi="Aptos"/>
+                <w:b/>
+                <w:bCs/>
+              </w:rPr>
+              <w:t>Javier Almeida:</w:t>
+            </w:r>
+            <w:r>
+              <w:rPr>
+                <w:rFonts w:ascii="Aptos" w:eastAsia="Aptos" w:hAnsi="Aptos"/>
+              </w:rPr>
+              <w:t xml:space="preserve"> Diseña y supervisa el software.</w:t>
+            </w:r>
           </w:p>
         </w:tc>
       </w:tr>
@@ -3431,6 +3628,19 @@
           </w:tcPr>
           <w:p>
             <w:pPr>
+              <w:pStyle w:val="NormalWeb"/>
+              <w:spacing w:after="0"/>
+            </w:pPr>
+            <w:r>
+              <w:rPr>
+                <w:rFonts w:ascii="Aptos" w:hAnsi="Aptos"/>
+                <w:color w:val="000000"/>
+              </w:rPr>
+              <w:t>Administrador</w:t>
+            </w:r>
+          </w:p>
+          <w:p>
+            <w:pPr>
               <w:spacing w:after="0" w:line="240" w:lineRule="auto"/>
               <w:rPr>
                 <w:rFonts w:ascii="Aptos" w:eastAsia="Aptos" w:hAnsi="Aptos"/>
@@ -3449,6 +3659,12 @@
                 <w:rFonts w:ascii="Aptos" w:eastAsia="Aptos" w:hAnsi="Aptos"/>
               </w:rPr>
             </w:pPr>
+            <w:r>
+              <w:rPr>
+                <w:rFonts w:ascii="Aptos" w:eastAsia="Aptos" w:hAnsi="Aptos"/>
+              </w:rPr>
+              <w:t>Control total del sistema: gestiona usuarios, precios y reportes financieros.</w:t>
+            </w:r>
           </w:p>
         </w:tc>
       </w:tr>
@@ -3464,6 +3680,12 @@
                 <w:rFonts w:ascii="Aptos" w:eastAsia="Aptos" w:hAnsi="Aptos"/>
               </w:rPr>
             </w:pPr>
+            <w:r>
+              <w:rPr>
+                <w:rFonts w:ascii="Aptos" w:eastAsia="Aptos" w:hAnsi="Aptos"/>
+              </w:rPr>
+              <w:t>Operador de Bodega</w:t>
+            </w:r>
           </w:p>
         </w:tc>
         <w:tc>
@@ -3472,6 +3694,19 @@
           </w:tcPr>
           <w:p>
             <w:pPr>
+              <w:pStyle w:val="NormalWeb"/>
+              <w:spacing w:after="0"/>
+            </w:pPr>
+            <w:r>
+              <w:rPr>
+                <w:rFonts w:ascii="Aptos" w:hAnsi="Aptos"/>
+                <w:color w:val="000000"/>
+              </w:rPr>
+              <w:t>Registro operativo: encargado de anotar entradas, salidas y mermas de stock.</w:t>
+            </w:r>
+          </w:p>
+          <w:p>
+            <w:pPr>
               <w:spacing w:after="0" w:line="240" w:lineRule="auto"/>
               <w:rPr>
                 <w:rFonts w:ascii="Aptos" w:eastAsia="Aptos" w:hAnsi="Aptos"/>
@@ -3513,6 +3748,11 @@
         <w:pStyle w:val="Ttulo2"/>
       </w:pPr>
       <w:bookmarkStart w:id="24" w:name="_Toc183101335"/>
+    </w:p>
+    <w:p>
+      <w:pPr>
+        <w:pStyle w:val="Ttulo2"/>
+      </w:pPr>
       <w:commentRangeStart w:id="25"/>
       <w:r>
         <w:t>Ambiente del usuario</w:t>
@@ -3523,20 +3763,133 @@
         <w:commentReference w:id="25"/>
       </w:r>
     </w:p>
+    <w:p>
+      <w:pPr>
+        <w:pStyle w:val="Ttulo1"/>
+      </w:pPr>
+      <w:bookmarkStart w:id="26" w:name="_Toc183101336"/>
+      <w:r>
+        <w:t>Descripción de</w:t>
+      </w:r>
+      <w:bookmarkEnd w:id="26"/>
+      <w:r>
+        <w:t>l Sistema de Información</w:t>
+      </w:r>
+    </w:p>
+    <w:p>
+      <w:r>
+        <w:rPr>
+          <w:b/>
+          <w:bCs/>
+        </w:rPr>
+        <w:t>Detalle del Caso de Estudio: CONTROLSTOCK</w:t>
+      </w:r>
+    </w:p>
+    <w:p>
+      <w:r>
+        <w:rPr>
+          <w:b/>
+          <w:bCs/>
+        </w:rPr>
+        <w:t>1. Definición del Escenario:</w:t>
+      </w:r>
+      <w:r>
+        <w:t xml:space="preserve"> El sistema </w:t>
+      </w:r>
+      <w:proofErr w:type="spellStart"/>
+      <w:r>
+        <w:rPr>
+          <w:b/>
+          <w:bCs/>
+        </w:rPr>
+        <w:t>ControlStock</w:t>
+      </w:r>
+      <w:proofErr w:type="spellEnd"/>
+      <w:r>
+        <w:t xml:space="preserve"> es una plataforma web e independiente diseñada para resolver la falta de control en inventarios de pequeños comercios. El caso de estudio se centra en la transición de un modelo de registro manual propenso a errores y "robos hormiga" hacia un sistema centralizado con base de datos.</w:t>
+      </w:r>
+    </w:p>
+    <w:p>
+      <w:r>
+        <w:rPr>
+          <w:b/>
+          <w:bCs/>
+        </w:rPr>
+        <w:t>2. Análisis del Problema:</w:t>
+      </w:r>
+      <w:r>
+        <w:t xml:space="preserve"> Actualmente, la empresa enfrenta pérdidas económicas debido a productos caducados y quiebres de stock. El sistema debe gestionar el catálogo completo (SKU, categorías, precios) y automatizar el registro de movimientos de entrada y salida para garantizar la integridad de la información.</w:t>
+      </w:r>
+    </w:p>
+    <w:p>
+      <w:r>
+        <w:rPr>
+          <w:b/>
+          <w:bCs/>
+        </w:rPr>
+        <w:lastRenderedPageBreak/>
+        <w:t>3. Alcance Forense y Seguridad:</w:t>
+      </w:r>
+      <w:r>
+        <w:t xml:space="preserve"> Como parte del control de auditoría, el sistema restringe el acceso mediante credenciales. El caso de estudio incluye la protección de datos sensibles, donde cualquier filtración de información (como listas de proveedores o costos) debe ser tratada bajo protocolos de </w:t>
+      </w:r>
+      <w:r>
+        <w:rPr>
+          <w:b/>
+          <w:bCs/>
+        </w:rPr>
+        <w:t>Cadena de Custodia</w:t>
+      </w:r>
+      <w:r>
+        <w:t xml:space="preserve"> para identificar responsables y preservar la evidencia digital en los servidores locales o dispositivos de almacenamiento implicados.</w:t>
+      </w:r>
+    </w:p>
+    <w:p>
+      <w:r>
+        <w:rPr>
+          <w:b/>
+          <w:bCs/>
+        </w:rPr>
+        <w:t>4. Perfiles involucrados:</w:t>
+      </w:r>
+    </w:p>
+    <w:p>
+      <w:pPr>
+        <w:numPr>
+          <w:ilvl w:val="0"/>
+          <w:numId w:val="4"/>
+        </w:numPr>
+      </w:pPr>
+      <w:r>
+        <w:rPr>
+          <w:b/>
+          <w:bCs/>
+        </w:rPr>
+        <w:t>Administrador:</w:t>
+      </w:r>
+      <w:r>
+        <w:t xml:space="preserve"> Encargado de la supervisión global y reportes financieros.</w:t>
+      </w:r>
+    </w:p>
+    <w:p>
+      <w:pPr>
+        <w:numPr>
+          <w:ilvl w:val="0"/>
+          <w:numId w:val="4"/>
+        </w:numPr>
+      </w:pPr>
+      <w:r>
+        <w:rPr>
+          <w:b/>
+          <w:bCs/>
+        </w:rPr>
+        <w:t>Operador de Bodega:</w:t>
+      </w:r>
+      <w:r>
+        <w:t xml:space="preserve"> Responsable de la ejecución física de ingresos y salidas.</w:t>
+      </w:r>
+    </w:p>
     <w:p/>
-    <w:p>
-      <w:pPr>
-        <w:pStyle w:val="Ttulo1"/>
-      </w:pPr>
-      <w:bookmarkStart w:id="26" w:name="_Toc183101336"/>
-      <w:r>
-        <w:t>Descripción de</w:t>
-      </w:r>
-      <w:bookmarkEnd w:id="26"/>
-      <w:r>
-        <w:t>l Sistema de Información</w:t>
-      </w:r>
-    </w:p>
     <w:p>
       <w:pPr>
         <w:pStyle w:val="Ttulo2"/>
@@ -3552,6 +3905,16 @@
         <w:commentReference w:id="28"/>
       </w:r>
     </w:p>
+    <w:p>
+      <w:proofErr w:type="spellStart"/>
+      <w:r>
+        <w:t>ControlStock</w:t>
+      </w:r>
+      <w:proofErr w:type="spellEnd"/>
+      <w:r>
+        <w:t xml:space="preserve"> se proyecta como una herramienta escalable. A corto plazo, funcionará como una aplicación web para red local, con miras a integrarse en el futuro con lectores de códigos de barras y sistemas de facturación electrónica para automatizar completamente el flujo de caja.</w:t>
+      </w:r>
+    </w:p>
     <w:p/>
     <w:p>
       <w:pPr>
@@ -3568,7 +3931,30 @@
         <w:commentReference w:id="30"/>
       </w:r>
     </w:p>
-    <w:p/>
+    <w:p>
+      <w:r>
+        <w:rPr>
+          <w:b/>
+          <w:bCs/>
+        </w:rPr>
+        <w:t>Licenciamiento:</w:t>
+      </w:r>
+      <w:r>
+        <w:t xml:space="preserve"> El software se distribuirá bajo una licencia de uso privado para la empresa, con restricciones de copia no autorizada.</w:t>
+      </w:r>
+    </w:p>
+    <w:p>
+      <w:r>
+        <w:rPr>
+          <w:b/>
+          <w:bCs/>
+        </w:rPr>
+        <w:t>Instalación:</w:t>
+      </w:r>
+      <w:r>
+        <w:t xml:space="preserve"> La instalación requiere un servidor web local (como XAMPP o similar), una base de datos MySQL y conexión a red local para el acceso de los terminales de bodega.</w:t>
+      </w:r>
+    </w:p>
     <w:p>
       <w:pPr>
         <w:pStyle w:val="Ttulo1"/>
@@ -4321,6 +4707,119 @@
     </w:lvl>
   </w:abstractNum>
   <w:abstractNum w:abstractNumId="1" w15:restartNumberingAfterBreak="0">
+    <w:nsid w:val="27B92D68"/>
+    <w:multiLevelType w:val="hybridMultilevel"/>
+    <w:tmpl w:val="2B64DF20"/>
+    <w:lvl w:ilvl="0" w:tplc="300A0003">
+      <w:start w:val="1"/>
+      <w:numFmt w:val="bullet"/>
+      <w:lvlText w:val="o"/>
+      <w:lvlJc w:val="left"/>
+      <w:pPr>
+        <w:ind w:left="720" w:hanging="360"/>
+      </w:pPr>
+      <w:rPr>
+        <w:rFonts w:ascii="Courier New" w:hAnsi="Courier New" w:cs="Courier New" w:hint="default"/>
+      </w:rPr>
+    </w:lvl>
+    <w:lvl w:ilvl="1" w:tplc="300A0003" w:tentative="1">
+      <w:start w:val="1"/>
+      <w:numFmt w:val="bullet"/>
+      <w:lvlText w:val="o"/>
+      <w:lvlJc w:val="left"/>
+      <w:pPr>
+        <w:ind w:left="1440" w:hanging="360"/>
+      </w:pPr>
+      <w:rPr>
+        <w:rFonts w:ascii="Courier New" w:hAnsi="Courier New" w:cs="Courier New" w:hint="default"/>
+      </w:rPr>
+    </w:lvl>
+    <w:lvl w:ilvl="2" w:tplc="300A0005" w:tentative="1">
+      <w:start w:val="1"/>
+      <w:numFmt w:val="bullet"/>
+      <w:lvlText w:val=""/>
+      <w:lvlJc w:val="left"/>
+      <w:pPr>
+        <w:ind w:left="2160" w:hanging="360"/>
+      </w:pPr>
+      <w:rPr>
+        <w:rFonts w:ascii="Wingdings" w:hAnsi="Wingdings" w:hint="default"/>
+      </w:rPr>
+    </w:lvl>
+    <w:lvl w:ilvl="3" w:tplc="300A0001" w:tentative="1">
+      <w:start w:val="1"/>
+      <w:numFmt w:val="bullet"/>
+      <w:lvlText w:val=""/>
+      <w:lvlJc w:val="left"/>
+      <w:pPr>
+        <w:ind w:left="2880" w:hanging="360"/>
+      </w:pPr>
+      <w:rPr>
+        <w:rFonts w:ascii="Symbol" w:hAnsi="Symbol" w:hint="default"/>
+      </w:rPr>
+    </w:lvl>
+    <w:lvl w:ilvl="4" w:tplc="300A0003" w:tentative="1">
+      <w:start w:val="1"/>
+      <w:numFmt w:val="bullet"/>
+      <w:lvlText w:val="o"/>
+      <w:lvlJc w:val="left"/>
+      <w:pPr>
+        <w:ind w:left="3600" w:hanging="360"/>
+      </w:pPr>
+      <w:rPr>
+        <w:rFonts w:ascii="Courier New" w:hAnsi="Courier New" w:cs="Courier New" w:hint="default"/>
+      </w:rPr>
+    </w:lvl>
+    <w:lvl w:ilvl="5" w:tplc="300A0005" w:tentative="1">
+      <w:start w:val="1"/>
+      <w:numFmt w:val="bullet"/>
+      <w:lvlText w:val=""/>
+      <w:lvlJc w:val="left"/>
+      <w:pPr>
+        <w:ind w:left="4320" w:hanging="360"/>
+      </w:pPr>
+      <w:rPr>
+        <w:rFonts w:ascii="Wingdings" w:hAnsi="Wingdings" w:hint="default"/>
+      </w:rPr>
+    </w:lvl>
+    <w:lvl w:ilvl="6" w:tplc="300A0001" w:tentative="1">
+      <w:start w:val="1"/>
+      <w:numFmt w:val="bullet"/>
+      <w:lvlText w:val=""/>
+      <w:lvlJc w:val="left"/>
+      <w:pPr>
+        <w:ind w:left="5040" w:hanging="360"/>
+      </w:pPr>
+      <w:rPr>
+        <w:rFonts w:ascii="Symbol" w:hAnsi="Symbol" w:hint="default"/>
+      </w:rPr>
+    </w:lvl>
+    <w:lvl w:ilvl="7" w:tplc="300A0003" w:tentative="1">
+      <w:start w:val="1"/>
+      <w:numFmt w:val="bullet"/>
+      <w:lvlText w:val="o"/>
+      <w:lvlJc w:val="left"/>
+      <w:pPr>
+        <w:ind w:left="5760" w:hanging="360"/>
+      </w:pPr>
+      <w:rPr>
+        <w:rFonts w:ascii="Courier New" w:hAnsi="Courier New" w:cs="Courier New" w:hint="default"/>
+      </w:rPr>
+    </w:lvl>
+    <w:lvl w:ilvl="8" w:tplc="300A0005" w:tentative="1">
+      <w:start w:val="1"/>
+      <w:numFmt w:val="bullet"/>
+      <w:lvlText w:val=""/>
+      <w:lvlJc w:val="left"/>
+      <w:pPr>
+        <w:ind w:left="6480" w:hanging="360"/>
+      </w:pPr>
+      <w:rPr>
+        <w:rFonts w:ascii="Wingdings" w:hAnsi="Wingdings" w:hint="default"/>
+      </w:rPr>
+    </w:lvl>
+  </w:abstractNum>
+  <w:abstractNum w:abstractNumId="2" w15:restartNumberingAfterBreak="0">
     <w:nsid w:val="394F5898"/>
     <w:multiLevelType w:val="multilevel"/>
     <w:tmpl w:val="FBB882E6"/>
@@ -4469,10 +4968,10 @@
       </w:rPr>
     </w:lvl>
   </w:abstractNum>
-  <w:abstractNum w:abstractNumId="2" w15:restartNumberingAfterBreak="0">
-    <w:nsid w:val="70CC163B"/>
+  <w:abstractNum w:abstractNumId="3" w15:restartNumberingAfterBreak="0">
+    <w:nsid w:val="63F507E8"/>
     <w:multiLevelType w:val="multilevel"/>
-    <w:tmpl w:val="3A7E4B16"/>
+    <w:tmpl w:val="E4F05FCE"/>
     <w:lvl w:ilvl="0">
       <w:start w:val="1"/>
       <w:numFmt w:val="bullet"/>
@@ -4618,14 +5117,285 @@
       </w:rPr>
     </w:lvl>
   </w:abstractNum>
+  <w:abstractNum w:abstractNumId="4" w15:restartNumberingAfterBreak="0">
+    <w:nsid w:val="66FE6B5C"/>
+    <w:multiLevelType w:val="hybridMultilevel"/>
+    <w:tmpl w:val="FDAEBBD8"/>
+    <w:lvl w:ilvl="0" w:tplc="300A0001">
+      <w:start w:val="1"/>
+      <w:numFmt w:val="bullet"/>
+      <w:lvlText w:val=""/>
+      <w:lvlJc w:val="left"/>
+      <w:pPr>
+        <w:ind w:left="720" w:hanging="360"/>
+      </w:pPr>
+      <w:rPr>
+        <w:rFonts w:ascii="Symbol" w:hAnsi="Symbol" w:hint="default"/>
+      </w:rPr>
+    </w:lvl>
+    <w:lvl w:ilvl="1" w:tplc="300A0003" w:tentative="1">
+      <w:start w:val="1"/>
+      <w:numFmt w:val="bullet"/>
+      <w:lvlText w:val="o"/>
+      <w:lvlJc w:val="left"/>
+      <w:pPr>
+        <w:ind w:left="1440" w:hanging="360"/>
+      </w:pPr>
+      <w:rPr>
+        <w:rFonts w:ascii="Courier New" w:hAnsi="Courier New" w:cs="Courier New" w:hint="default"/>
+      </w:rPr>
+    </w:lvl>
+    <w:lvl w:ilvl="2" w:tplc="300A0005" w:tentative="1">
+      <w:start w:val="1"/>
+      <w:numFmt w:val="bullet"/>
+      <w:lvlText w:val=""/>
+      <w:lvlJc w:val="left"/>
+      <w:pPr>
+        <w:ind w:left="2160" w:hanging="360"/>
+      </w:pPr>
+      <w:rPr>
+        <w:rFonts w:ascii="Wingdings" w:hAnsi="Wingdings" w:hint="default"/>
+      </w:rPr>
+    </w:lvl>
+    <w:lvl w:ilvl="3" w:tplc="300A0001" w:tentative="1">
+      <w:start w:val="1"/>
+      <w:numFmt w:val="bullet"/>
+      <w:lvlText w:val=""/>
+      <w:lvlJc w:val="left"/>
+      <w:pPr>
+        <w:ind w:left="2880" w:hanging="360"/>
+      </w:pPr>
+      <w:rPr>
+        <w:rFonts w:ascii="Symbol" w:hAnsi="Symbol" w:hint="default"/>
+      </w:rPr>
+    </w:lvl>
+    <w:lvl w:ilvl="4" w:tplc="300A0003" w:tentative="1">
+      <w:start w:val="1"/>
+      <w:numFmt w:val="bullet"/>
+      <w:lvlText w:val="o"/>
+      <w:lvlJc w:val="left"/>
+      <w:pPr>
+        <w:ind w:left="3600" w:hanging="360"/>
+      </w:pPr>
+      <w:rPr>
+        <w:rFonts w:ascii="Courier New" w:hAnsi="Courier New" w:cs="Courier New" w:hint="default"/>
+      </w:rPr>
+    </w:lvl>
+    <w:lvl w:ilvl="5" w:tplc="300A0005" w:tentative="1">
+      <w:start w:val="1"/>
+      <w:numFmt w:val="bullet"/>
+      <w:lvlText w:val=""/>
+      <w:lvlJc w:val="left"/>
+      <w:pPr>
+        <w:ind w:left="4320" w:hanging="360"/>
+      </w:pPr>
+      <w:rPr>
+        <w:rFonts w:ascii="Wingdings" w:hAnsi="Wingdings" w:hint="default"/>
+      </w:rPr>
+    </w:lvl>
+    <w:lvl w:ilvl="6" w:tplc="300A0001" w:tentative="1">
+      <w:start w:val="1"/>
+      <w:numFmt w:val="bullet"/>
+      <w:lvlText w:val=""/>
+      <w:lvlJc w:val="left"/>
+      <w:pPr>
+        <w:ind w:left="5040" w:hanging="360"/>
+      </w:pPr>
+      <w:rPr>
+        <w:rFonts w:ascii="Symbol" w:hAnsi="Symbol" w:hint="default"/>
+      </w:rPr>
+    </w:lvl>
+    <w:lvl w:ilvl="7" w:tplc="300A0003" w:tentative="1">
+      <w:start w:val="1"/>
+      <w:numFmt w:val="bullet"/>
+      <w:lvlText w:val="o"/>
+      <w:lvlJc w:val="left"/>
+      <w:pPr>
+        <w:ind w:left="5760" w:hanging="360"/>
+      </w:pPr>
+      <w:rPr>
+        <w:rFonts w:ascii="Courier New" w:hAnsi="Courier New" w:cs="Courier New" w:hint="default"/>
+      </w:rPr>
+    </w:lvl>
+    <w:lvl w:ilvl="8" w:tplc="300A0005" w:tentative="1">
+      <w:start w:val="1"/>
+      <w:numFmt w:val="bullet"/>
+      <w:lvlText w:val=""/>
+      <w:lvlJc w:val="left"/>
+      <w:pPr>
+        <w:ind w:left="6480" w:hanging="360"/>
+      </w:pPr>
+      <w:rPr>
+        <w:rFonts w:ascii="Wingdings" w:hAnsi="Wingdings" w:hint="default"/>
+      </w:rPr>
+    </w:lvl>
+  </w:abstractNum>
+  <w:abstractNum w:abstractNumId="5" w15:restartNumberingAfterBreak="0">
+    <w:nsid w:val="70CC163B"/>
+    <w:multiLevelType w:val="multilevel"/>
+    <w:tmpl w:val="3A7E4B16"/>
+    <w:lvl w:ilvl="0">
+      <w:start w:val="1"/>
+      <w:numFmt w:val="bullet"/>
+      <w:lvlText w:val=""/>
+      <w:lvlJc w:val="left"/>
+      <w:pPr>
+        <w:tabs>
+          <w:tab w:val="num" w:pos="720"/>
+        </w:tabs>
+        <w:ind w:left="720" w:hanging="360"/>
+      </w:pPr>
+      <w:rPr>
+        <w:rFonts w:ascii="Symbol" w:hAnsi="Symbol" w:hint="default"/>
+        <w:sz w:val="20"/>
+      </w:rPr>
+    </w:lvl>
+    <w:lvl w:ilvl="1" w:tentative="1">
+      <w:start w:val="1"/>
+      <w:numFmt w:val="bullet"/>
+      <w:lvlText w:val="o"/>
+      <w:lvlJc w:val="left"/>
+      <w:pPr>
+        <w:tabs>
+          <w:tab w:val="num" w:pos="1440"/>
+        </w:tabs>
+        <w:ind w:left="1440" w:hanging="360"/>
+      </w:pPr>
+      <w:rPr>
+        <w:rFonts w:ascii="Courier New" w:hAnsi="Courier New" w:hint="default"/>
+        <w:sz w:val="20"/>
+      </w:rPr>
+    </w:lvl>
+    <w:lvl w:ilvl="2" w:tentative="1">
+      <w:start w:val="1"/>
+      <w:numFmt w:val="bullet"/>
+      <w:lvlText w:val=""/>
+      <w:lvlJc w:val="left"/>
+      <w:pPr>
+        <w:tabs>
+          <w:tab w:val="num" w:pos="2160"/>
+        </w:tabs>
+        <w:ind w:left="2160" w:hanging="360"/>
+      </w:pPr>
+      <w:rPr>
+        <w:rFonts w:ascii="Wingdings" w:hAnsi="Wingdings" w:hint="default"/>
+        <w:sz w:val="20"/>
+      </w:rPr>
+    </w:lvl>
+    <w:lvl w:ilvl="3" w:tentative="1">
+      <w:start w:val="1"/>
+      <w:numFmt w:val="bullet"/>
+      <w:lvlText w:val=""/>
+      <w:lvlJc w:val="left"/>
+      <w:pPr>
+        <w:tabs>
+          <w:tab w:val="num" w:pos="2880"/>
+        </w:tabs>
+        <w:ind w:left="2880" w:hanging="360"/>
+      </w:pPr>
+      <w:rPr>
+        <w:rFonts w:ascii="Wingdings" w:hAnsi="Wingdings" w:hint="default"/>
+        <w:sz w:val="20"/>
+      </w:rPr>
+    </w:lvl>
+    <w:lvl w:ilvl="4" w:tentative="1">
+      <w:start w:val="1"/>
+      <w:numFmt w:val="bullet"/>
+      <w:lvlText w:val=""/>
+      <w:lvlJc w:val="left"/>
+      <w:pPr>
+        <w:tabs>
+          <w:tab w:val="num" w:pos="3600"/>
+        </w:tabs>
+        <w:ind w:left="3600" w:hanging="360"/>
+      </w:pPr>
+      <w:rPr>
+        <w:rFonts w:ascii="Wingdings" w:hAnsi="Wingdings" w:hint="default"/>
+        <w:sz w:val="20"/>
+      </w:rPr>
+    </w:lvl>
+    <w:lvl w:ilvl="5" w:tentative="1">
+      <w:start w:val="1"/>
+      <w:numFmt w:val="bullet"/>
+      <w:lvlText w:val=""/>
+      <w:lvlJc w:val="left"/>
+      <w:pPr>
+        <w:tabs>
+          <w:tab w:val="num" w:pos="4320"/>
+        </w:tabs>
+        <w:ind w:left="4320" w:hanging="360"/>
+      </w:pPr>
+      <w:rPr>
+        <w:rFonts w:ascii="Wingdings" w:hAnsi="Wingdings" w:hint="default"/>
+        <w:sz w:val="20"/>
+      </w:rPr>
+    </w:lvl>
+    <w:lvl w:ilvl="6" w:tentative="1">
+      <w:start w:val="1"/>
+      <w:numFmt w:val="bullet"/>
+      <w:lvlText w:val=""/>
+      <w:lvlJc w:val="left"/>
+      <w:pPr>
+        <w:tabs>
+          <w:tab w:val="num" w:pos="5040"/>
+        </w:tabs>
+        <w:ind w:left="5040" w:hanging="360"/>
+      </w:pPr>
+      <w:rPr>
+        <w:rFonts w:ascii="Wingdings" w:hAnsi="Wingdings" w:hint="default"/>
+        <w:sz w:val="20"/>
+      </w:rPr>
+    </w:lvl>
+    <w:lvl w:ilvl="7" w:tentative="1">
+      <w:start w:val="1"/>
+      <w:numFmt w:val="bullet"/>
+      <w:lvlText w:val=""/>
+      <w:lvlJc w:val="left"/>
+      <w:pPr>
+        <w:tabs>
+          <w:tab w:val="num" w:pos="5760"/>
+        </w:tabs>
+        <w:ind w:left="5760" w:hanging="360"/>
+      </w:pPr>
+      <w:rPr>
+        <w:rFonts w:ascii="Wingdings" w:hAnsi="Wingdings" w:hint="default"/>
+        <w:sz w:val="20"/>
+      </w:rPr>
+    </w:lvl>
+    <w:lvl w:ilvl="8" w:tentative="1">
+      <w:start w:val="1"/>
+      <w:numFmt w:val="bullet"/>
+      <w:lvlText w:val=""/>
+      <w:lvlJc w:val="left"/>
+      <w:pPr>
+        <w:tabs>
+          <w:tab w:val="num" w:pos="6480"/>
+        </w:tabs>
+        <w:ind w:left="6480" w:hanging="360"/>
+      </w:pPr>
+      <w:rPr>
+        <w:rFonts w:ascii="Wingdings" w:hAnsi="Wingdings" w:hint="default"/>
+        <w:sz w:val="20"/>
+      </w:rPr>
+    </w:lvl>
+  </w:abstractNum>
   <w:num w:numId="1" w16cid:durableId="483545400">
-    <w:abstractNumId w:val="1"/>
+    <w:abstractNumId w:val="2"/>
   </w:num>
   <w:num w:numId="2" w16cid:durableId="2029670040">
     <w:abstractNumId w:val="0"/>
   </w:num>
   <w:num w:numId="3" w16cid:durableId="235167013">
-    <w:abstractNumId w:val="2"/>
+    <w:abstractNumId w:val="5"/>
+  </w:num>
+  <w:num w:numId="4" w16cid:durableId="1991015660">
+    <w:abstractNumId w:val="3"/>
+  </w:num>
+  <w:num w:numId="5" w16cid:durableId="1044596973">
+    <w:abstractNumId w:val="4"/>
+  </w:num>
+  <w:num w:numId="6" w16cid:durableId="516580135">
+    <w:abstractNumId w:val="1"/>
   </w:num>
 </w:numbering>
 </file>

</xml_diff>

<commit_message>
Diseño de Arquitectura de Software
</commit_message>
<xml_diff>
--- a/ControlStock.docx
+++ b/ControlStock.docx
@@ -288,7 +288,7 @@
       <w:tr>
         <w:tc>
           <w:tcPr>
-            <w:tcW w:w="1270" w:type="dxa"/>
+            <w:tcW w:w="1271" w:type="dxa"/>
           </w:tcPr>
           <w:p>
             <w:pPr>
@@ -378,7 +378,7 @@
       <w:tr>
         <w:tc>
           <w:tcPr>
-            <w:tcW w:w="1270" w:type="dxa"/>
+            <w:tcW w:w="1271" w:type="dxa"/>
           </w:tcPr>
           <w:p>
             <w:pPr>
@@ -456,7 +456,7 @@
       <w:tr>
         <w:tc>
           <w:tcPr>
-            <w:tcW w:w="1270" w:type="dxa"/>
+            <w:tcW w:w="1271" w:type="dxa"/>
           </w:tcPr>
           <w:p>
             <w:pPr>
@@ -534,7 +534,7 @@
       <w:tr>
         <w:tc>
           <w:tcPr>
-            <w:tcW w:w="1270" w:type="dxa"/>
+            <w:tcW w:w="1271" w:type="dxa"/>
           </w:tcPr>
           <w:p>
             <w:pPr>
@@ -660,7 +660,7 @@
       <w:tr>
         <w:tc>
           <w:tcPr>
-            <w:tcW w:w="1270" w:type="dxa"/>
+            <w:tcW w:w="1271" w:type="dxa"/>
           </w:tcPr>
           <w:p>
             <w:pPr>
@@ -673,7 +673,7 @@
               <w:rPr>
                 <w:rFonts w:ascii="Aptos" w:eastAsia="Aptos" w:hAnsi="Aptos"/>
               </w:rPr>
-              <w:t>4</w:t>
+              <w:t>7</w:t>
             </w:r>
             <w:r>
               <w:rPr>
@@ -770,7 +770,7 @@
       <w:tr>
         <w:tc>
           <w:tcPr>
-            <w:tcW w:w="1270" w:type="dxa"/>
+            <w:tcW w:w="1271" w:type="dxa"/>
           </w:tcPr>
           <w:p>
             <w:pPr>
@@ -779,6 +779,30 @@
                 <w:rFonts w:ascii="Aptos" w:eastAsia="Aptos" w:hAnsi="Aptos"/>
               </w:rPr>
             </w:pPr>
+            <w:r>
+              <w:rPr>
+                <w:rFonts w:ascii="Aptos" w:eastAsia="Aptos" w:hAnsi="Aptos"/>
+              </w:rPr>
+              <w:t>25</w:t>
+            </w:r>
+            <w:r>
+              <w:rPr>
+                <w:rFonts w:ascii="Aptos" w:eastAsia="Aptos" w:hAnsi="Aptos"/>
+              </w:rPr>
+              <w:t>/0</w:t>
+            </w:r>
+            <w:r>
+              <w:rPr>
+                <w:rFonts w:ascii="Aptos" w:eastAsia="Aptos" w:hAnsi="Aptos"/>
+              </w:rPr>
+              <w:t>2</w:t>
+            </w:r>
+            <w:r>
+              <w:rPr>
+                <w:rFonts w:ascii="Aptos" w:eastAsia="Aptos" w:hAnsi="Aptos"/>
+              </w:rPr>
+              <w:t>/2026</w:t>
+            </w:r>
           </w:p>
         </w:tc>
         <w:tc>
@@ -792,6 +816,12 @@
                 <w:rFonts w:ascii="Aptos" w:eastAsia="Aptos" w:hAnsi="Aptos"/>
               </w:rPr>
             </w:pPr>
+            <w:r>
+              <w:rPr>
+                <w:rFonts w:ascii="Aptos" w:eastAsia="Aptos" w:hAnsi="Aptos"/>
+              </w:rPr>
+              <w:t>0.0.4</w:t>
+            </w:r>
           </w:p>
         </w:tc>
         <w:tc>
@@ -802,22 +832,105 @@
             <w:pPr>
               <w:spacing w:after="0" w:line="240" w:lineRule="auto"/>
               <w:rPr>
+                <w:rStyle w:val="Hipervnculo"/>
                 <w:rFonts w:ascii="Aptos" w:eastAsia="Aptos" w:hAnsi="Aptos"/>
+                <w:b/>
+                <w:bCs/>
+                <w:color w:val="auto"/>
+                <w:u w:val="none"/>
               </w:rPr>
             </w:pPr>
-          </w:p>
-        </w:tc>
-        <w:tc>
-          <w:tcPr>
-            <w:tcW w:w="1836" w:type="dxa"/>
-          </w:tcPr>
+            <w:r>
+              <w:rPr>
+                <w:rFonts w:ascii="Aptos" w:eastAsia="Aptos" w:hAnsi="Aptos"/>
+                <w:b/>
+                <w:bCs/>
+              </w:rPr>
+              <w:fldChar w:fldCharType="begin"/>
+            </w:r>
+            <w:r>
+              <w:rPr>
+                <w:rFonts w:ascii="Aptos" w:eastAsia="Aptos" w:hAnsi="Aptos"/>
+                <w:b/>
+                <w:bCs/>
+              </w:rPr>
+              <w:instrText>HYPERLINK "https://ultra.content.blackboardcdn.com/ultra/uiv4000.8.0-rel.27_640c140"</w:instrText>
+            </w:r>
+            <w:r>
+              <w:rPr>
+                <w:rFonts w:ascii="Aptos" w:eastAsia="Aptos" w:hAnsi="Aptos"/>
+                <w:b/>
+                <w:bCs/>
+              </w:rPr>
+            </w:r>
+            <w:r>
+              <w:rPr>
+                <w:rFonts w:ascii="Aptos" w:eastAsia="Aptos" w:hAnsi="Aptos"/>
+                <w:b/>
+                <w:bCs/>
+              </w:rPr>
+              <w:fldChar w:fldCharType="separate"/>
+            </w:r>
+            <w:r>
+              <w:rPr>
+                <w:rStyle w:val="Hipervnculo"/>
+                <w:rFonts w:ascii="Aptos" w:eastAsia="Aptos" w:hAnsi="Aptos"/>
+                <w:color w:val="auto"/>
+                <w:u w:val="none"/>
+              </w:rPr>
+              <w:t>Diseño de Arquitectura de Software</w:t>
+            </w:r>
+          </w:p>
           <w:p>
             <w:pPr>
               <w:spacing w:after="0" w:line="240" w:lineRule="auto"/>
               <w:rPr>
                 <w:rFonts w:ascii="Aptos" w:eastAsia="Aptos" w:hAnsi="Aptos"/>
+                <w:b/>
+                <w:bCs/>
               </w:rPr>
             </w:pPr>
+            <w:r>
+              <w:rPr>
+                <w:rFonts w:ascii="Aptos" w:eastAsia="Aptos" w:hAnsi="Aptos"/>
+                <w:b/>
+                <w:bCs/>
+              </w:rPr>
+              <w:fldChar w:fldCharType="end"/>
+            </w:r>
+          </w:p>
+        </w:tc>
+        <w:tc>
+          <w:tcPr>
+            <w:tcW w:w="1836" w:type="dxa"/>
+          </w:tcPr>
+          <w:p>
+            <w:pPr>
+              <w:spacing w:after="0" w:line="240" w:lineRule="auto"/>
+              <w:rPr>
+                <w:rFonts w:ascii="Aptos" w:eastAsia="Aptos" w:hAnsi="Aptos"/>
+              </w:rPr>
+            </w:pPr>
+            <w:r>
+              <w:rPr>
+                <w:rFonts w:ascii="Aptos" w:eastAsia="Aptos" w:hAnsi="Aptos"/>
+              </w:rPr>
+              <w:t xml:space="preserve">Alejandro </w:t>
+            </w:r>
+          </w:p>
+          <w:p>
+            <w:pPr>
+              <w:spacing w:after="0" w:line="240" w:lineRule="auto"/>
+              <w:rPr>
+                <w:rFonts w:ascii="Aptos" w:eastAsia="Aptos" w:hAnsi="Aptos"/>
+              </w:rPr>
+            </w:pPr>
+            <w:r>
+              <w:rPr>
+                <w:rFonts w:ascii="Aptos" w:eastAsia="Aptos" w:hAnsi="Aptos"/>
+              </w:rPr>
+              <w:t>Almeida</w:t>
+            </w:r>
           </w:p>
         </w:tc>
       </w:tr>
@@ -4001,7 +4114,7 @@
           <w:noProof/>
         </w:rPr>
         <w:drawing>
-          <wp:inline distT="0" distB="0" distL="0" distR="0" wp14:anchorId="660BB382" wp14:editId="69F26548">
+          <wp:inline distT="0" distB="0" distL="0" distR="0" wp14:anchorId="660BB382" wp14:editId="4ED77B45">
             <wp:extent cx="3343716" cy="2153126"/>
             <wp:effectExtent l="0" t="0" r="0" b="0"/>
             <wp:docPr id="1503562388" name="Imagen 4" descr="SUB SISTEMA INVENTARIOS: MODELO ENTIDAD RELACION"/>
@@ -5224,6 +5337,9 @@
       </w:tr>
     </w:tbl>
     <w:p/>
+    <w:p/>
+    <w:p/>
+    <w:p/>
     <w:p>
       <w:pPr>
         <w:pStyle w:val="Ttulo1"/>
@@ -5273,11 +5389,1551 @@
     </w:p>
     <w:p>
       <w:bookmarkStart w:id="36" w:name="_Toc183101343"/>
+    </w:p>
+    <w:p/>
+    <w:p/>
+    <w:p>
+      <w:pPr>
+        <w:rPr>
+          <w:b/>
+          <w:bCs/>
+        </w:rPr>
+      </w:pPr>
+      <w:r>
+        <w:rPr>
+          <w:b/>
+          <w:bCs/>
+        </w:rPr>
+        <w:lastRenderedPageBreak/>
+        <w:t xml:space="preserve">Documento de Diseño de Arquitectura: </w:t>
+      </w:r>
+      <w:proofErr w:type="spellStart"/>
+      <w:r>
+        <w:rPr>
+          <w:b/>
+          <w:bCs/>
+        </w:rPr>
+        <w:t>ControlStock</w:t>
+      </w:r>
+      <w:proofErr w:type="spellEnd"/>
+    </w:p>
+    <w:p>
+      <w:pPr>
+        <w:rPr>
+          <w:b/>
+          <w:bCs/>
+        </w:rPr>
+      </w:pPr>
+      <w:r>
+        <w:rPr>
+          <w:b/>
+          <w:bCs/>
+        </w:rPr>
+        <w:t>1. Introducción</w:t>
+      </w:r>
+    </w:p>
+    <w:p>
+      <w:r>
+        <w:t xml:space="preserve">El presente documento detalla la arquitectura de software del sistema </w:t>
+      </w:r>
+      <w:proofErr w:type="spellStart"/>
+      <w:r>
+        <w:rPr>
+          <w:b/>
+          <w:bCs/>
+        </w:rPr>
+        <w:t>ControlStock</w:t>
+      </w:r>
+      <w:proofErr w:type="spellEnd"/>
+      <w:r>
+        <w:t>, una solución diseñada para la gestión automatizada de inventarios en pequeños comercios. El objetivo es proporcionar una visión técnica de cómo se estructuran los componentes de hardware y software, asegurando la integridad de los datos, la seguridad mediante perfiles de usuario y la escalabilidad del sistema para futuras integraciones como facturación electrónica.</w:t>
+      </w:r>
+    </w:p>
+    <w:p>
+      <w:pPr>
+        <w:rPr>
+          <w:b/>
+          <w:bCs/>
+        </w:rPr>
+      </w:pPr>
+      <w:r>
+        <w:rPr>
+          <w:b/>
+          <w:bCs/>
+        </w:rPr>
+        <w:t>2. Mapeo de Hardware y Software</w:t>
+      </w:r>
+    </w:p>
+    <w:p>
+      <w:r>
+        <w:t xml:space="preserve">Para que </w:t>
+      </w:r>
+      <w:proofErr w:type="spellStart"/>
+      <w:r>
+        <w:t>ControlStock</w:t>
+      </w:r>
+      <w:proofErr w:type="spellEnd"/>
+      <w:r>
+        <w:t xml:space="preserve"> funcione correctamente en un entorno local o de red, se requiere la siguiente configuración:</w:t>
+      </w:r>
+    </w:p>
+    <w:p>
+      <w:pPr>
+        <w:rPr>
+          <w:b/>
+          <w:bCs/>
+        </w:rPr>
+      </w:pPr>
+      <w:r>
+        <w:rPr>
+          <w:b/>
+          <w:bCs/>
+        </w:rPr>
+        <w:t>Mapeo de Software</w:t>
+      </w:r>
+    </w:p>
+    <w:p>
+      <w:pPr>
+        <w:numPr>
+          <w:ilvl w:val="0"/>
+          <w:numId w:val="7"/>
+        </w:numPr>
+      </w:pPr>
+      <w:r>
+        <w:rPr>
+          <w:b/>
+          <w:bCs/>
+        </w:rPr>
+        <w:t>Sistema Operativo:</w:t>
+      </w:r>
+      <w:r>
+        <w:t xml:space="preserve"> Windows 10/11 o Linux (Ubuntu Server).</w:t>
+      </w:r>
+    </w:p>
+    <w:p>
+      <w:pPr>
+        <w:numPr>
+          <w:ilvl w:val="0"/>
+          <w:numId w:val="7"/>
+        </w:numPr>
+      </w:pPr>
+      <w:r>
+        <w:rPr>
+          <w:b/>
+          <w:bCs/>
+        </w:rPr>
+        <w:t>Servidor Web:</w:t>
+      </w:r>
+      <w:r>
+        <w:t xml:space="preserve"> Apache (vía XAMPP o </w:t>
+      </w:r>
+      <w:proofErr w:type="spellStart"/>
+      <w:r>
+        <w:t>Laragon</w:t>
+      </w:r>
+      <w:proofErr w:type="spellEnd"/>
+      <w:r>
+        <w:t>) para procesar las peticiones HTTP.</w:t>
+      </w:r>
+    </w:p>
+    <w:p>
+      <w:pPr>
+        <w:numPr>
+          <w:ilvl w:val="0"/>
+          <w:numId w:val="7"/>
+        </w:numPr>
+      </w:pPr>
+      <w:r>
+        <w:rPr>
+          <w:b/>
+          <w:bCs/>
+        </w:rPr>
+        <w:t>Lenguaje de Programación:</w:t>
+      </w:r>
+      <w:r>
+        <w:t xml:space="preserve"> PHP (</w:t>
+      </w:r>
+      <w:proofErr w:type="spellStart"/>
+      <w:r>
+        <w:t>Backend</w:t>
+      </w:r>
+      <w:proofErr w:type="spellEnd"/>
+      <w:r>
+        <w:t>) y JavaScript (</w:t>
+      </w:r>
+      <w:proofErr w:type="spellStart"/>
+      <w:r>
+        <w:t>Frontend</w:t>
+      </w:r>
+      <w:proofErr w:type="spellEnd"/>
+      <w:r>
+        <w:t>).</w:t>
+      </w:r>
+    </w:p>
+    <w:p>
+      <w:pPr>
+        <w:numPr>
+          <w:ilvl w:val="0"/>
+          <w:numId w:val="7"/>
+        </w:numPr>
+      </w:pPr>
+      <w:r>
+        <w:rPr>
+          <w:b/>
+          <w:bCs/>
+        </w:rPr>
+        <w:t>Base de Datos:</w:t>
+      </w:r>
+      <w:r>
+        <w:t xml:space="preserve"> MySQL (Relacional) para el almacenamiento de catálogo y movimientos.</w:t>
+      </w:r>
+    </w:p>
+    <w:p>
+      <w:pPr>
+        <w:numPr>
+          <w:ilvl w:val="0"/>
+          <w:numId w:val="7"/>
+        </w:numPr>
+      </w:pPr>
+      <w:r>
+        <w:rPr>
+          <w:b/>
+          <w:bCs/>
+        </w:rPr>
+        <w:t>Entorno de Desarrollo:</w:t>
+      </w:r>
+      <w:r>
+        <w:t xml:space="preserve"> Visual Studio </w:t>
+      </w:r>
+      <w:proofErr w:type="spellStart"/>
+      <w:r>
+        <w:t>Code</w:t>
+      </w:r>
+      <w:proofErr w:type="spellEnd"/>
+      <w:r>
+        <w:t>.</w:t>
+      </w:r>
+    </w:p>
+    <w:p>
+      <w:pPr>
+        <w:numPr>
+          <w:ilvl w:val="0"/>
+          <w:numId w:val="7"/>
+        </w:numPr>
+      </w:pPr>
+      <w:r>
+        <w:rPr>
+          <w:b/>
+          <w:bCs/>
+        </w:rPr>
+        <w:t>Control de Versiones:</w:t>
+      </w:r>
+      <w:r>
+        <w:t xml:space="preserve"> Git y Repositorio en GitHub.</w:t>
+      </w:r>
+    </w:p>
+    <w:p>
+      <w:pPr>
+        <w:rPr>
+          <w:b/>
+          <w:bCs/>
+        </w:rPr>
+      </w:pPr>
+      <w:r>
+        <w:rPr>
+          <w:b/>
+          <w:bCs/>
+        </w:rPr>
+        <w:t>Mapeo de Hardware</w:t>
+      </w:r>
+    </w:p>
+    <w:p>
+      <w:pPr>
+        <w:numPr>
+          <w:ilvl w:val="0"/>
+          <w:numId w:val="8"/>
+        </w:numPr>
+      </w:pPr>
+      <w:r>
+        <w:rPr>
+          <w:b/>
+          <w:bCs/>
+        </w:rPr>
+        <w:t>Servidor Local:</w:t>
+      </w:r>
+      <w:r>
+        <w:t xml:space="preserve"> PC con procesador de al menos 2 núcleos, 8GB de RAM y 256GB SSD.</w:t>
+      </w:r>
+    </w:p>
+    <w:p>
+      <w:pPr>
+        <w:numPr>
+          <w:ilvl w:val="0"/>
+          <w:numId w:val="8"/>
+        </w:numPr>
+      </w:pPr>
+      <w:r>
+        <w:rPr>
+          <w:b/>
+          <w:bCs/>
+        </w:rPr>
+        <w:t>Terminales de Cliente:</w:t>
+      </w:r>
+      <w:r>
+        <w:t xml:space="preserve"> Computadoras de escritorio o laptops para el Administrador y </w:t>
+      </w:r>
+      <w:proofErr w:type="spellStart"/>
+      <w:r>
+        <w:t>tablets</w:t>
+      </w:r>
+      <w:proofErr w:type="spellEnd"/>
+      <w:r>
+        <w:t>/PC para el Operador de Bodega.</w:t>
+      </w:r>
+    </w:p>
+    <w:p>
+      <w:pPr>
+        <w:numPr>
+          <w:ilvl w:val="0"/>
+          <w:numId w:val="8"/>
+        </w:numPr>
+      </w:pPr>
+      <w:r>
+        <w:rPr>
+          <w:b/>
+          <w:bCs/>
+        </w:rPr>
+        <w:t>Red:</w:t>
+      </w:r>
+      <w:r>
+        <w:t xml:space="preserve"> </w:t>
+      </w:r>
+      <w:proofErr w:type="spellStart"/>
+      <w:r>
+        <w:t>Router</w:t>
+      </w:r>
+      <w:proofErr w:type="spellEnd"/>
+      <w:r>
+        <w:t xml:space="preserve"> con conexión LAN o </w:t>
+      </w:r>
+      <w:proofErr w:type="spellStart"/>
+      <w:r>
+        <w:t>Wi</w:t>
+      </w:r>
+      <w:proofErr w:type="spellEnd"/>
+      <w:r>
+        <w:t>-Fi estable para la comunicación entre terminales y el servidor local.</w:t>
+      </w:r>
     </w:p>
     <w:p/>
     <w:p/>
     <w:p/>
     <w:p/>
+    <w:p/>
+    <w:p>
+      <w:pPr>
+        <w:jc w:val="center"/>
+        <w:rPr>
+          <w:rFonts w:ascii="Calibri" w:hAnsi="Calibri" w:cs="Calibri"/>
+          <w:b/>
+          <w:bCs/>
+          <w:sz w:val="32"/>
+          <w:szCs w:val="32"/>
+        </w:rPr>
+      </w:pPr>
+      <w:r>
+        <w:rPr>
+          <w:rFonts w:ascii="Calibri" w:hAnsi="Calibri" w:cs="Calibri"/>
+          <w:b/>
+          <w:bCs/>
+          <w:sz w:val="32"/>
+          <w:szCs w:val="32"/>
+        </w:rPr>
+        <w:lastRenderedPageBreak/>
+        <w:t xml:space="preserve">Diagrama de </w:t>
+      </w:r>
+      <w:r>
+        <w:rPr>
+          <w:rFonts w:ascii="Calibri" w:hAnsi="Calibri" w:cs="Calibri"/>
+          <w:b/>
+          <w:bCs/>
+          <w:sz w:val="32"/>
+          <w:szCs w:val="32"/>
+        </w:rPr>
+        <w:t>Infraestructura</w:t>
+      </w:r>
+    </w:p>
+    <w:p>
+      <w:r>
+        <w:rPr>
+          <w:noProof/>
+        </w:rPr>
+        <w:drawing>
+          <wp:inline distT="0" distB="0" distL="0" distR="0" wp14:anchorId="4CC246A0" wp14:editId="7A6C660C">
+            <wp:extent cx="5400040" cy="3954145"/>
+            <wp:effectExtent l="0" t="0" r="0" b="8255"/>
+            <wp:docPr id="1075923621" name="Imagen 1"/>
+            <wp:cNvGraphicFramePr>
+              <a:graphicFrameLocks xmlns:a="http://schemas.openxmlformats.org/drawingml/2006/main" noChangeAspect="1"/>
+            </wp:cNvGraphicFramePr>
+            <a:graphic xmlns:a="http://schemas.openxmlformats.org/drawingml/2006/main">
+              <a:graphicData uri="http://schemas.openxmlformats.org/drawingml/2006/picture">
+                <pic:pic xmlns:pic="http://schemas.openxmlformats.org/drawingml/2006/picture">
+                  <pic:nvPicPr>
+                    <pic:cNvPr id="1075923621" name=""/>
+                    <pic:cNvPicPr/>
+                  </pic:nvPicPr>
+                  <pic:blipFill>
+                    <a:blip r:embed="rId15"/>
+                    <a:stretch>
+                      <a:fillRect/>
+                    </a:stretch>
+                  </pic:blipFill>
+                  <pic:spPr>
+                    <a:xfrm>
+                      <a:off x="0" y="0"/>
+                      <a:ext cx="5400040" cy="3954145"/>
+                    </a:xfrm>
+                    <a:prstGeom prst="rect">
+                      <a:avLst/>
+                    </a:prstGeom>
+                  </pic:spPr>
+                </pic:pic>
+              </a:graphicData>
+            </a:graphic>
+          </wp:inline>
+        </w:drawing>
+      </w:r>
+    </w:p>
+    <w:p>
+      <w:r>
+        <w:t xml:space="preserve">El diagrama representa la arquitectura de red local diseñada para el sistema </w:t>
+      </w:r>
+      <w:proofErr w:type="spellStart"/>
+      <w:r>
+        <w:rPr>
+          <w:b/>
+          <w:bCs/>
+        </w:rPr>
+        <w:t>ControlStock</w:t>
+      </w:r>
+      <w:proofErr w:type="spellEnd"/>
+      <w:r>
+        <w:t>, la cual permite la transición de un modelo manual a uno digital centralizado. Los componentes principales se detallan a continuación:</w:t>
+      </w:r>
+    </w:p>
+    <w:p>
+      <w:pPr>
+        <w:numPr>
+          <w:ilvl w:val="0"/>
+          <w:numId w:val="9"/>
+        </w:numPr>
+      </w:pPr>
+      <w:r>
+        <w:rPr>
+          <w:b/>
+          <w:bCs/>
+        </w:rPr>
+        <w:t>Servidor Central:</w:t>
+      </w:r>
+      <w:r>
+        <w:t xml:space="preserve"> Este nodo actúa como el núcleo del sistema, alojando el servidor web Apache y el motor de base de datos MySQL. Su función es garantizar que la información de inventario sea consistente y esté disponible para todos los usuarios autorizados en tiempo real.</w:t>
+      </w:r>
+    </w:p>
+    <w:p>
+      <w:pPr>
+        <w:numPr>
+          <w:ilvl w:val="0"/>
+          <w:numId w:val="9"/>
+        </w:numPr>
+      </w:pPr>
+      <w:proofErr w:type="spellStart"/>
+      <w:r>
+        <w:rPr>
+          <w:b/>
+          <w:bCs/>
+        </w:rPr>
+        <w:t>Router</w:t>
+      </w:r>
+      <w:proofErr w:type="spellEnd"/>
+      <w:r>
+        <w:rPr>
+          <w:b/>
+          <w:bCs/>
+        </w:rPr>
+        <w:t>/Switch:</w:t>
+      </w:r>
+      <w:r>
+        <w:t xml:space="preserve"> Es el encargado de gestionar la conectividad dentro de la red local (LAN) o mediante internet, facilitando la comunicación entre el servidor y las estaciones de trabajo.</w:t>
+      </w:r>
+    </w:p>
+    <w:p>
+      <w:pPr>
+        <w:numPr>
+          <w:ilvl w:val="0"/>
+          <w:numId w:val="9"/>
+        </w:numPr>
+      </w:pPr>
+      <w:r>
+        <w:rPr>
+          <w:b/>
+          <w:bCs/>
+        </w:rPr>
+        <w:t>Terminales de Usuario (</w:t>
+      </w:r>
+      <w:proofErr w:type="spellStart"/>
+      <w:r>
+        <w:rPr>
+          <w:b/>
+          <w:bCs/>
+        </w:rPr>
+        <w:t>Admin</w:t>
+      </w:r>
+      <w:proofErr w:type="spellEnd"/>
+      <w:r>
+        <w:rPr>
+          <w:b/>
+          <w:bCs/>
+        </w:rPr>
+        <w:t xml:space="preserve"> y Bodega):</w:t>
+      </w:r>
+      <w:r>
+        <w:t xml:space="preserve"> Representan los dispositivos finales desde los cuales los usuarios interactúan con el sistema.</w:t>
+      </w:r>
+    </w:p>
+    <w:p>
+      <w:pPr>
+        <w:numPr>
+          <w:ilvl w:val="1"/>
+          <w:numId w:val="9"/>
+        </w:numPr>
+      </w:pPr>
+      <w:r>
+        <w:t xml:space="preserve">El perfil de </w:t>
+      </w:r>
+      <w:r>
+        <w:rPr>
+          <w:b/>
+          <w:bCs/>
+        </w:rPr>
+        <w:t>Administrador</w:t>
+      </w:r>
+      <w:r>
+        <w:t xml:space="preserve"> accede desde su terminal para la supervisión global y reportes financieros.</w:t>
+      </w:r>
+    </w:p>
+    <w:p>
+      <w:pPr>
+        <w:numPr>
+          <w:ilvl w:val="1"/>
+          <w:numId w:val="9"/>
+        </w:numPr>
+      </w:pPr>
+      <w:r>
+        <w:t xml:space="preserve">El </w:t>
+      </w:r>
+      <w:r>
+        <w:rPr>
+          <w:b/>
+          <w:bCs/>
+        </w:rPr>
+        <w:t>Operador de Bodega</w:t>
+      </w:r>
+      <w:r>
+        <w:t xml:space="preserve"> utiliza su terminal para el registro operativo de entradas, salidas y mermas de mercancía.</w:t>
+      </w:r>
+    </w:p>
+    <w:p>
+      <w:pPr>
+        <w:numPr>
+          <w:ilvl w:val="0"/>
+          <w:numId w:val="9"/>
+        </w:numPr>
+      </w:pPr>
+      <w:r>
+        <w:rPr>
+          <w:b/>
+          <w:bCs/>
+        </w:rPr>
+        <w:lastRenderedPageBreak/>
+        <w:t>Protocolo de Comunicación (HTTP):</w:t>
+      </w:r>
+      <w:r>
+        <w:t xml:space="preserve"> El acceso se realiza de forma independiente de la plataforma a través de un navegador web, utilizando el protocolo HTTP para realizar peticiones al servidor central.</w:t>
+      </w:r>
+    </w:p>
+    <w:p>
+      <w:r>
+        <w:t>Esta infraestructura está diseñada para asegurar la integridad de los datos para fines de auditoría y cadena de custodia, minimizando errores humanos y pérdidas económicas.</w:t>
+      </w:r>
+    </w:p>
+    <w:p>
+      <w:pPr>
+        <w:jc w:val="center"/>
+        <w:rPr>
+          <w:b/>
+          <w:bCs/>
+          <w:sz w:val="32"/>
+          <w:szCs w:val="32"/>
+        </w:rPr>
+      </w:pPr>
+    </w:p>
+    <w:p>
+      <w:pPr>
+        <w:jc w:val="center"/>
+        <w:rPr>
+          <w:b/>
+          <w:bCs/>
+          <w:sz w:val="32"/>
+          <w:szCs w:val="32"/>
+        </w:rPr>
+      </w:pPr>
+      <w:r>
+        <w:rPr>
+          <w:b/>
+          <w:bCs/>
+          <w:sz w:val="32"/>
+          <w:szCs w:val="32"/>
+        </w:rPr>
+        <w:t>Diagrama de Arquitectura</w:t>
+      </w:r>
+    </w:p>
+    <w:p>
+      <w:r>
+        <w:rPr>
+          <w:noProof/>
+        </w:rPr>
+        <w:drawing>
+          <wp:inline distT="0" distB="0" distL="0" distR="0" wp14:anchorId="0C9E9E2B" wp14:editId="23B02843">
+            <wp:extent cx="5400040" cy="3164205"/>
+            <wp:effectExtent l="0" t="0" r="0" b="0"/>
+            <wp:docPr id="1427095116" name="Imagen 1"/>
+            <wp:cNvGraphicFramePr>
+              <a:graphicFrameLocks xmlns:a="http://schemas.openxmlformats.org/drawingml/2006/main" noChangeAspect="1"/>
+            </wp:cNvGraphicFramePr>
+            <a:graphic xmlns:a="http://schemas.openxmlformats.org/drawingml/2006/main">
+              <a:graphicData uri="http://schemas.openxmlformats.org/drawingml/2006/picture">
+                <pic:pic xmlns:pic="http://schemas.openxmlformats.org/drawingml/2006/picture">
+                  <pic:nvPicPr>
+                    <pic:cNvPr id="1427095116" name=""/>
+                    <pic:cNvPicPr/>
+                  </pic:nvPicPr>
+                  <pic:blipFill>
+                    <a:blip r:embed="rId16"/>
+                    <a:stretch>
+                      <a:fillRect/>
+                    </a:stretch>
+                  </pic:blipFill>
+                  <pic:spPr>
+                    <a:xfrm>
+                      <a:off x="0" y="0"/>
+                      <a:ext cx="5400040" cy="3164205"/>
+                    </a:xfrm>
+                    <a:prstGeom prst="rect">
+                      <a:avLst/>
+                    </a:prstGeom>
+                  </pic:spPr>
+                </pic:pic>
+              </a:graphicData>
+            </a:graphic>
+          </wp:inline>
+        </w:drawing>
+      </w:r>
+    </w:p>
+    <w:p>
+      <w:r>
+        <w:t xml:space="preserve">El sistema </w:t>
+      </w:r>
+      <w:proofErr w:type="spellStart"/>
+      <w:r>
+        <w:t>ControlStock</w:t>
+      </w:r>
+      <w:proofErr w:type="spellEnd"/>
+      <w:r>
+        <w:t xml:space="preserve"> utiliza una arquitectura de tres capas (Presentación, Lógica de Negocio y Datos). Esta estructura permite que el sistema sea escalable, facilitando la futura integración con lectores de códigos de barras y facturación electrónica.</w:t>
+      </w:r>
+    </w:p>
+    <w:p>
+      <w:pPr>
+        <w:rPr>
+          <w:b/>
+          <w:bCs/>
+        </w:rPr>
+      </w:pPr>
+      <w:r>
+        <w:rPr>
+          <w:b/>
+          <w:bCs/>
+        </w:rPr>
+        <w:t>Descripción de las Capas</w:t>
+      </w:r>
+    </w:p>
+    <w:p>
+      <w:pPr>
+        <w:numPr>
+          <w:ilvl w:val="0"/>
+          <w:numId w:val="12"/>
+        </w:numPr>
+      </w:pPr>
+      <w:r>
+        <w:t xml:space="preserve">Capa de Presentación (Interfaz de Usuario): Es la capa superior con la que interactúan los usuarios (Administrador y Operador de Bodega) a través de un navegador web mediante el protocolo HTTP. Aquí se visualizan los formularios de registro, el catálogo de productos y el </w:t>
+      </w:r>
+      <w:proofErr w:type="spellStart"/>
+      <w:r>
+        <w:t>dashboard</w:t>
+      </w:r>
+      <w:proofErr w:type="spellEnd"/>
+      <w:r>
+        <w:t xml:space="preserve"> de inventario.</w:t>
+      </w:r>
+    </w:p>
+    <w:p>
+      <w:pPr>
+        <w:numPr>
+          <w:ilvl w:val="0"/>
+          <w:numId w:val="12"/>
+        </w:numPr>
+      </w:pPr>
+      <w:r>
+        <w:t>Capa de Lógica de Negocio (</w:t>
+      </w:r>
+      <w:proofErr w:type="spellStart"/>
+      <w:r>
+        <w:t>Backend</w:t>
+      </w:r>
+      <w:proofErr w:type="spellEnd"/>
+      <w:r>
+        <w:t>): Esta capa, desarrollada en PHP, procesa todas las solicitudes del usuario. Se encarga de validar el acceso mediante credenciales, calcular los balances de stock tras cada movimiento y disparar las alertas automáticas cuando un producto llega a su nivel mínimo.</w:t>
+      </w:r>
+    </w:p>
+    <w:p>
+      <w:pPr>
+        <w:numPr>
+          <w:ilvl w:val="0"/>
+          <w:numId w:val="12"/>
+        </w:numPr>
+      </w:pPr>
+      <w:r>
+        <w:t xml:space="preserve">Capa de Datos (Persistencia): Es el nivel donde reside la base de datos MySQL. Almacena de forma permanente el catálogo completo (SKU, categorías, precios) </w:t>
+      </w:r>
+      <w:r>
+        <w:lastRenderedPageBreak/>
+        <w:t>y el historial de movimientos de entrada y salida para garantizar la integridad de la información y la auditoría.</w:t>
+      </w:r>
+    </w:p>
+    <w:p>
+      <w:pPr>
+        <w:jc w:val="center"/>
+        <w:rPr>
+          <w:b/>
+          <w:bCs/>
+          <w:sz w:val="32"/>
+          <w:szCs w:val="32"/>
+        </w:rPr>
+      </w:pPr>
+      <w:r>
+        <w:rPr>
+          <w:b/>
+          <w:bCs/>
+          <w:sz w:val="32"/>
+          <w:szCs w:val="32"/>
+        </w:rPr>
+        <w:t>Diagrama de Entidad-Relación</w:t>
+      </w:r>
+    </w:p>
+    <w:tbl>
+      <w:tblPr>
+        <w:tblW w:w="0" w:type="dxa"/>
+        <w:tblCellMar>
+          <w:left w:w="0" w:type="dxa"/>
+          <w:right w:w="0" w:type="dxa"/>
+        </w:tblCellMar>
+        <w:tblLook w:val="04A0" w:firstRow="1" w:lastRow="0" w:firstColumn="1" w:lastColumn="0" w:noHBand="0" w:noVBand="1"/>
+      </w:tblPr>
+      <w:tblGrid>
+        <w:gridCol w:w="1565"/>
+        <w:gridCol w:w="3977"/>
+        <w:gridCol w:w="2946"/>
+      </w:tblGrid>
+      <w:tr>
+        <w:trPr>
+          <w:trHeight w:val="315"/>
+        </w:trPr>
+        <w:tc>
+          <w:tcPr>
+            <w:tcW w:w="0" w:type="auto"/>
+            <w:tcBorders>
+              <w:top w:val="single" w:sz="6" w:space="0" w:color="000000"/>
+              <w:left w:val="single" w:sz="6" w:space="0" w:color="000000"/>
+              <w:bottom w:val="single" w:sz="6" w:space="0" w:color="000000"/>
+              <w:right w:val="single" w:sz="6" w:space="0" w:color="000000"/>
+            </w:tcBorders>
+            <w:tcMar>
+              <w:top w:w="30" w:type="dxa"/>
+              <w:left w:w="45" w:type="dxa"/>
+              <w:bottom w:w="30" w:type="dxa"/>
+              <w:right w:w="45" w:type="dxa"/>
+            </w:tcMar>
+            <w:vAlign w:val="bottom"/>
+            <w:hideMark/>
+          </w:tcPr>
+          <w:p>
+            <w:r>
+              <w:t>Tabla</w:t>
+            </w:r>
+          </w:p>
+        </w:tc>
+        <w:tc>
+          <w:tcPr>
+            <w:tcW w:w="0" w:type="auto"/>
+            <w:tcBorders>
+              <w:top w:val="single" w:sz="6" w:space="0" w:color="000000"/>
+              <w:left w:val="single" w:sz="6" w:space="0" w:color="CCCCCC"/>
+              <w:bottom w:val="single" w:sz="6" w:space="0" w:color="000000"/>
+              <w:right w:val="single" w:sz="6" w:space="0" w:color="000000"/>
+            </w:tcBorders>
+            <w:tcMar>
+              <w:top w:w="30" w:type="dxa"/>
+              <w:left w:w="45" w:type="dxa"/>
+              <w:bottom w:w="30" w:type="dxa"/>
+              <w:right w:w="45" w:type="dxa"/>
+            </w:tcMar>
+            <w:vAlign w:val="bottom"/>
+            <w:hideMark/>
+          </w:tcPr>
+          <w:p>
+            <w:r>
+              <w:t>Campos Principales</w:t>
+            </w:r>
+          </w:p>
+        </w:tc>
+        <w:tc>
+          <w:tcPr>
+            <w:tcW w:w="0" w:type="auto"/>
+            <w:tcBorders>
+              <w:top w:val="single" w:sz="6" w:space="0" w:color="000000"/>
+              <w:left w:val="single" w:sz="6" w:space="0" w:color="CCCCCC"/>
+              <w:bottom w:val="single" w:sz="6" w:space="0" w:color="000000"/>
+              <w:right w:val="single" w:sz="6" w:space="0" w:color="000000"/>
+            </w:tcBorders>
+            <w:tcMar>
+              <w:top w:w="30" w:type="dxa"/>
+              <w:left w:w="45" w:type="dxa"/>
+              <w:bottom w:w="30" w:type="dxa"/>
+              <w:right w:w="45" w:type="dxa"/>
+            </w:tcMar>
+            <w:vAlign w:val="bottom"/>
+            <w:hideMark/>
+          </w:tcPr>
+          <w:p>
+            <w:r>
+              <w:t>Relación</w:t>
+            </w:r>
+          </w:p>
+        </w:tc>
+      </w:tr>
+      <w:tr>
+        <w:trPr>
+          <w:trHeight w:val="540"/>
+        </w:trPr>
+        <w:tc>
+          <w:tcPr>
+            <w:tcW w:w="0" w:type="auto"/>
+            <w:tcBorders>
+              <w:top w:val="single" w:sz="6" w:space="0" w:color="CCCCCC"/>
+              <w:left w:val="single" w:sz="6" w:space="0" w:color="000000"/>
+              <w:bottom w:val="single" w:sz="6" w:space="0" w:color="000000"/>
+              <w:right w:val="single" w:sz="6" w:space="0" w:color="000000"/>
+            </w:tcBorders>
+            <w:tcMar>
+              <w:top w:w="30" w:type="dxa"/>
+              <w:left w:w="45" w:type="dxa"/>
+              <w:bottom w:w="30" w:type="dxa"/>
+              <w:right w:w="45" w:type="dxa"/>
+            </w:tcMar>
+            <w:vAlign w:val="bottom"/>
+            <w:hideMark/>
+          </w:tcPr>
+          <w:p>
+            <w:r>
+              <w:t>PRODUCTOS</w:t>
+            </w:r>
+          </w:p>
+        </w:tc>
+        <w:tc>
+          <w:tcPr>
+            <w:tcW w:w="0" w:type="auto"/>
+            <w:tcBorders>
+              <w:top w:val="single" w:sz="6" w:space="0" w:color="CCCCCC"/>
+              <w:left w:val="single" w:sz="6" w:space="0" w:color="CCCCCC"/>
+              <w:bottom w:val="single" w:sz="6" w:space="0" w:color="000000"/>
+              <w:right w:val="single" w:sz="6" w:space="0" w:color="000000"/>
+            </w:tcBorders>
+            <w:tcMar>
+              <w:top w:w="30" w:type="dxa"/>
+              <w:left w:w="45" w:type="dxa"/>
+              <w:bottom w:w="30" w:type="dxa"/>
+              <w:right w:w="45" w:type="dxa"/>
+            </w:tcMar>
+            <w:vAlign w:val="bottom"/>
+            <w:hideMark/>
+          </w:tcPr>
+          <w:p>
+            <w:r>
+              <w:t xml:space="preserve">SKU (PK), Nombre, Precio, </w:t>
+            </w:r>
+            <w:proofErr w:type="spellStart"/>
+            <w:r>
+              <w:t>Stock_Actual</w:t>
+            </w:r>
+            <w:proofErr w:type="spellEnd"/>
+            <w:r>
+              <w:t xml:space="preserve">, </w:t>
+            </w:r>
+            <w:proofErr w:type="spellStart"/>
+            <w:r>
+              <w:t>Stock_Minimo</w:t>
+            </w:r>
+            <w:proofErr w:type="spellEnd"/>
+            <w:r>
+              <w:t>,</w:t>
+            </w:r>
+            <w:r>
+              <w:br/>
+            </w:r>
+            <w:proofErr w:type="spellStart"/>
+            <w:r>
+              <w:t>id_categoria</w:t>
+            </w:r>
+            <w:proofErr w:type="spellEnd"/>
+            <w:r>
+              <w:t xml:space="preserve"> (FK)</w:t>
+            </w:r>
+          </w:p>
+        </w:tc>
+        <w:tc>
+          <w:tcPr>
+            <w:tcW w:w="0" w:type="auto"/>
+            <w:tcBorders>
+              <w:top w:val="single" w:sz="6" w:space="0" w:color="CCCCCC"/>
+              <w:left w:val="single" w:sz="6" w:space="0" w:color="CCCCCC"/>
+              <w:bottom w:val="single" w:sz="6" w:space="0" w:color="000000"/>
+              <w:right w:val="single" w:sz="6" w:space="0" w:color="000000"/>
+            </w:tcBorders>
+            <w:tcMar>
+              <w:top w:w="30" w:type="dxa"/>
+              <w:left w:w="45" w:type="dxa"/>
+              <w:bottom w:w="30" w:type="dxa"/>
+              <w:right w:w="45" w:type="dxa"/>
+            </w:tcMar>
+            <w:vAlign w:val="bottom"/>
+            <w:hideMark/>
+          </w:tcPr>
+          <w:p>
+            <w:r>
+              <w:t>Relacionada con Categorías y Movimientos.</w:t>
+            </w:r>
+          </w:p>
+        </w:tc>
+      </w:tr>
+      <w:tr>
+        <w:trPr>
+          <w:trHeight w:val="315"/>
+        </w:trPr>
+        <w:tc>
+          <w:tcPr>
+            <w:tcW w:w="0" w:type="auto"/>
+            <w:tcBorders>
+              <w:top w:val="single" w:sz="6" w:space="0" w:color="CCCCCC"/>
+              <w:left w:val="single" w:sz="6" w:space="0" w:color="000000"/>
+              <w:bottom w:val="single" w:sz="6" w:space="0" w:color="000000"/>
+              <w:right w:val="single" w:sz="6" w:space="0" w:color="000000"/>
+            </w:tcBorders>
+            <w:tcMar>
+              <w:top w:w="30" w:type="dxa"/>
+              <w:left w:w="45" w:type="dxa"/>
+              <w:bottom w:w="30" w:type="dxa"/>
+              <w:right w:w="45" w:type="dxa"/>
+            </w:tcMar>
+            <w:vAlign w:val="bottom"/>
+            <w:hideMark/>
+          </w:tcPr>
+          <w:p>
+            <w:r>
+              <w:t>CATEGORÍAS</w:t>
+            </w:r>
+          </w:p>
+        </w:tc>
+        <w:tc>
+          <w:tcPr>
+            <w:tcW w:w="0" w:type="auto"/>
+            <w:tcBorders>
+              <w:top w:val="single" w:sz="6" w:space="0" w:color="CCCCCC"/>
+              <w:left w:val="single" w:sz="6" w:space="0" w:color="CCCCCC"/>
+              <w:bottom w:val="single" w:sz="6" w:space="0" w:color="000000"/>
+              <w:right w:val="single" w:sz="6" w:space="0" w:color="000000"/>
+            </w:tcBorders>
+            <w:tcMar>
+              <w:top w:w="30" w:type="dxa"/>
+              <w:left w:w="45" w:type="dxa"/>
+              <w:bottom w:w="30" w:type="dxa"/>
+              <w:right w:w="45" w:type="dxa"/>
+            </w:tcMar>
+            <w:vAlign w:val="bottom"/>
+            <w:hideMark/>
+          </w:tcPr>
+          <w:p>
+            <w:proofErr w:type="spellStart"/>
+            <w:r>
+              <w:t>id_categoria</w:t>
+            </w:r>
+            <w:proofErr w:type="spellEnd"/>
+            <w:r>
+              <w:t xml:space="preserve"> (PK), </w:t>
+            </w:r>
+            <w:proofErr w:type="spellStart"/>
+            <w:r>
+              <w:t>Nombre_Categoria</w:t>
+            </w:r>
+            <w:proofErr w:type="spellEnd"/>
+          </w:p>
+        </w:tc>
+        <w:tc>
+          <w:tcPr>
+            <w:tcW w:w="0" w:type="auto"/>
+            <w:tcBorders>
+              <w:top w:val="single" w:sz="6" w:space="0" w:color="CCCCCC"/>
+              <w:left w:val="single" w:sz="6" w:space="0" w:color="CCCCCC"/>
+              <w:bottom w:val="single" w:sz="6" w:space="0" w:color="000000"/>
+              <w:right w:val="single" w:sz="6" w:space="0" w:color="000000"/>
+            </w:tcBorders>
+            <w:tcMar>
+              <w:top w:w="30" w:type="dxa"/>
+              <w:left w:w="45" w:type="dxa"/>
+              <w:bottom w:w="30" w:type="dxa"/>
+              <w:right w:w="45" w:type="dxa"/>
+            </w:tcMar>
+            <w:vAlign w:val="bottom"/>
+            <w:hideMark/>
+          </w:tcPr>
+          <w:p>
+            <w:r>
+              <w:t>Un producto pertenece a una categoría.</w:t>
+            </w:r>
+          </w:p>
+        </w:tc>
+      </w:tr>
+      <w:tr>
+        <w:trPr>
+          <w:trHeight w:val="315"/>
+        </w:trPr>
+        <w:tc>
+          <w:tcPr>
+            <w:tcW w:w="0" w:type="auto"/>
+            <w:tcBorders>
+              <w:top w:val="single" w:sz="6" w:space="0" w:color="CCCCCC"/>
+              <w:left w:val="single" w:sz="6" w:space="0" w:color="000000"/>
+              <w:bottom w:val="single" w:sz="6" w:space="0" w:color="000000"/>
+              <w:right w:val="single" w:sz="6" w:space="0" w:color="000000"/>
+            </w:tcBorders>
+            <w:tcMar>
+              <w:top w:w="30" w:type="dxa"/>
+              <w:left w:w="45" w:type="dxa"/>
+              <w:bottom w:w="30" w:type="dxa"/>
+              <w:right w:w="45" w:type="dxa"/>
+            </w:tcMar>
+            <w:vAlign w:val="bottom"/>
+            <w:hideMark/>
+          </w:tcPr>
+          <w:p>
+            <w:r>
+              <w:t>USUARIOS</w:t>
+            </w:r>
+          </w:p>
+        </w:tc>
+        <w:tc>
+          <w:tcPr>
+            <w:tcW w:w="0" w:type="auto"/>
+            <w:tcBorders>
+              <w:top w:val="single" w:sz="6" w:space="0" w:color="CCCCCC"/>
+              <w:left w:val="single" w:sz="6" w:space="0" w:color="CCCCCC"/>
+              <w:bottom w:val="single" w:sz="6" w:space="0" w:color="000000"/>
+              <w:right w:val="single" w:sz="6" w:space="0" w:color="000000"/>
+            </w:tcBorders>
+            <w:tcMar>
+              <w:top w:w="30" w:type="dxa"/>
+              <w:left w:w="45" w:type="dxa"/>
+              <w:bottom w:w="30" w:type="dxa"/>
+              <w:right w:w="45" w:type="dxa"/>
+            </w:tcMar>
+            <w:vAlign w:val="bottom"/>
+            <w:hideMark/>
+          </w:tcPr>
+          <w:p>
+            <w:proofErr w:type="spellStart"/>
+            <w:r>
+              <w:t>id_usuario</w:t>
+            </w:r>
+            <w:proofErr w:type="spellEnd"/>
+            <w:r>
+              <w:t xml:space="preserve"> (PK), Nombre, Rol (</w:t>
+            </w:r>
+            <w:proofErr w:type="spellStart"/>
+            <w:r>
+              <w:t>Admin</w:t>
+            </w:r>
+            <w:proofErr w:type="spellEnd"/>
+            <w:r>
+              <w:t xml:space="preserve">/Operador), </w:t>
+            </w:r>
+            <w:proofErr w:type="spellStart"/>
+            <w:r>
+              <w:t>Password</w:t>
+            </w:r>
+            <w:proofErr w:type="spellEnd"/>
+          </w:p>
+        </w:tc>
+        <w:tc>
+          <w:tcPr>
+            <w:tcW w:w="0" w:type="auto"/>
+            <w:tcBorders>
+              <w:top w:val="single" w:sz="6" w:space="0" w:color="CCCCCC"/>
+              <w:left w:val="single" w:sz="6" w:space="0" w:color="CCCCCC"/>
+              <w:bottom w:val="single" w:sz="6" w:space="0" w:color="000000"/>
+              <w:right w:val="single" w:sz="6" w:space="0" w:color="000000"/>
+            </w:tcBorders>
+            <w:tcMar>
+              <w:top w:w="30" w:type="dxa"/>
+              <w:left w:w="45" w:type="dxa"/>
+              <w:bottom w:w="30" w:type="dxa"/>
+              <w:right w:w="45" w:type="dxa"/>
+            </w:tcMar>
+            <w:vAlign w:val="bottom"/>
+            <w:hideMark/>
+          </w:tcPr>
+          <w:p>
+            <w:r>
+              <w:t>Un usuario registra muchos movimientos.</w:t>
+            </w:r>
+          </w:p>
+        </w:tc>
+      </w:tr>
+      <w:tr>
+        <w:trPr>
+          <w:trHeight w:val="525"/>
+        </w:trPr>
+        <w:tc>
+          <w:tcPr>
+            <w:tcW w:w="0" w:type="auto"/>
+            <w:tcBorders>
+              <w:top w:val="single" w:sz="6" w:space="0" w:color="CCCCCC"/>
+              <w:left w:val="single" w:sz="6" w:space="0" w:color="000000"/>
+              <w:bottom w:val="single" w:sz="6" w:space="0" w:color="000000"/>
+              <w:right w:val="single" w:sz="6" w:space="0" w:color="000000"/>
+            </w:tcBorders>
+            <w:tcMar>
+              <w:top w:w="30" w:type="dxa"/>
+              <w:left w:w="45" w:type="dxa"/>
+              <w:bottom w:w="30" w:type="dxa"/>
+              <w:right w:w="45" w:type="dxa"/>
+            </w:tcMar>
+            <w:vAlign w:val="bottom"/>
+            <w:hideMark/>
+          </w:tcPr>
+          <w:p>
+            <w:r>
+              <w:t>MOVIMIENTOS</w:t>
+            </w:r>
+          </w:p>
+        </w:tc>
+        <w:tc>
+          <w:tcPr>
+            <w:tcW w:w="0" w:type="auto"/>
+            <w:tcBorders>
+              <w:top w:val="single" w:sz="6" w:space="0" w:color="CCCCCC"/>
+              <w:left w:val="single" w:sz="6" w:space="0" w:color="CCCCCC"/>
+              <w:bottom w:val="single" w:sz="6" w:space="0" w:color="000000"/>
+              <w:right w:val="single" w:sz="6" w:space="0" w:color="000000"/>
+            </w:tcBorders>
+            <w:tcMar>
+              <w:top w:w="30" w:type="dxa"/>
+              <w:left w:w="45" w:type="dxa"/>
+              <w:bottom w:w="30" w:type="dxa"/>
+              <w:right w:w="45" w:type="dxa"/>
+            </w:tcMar>
+            <w:vAlign w:val="bottom"/>
+            <w:hideMark/>
+          </w:tcPr>
+          <w:p>
+            <w:proofErr w:type="spellStart"/>
+            <w:r>
+              <w:t>id_movimiento</w:t>
+            </w:r>
+            <w:proofErr w:type="spellEnd"/>
+            <w:r>
+              <w:t xml:space="preserve"> (PK), </w:t>
+            </w:r>
+            <w:proofErr w:type="spellStart"/>
+            <w:r>
+              <w:t>id_producto</w:t>
+            </w:r>
+            <w:proofErr w:type="spellEnd"/>
+            <w:r>
+              <w:t xml:space="preserve"> (FK), </w:t>
+            </w:r>
+            <w:proofErr w:type="spellStart"/>
+            <w:r>
+              <w:t>id_usuario</w:t>
+            </w:r>
+            <w:proofErr w:type="spellEnd"/>
+            <w:r>
+              <w:t xml:space="preserve"> (FK),</w:t>
+            </w:r>
+            <w:r>
+              <w:br/>
+              <w:t>Tipo (Entrada/Salida), Fecha</w:t>
+            </w:r>
+          </w:p>
+        </w:tc>
+        <w:tc>
+          <w:tcPr>
+            <w:tcW w:w="0" w:type="auto"/>
+            <w:tcBorders>
+              <w:top w:val="single" w:sz="6" w:space="0" w:color="CCCCCC"/>
+              <w:left w:val="single" w:sz="6" w:space="0" w:color="CCCCCC"/>
+              <w:bottom w:val="single" w:sz="6" w:space="0" w:color="000000"/>
+              <w:right w:val="single" w:sz="6" w:space="0" w:color="000000"/>
+            </w:tcBorders>
+            <w:tcMar>
+              <w:top w:w="30" w:type="dxa"/>
+              <w:left w:w="45" w:type="dxa"/>
+              <w:bottom w:w="30" w:type="dxa"/>
+              <w:right w:w="45" w:type="dxa"/>
+            </w:tcMar>
+            <w:vAlign w:val="bottom"/>
+            <w:hideMark/>
+          </w:tcPr>
+          <w:p>
+            <w:r>
+              <w:t>Registro histórico para auditoría.</w:t>
+            </w:r>
+          </w:p>
+        </w:tc>
+      </w:tr>
+    </w:tbl>
+    <w:p>
+      <w:pPr>
+        <w:jc w:val="center"/>
+      </w:pPr>
+    </w:p>
+    <w:p>
+      <w:r>
+        <w:rPr>
+          <w:noProof/>
+        </w:rPr>
+        <w:drawing>
+          <wp:inline distT="0" distB="0" distL="0" distR="0" wp14:anchorId="4F79D400" wp14:editId="4C1A7647">
+            <wp:extent cx="5400040" cy="3018790"/>
+            <wp:effectExtent l="0" t="0" r="0" b="0"/>
+            <wp:docPr id="1007497902" name="Imagen 1"/>
+            <wp:cNvGraphicFramePr>
+              <a:graphicFrameLocks xmlns:a="http://schemas.openxmlformats.org/drawingml/2006/main" noChangeAspect="1"/>
+            </wp:cNvGraphicFramePr>
+            <a:graphic xmlns:a="http://schemas.openxmlformats.org/drawingml/2006/main">
+              <a:graphicData uri="http://schemas.openxmlformats.org/drawingml/2006/picture">
+                <pic:pic xmlns:pic="http://schemas.openxmlformats.org/drawingml/2006/picture">
+                  <pic:nvPicPr>
+                    <pic:cNvPr id="1007497902" name=""/>
+                    <pic:cNvPicPr/>
+                  </pic:nvPicPr>
+                  <pic:blipFill>
+                    <a:blip r:embed="rId17"/>
+                    <a:stretch>
+                      <a:fillRect/>
+                    </a:stretch>
+                  </pic:blipFill>
+                  <pic:spPr>
+                    <a:xfrm>
+                      <a:off x="0" y="0"/>
+                      <a:ext cx="5400040" cy="3018790"/>
+                    </a:xfrm>
+                    <a:prstGeom prst="rect">
+                      <a:avLst/>
+                    </a:prstGeom>
+                  </pic:spPr>
+                </pic:pic>
+              </a:graphicData>
+            </a:graphic>
+          </wp:inline>
+        </w:drawing>
+      </w:r>
+    </w:p>
+    <w:p>
+      <w:pPr>
+        <w:rPr>
+          <w:b/>
+          <w:bCs/>
+        </w:rPr>
+      </w:pPr>
+      <w:r>
+        <w:rPr>
+          <w:b/>
+          <w:bCs/>
+        </w:rPr>
+        <w:t>Descripción del Diagrama Entidad–Relación (DER)</w:t>
+      </w:r>
+    </w:p>
+    <w:p>
+      <w:r>
+        <w:t xml:space="preserve">El Diagrama Entidad–Relación del sistema </w:t>
+      </w:r>
+      <w:proofErr w:type="spellStart"/>
+      <w:r>
+        <w:rPr>
+          <w:b/>
+          <w:bCs/>
+        </w:rPr>
+        <w:t>ControlStock</w:t>
+      </w:r>
+      <w:proofErr w:type="spellEnd"/>
+      <w:r>
+        <w:t xml:space="preserve"> define la estructura lógica de la base de datos necesaria para garantizar la integridad de la información y soportar las funciones de auditoría y gestión. A continuación, se detallan las entidades y sus relaciones:</w:t>
+      </w:r>
+    </w:p>
+    <w:p>
+      <w:pPr>
+        <w:rPr>
+          <w:b/>
+          <w:bCs/>
+        </w:rPr>
+      </w:pPr>
+      <w:r>
+        <w:rPr>
+          <w:b/>
+          <w:bCs/>
+        </w:rPr>
+        <w:lastRenderedPageBreak/>
+        <w:t>Descripción de Entidades</w:t>
+      </w:r>
+    </w:p>
+    <w:p>
+      <w:pPr>
+        <w:numPr>
+          <w:ilvl w:val="0"/>
+          <w:numId w:val="10"/>
+        </w:numPr>
+      </w:pPr>
+      <w:r>
+        <w:rPr>
+          <w:b/>
+          <w:bCs/>
+        </w:rPr>
+        <w:t>CATEGORIAS</w:t>
+      </w:r>
+      <w:r>
+        <w:t>: Esta tabla permite clasificar los bienes para facilitar la organización del catálogo. Almacena un identificador único y el nombre de la categoría.</w:t>
+      </w:r>
+    </w:p>
+    <w:p>
+      <w:pPr>
+        <w:numPr>
+          <w:ilvl w:val="0"/>
+          <w:numId w:val="10"/>
+        </w:numPr>
+      </w:pPr>
+      <w:r>
+        <w:rPr>
+          <w:b/>
+          <w:bCs/>
+        </w:rPr>
+        <w:t>PRODUCTOS</w:t>
+      </w:r>
+      <w:r>
+        <w:t xml:space="preserve">: Es la entidad central que almacena la información técnica de la mercancía, incluyendo el código </w:t>
+      </w:r>
+      <w:r>
+        <w:rPr>
+          <w:b/>
+          <w:bCs/>
+        </w:rPr>
+        <w:t>SKU</w:t>
+      </w:r>
+      <w:r>
+        <w:t>, nombre, precios y niveles de stock (actual y mínimo).</w:t>
+      </w:r>
+    </w:p>
+    <w:p>
+      <w:pPr>
+        <w:numPr>
+          <w:ilvl w:val="0"/>
+          <w:numId w:val="10"/>
+        </w:numPr>
+      </w:pPr>
+      <w:r>
+        <w:rPr>
+          <w:b/>
+          <w:bCs/>
+        </w:rPr>
+        <w:t>MOVIMIENTOS</w:t>
+      </w:r>
+      <w:r>
+        <w:t>: Funciona como el registro histórico de todas las transacciones de inventario. Captura el tipo de movimiento (entrada/salida), la cantidad y la fecha exacta, lo cual es fundamental para el alcance forense y la cadena de custodia del sistema.</w:t>
+      </w:r>
+    </w:p>
+    <w:p>
+      <w:pPr>
+        <w:numPr>
+          <w:ilvl w:val="0"/>
+          <w:numId w:val="10"/>
+        </w:numPr>
+      </w:pPr>
+      <w:r>
+        <w:rPr>
+          <w:b/>
+          <w:bCs/>
+        </w:rPr>
+        <w:t>USUARIOS</w:t>
+      </w:r>
+      <w:r>
+        <w:t xml:space="preserve"> (Etiquetada como </w:t>
+      </w:r>
+      <w:r>
+        <w:rPr>
+          <w:i/>
+          <w:iCs/>
+        </w:rPr>
+        <w:t>nombre</w:t>
+      </w:r>
+      <w:r>
+        <w:t xml:space="preserve"> en el diagrama): Gestiona las credenciales de acceso y los perfiles (Administrador u Operador), asegurando que cada movimiento en el sistema esté vinculado a un responsable específico.</w:t>
+      </w:r>
+    </w:p>
+    <w:p>
+      <w:pPr>
+        <w:rPr>
+          <w:b/>
+          <w:bCs/>
+        </w:rPr>
+      </w:pPr>
+      <w:r>
+        <w:rPr>
+          <w:b/>
+          <w:bCs/>
+        </w:rPr>
+        <w:t>Relaciones del Sistema</w:t>
+      </w:r>
+    </w:p>
+    <w:p>
+      <w:pPr>
+        <w:numPr>
+          <w:ilvl w:val="0"/>
+          <w:numId w:val="11"/>
+        </w:numPr>
+      </w:pPr>
+      <w:r>
+        <w:rPr>
+          <w:b/>
+          <w:bCs/>
+        </w:rPr>
+        <w:t>CATEGORIAS a PRODUCTOS (</w:t>
+      </w:r>
+      <w:proofErr w:type="gramStart"/>
+      <w:r>
+        <w:rPr>
+          <w:b/>
+          <w:bCs/>
+        </w:rPr>
+        <w:t>1:N</w:t>
+      </w:r>
+      <w:proofErr w:type="gramEnd"/>
+      <w:r>
+        <w:rPr>
+          <w:b/>
+          <w:bCs/>
+        </w:rPr>
+        <w:t>)</w:t>
+      </w:r>
+      <w:r>
+        <w:t>: Una categoría puede agrupar múltiples productos, pero cada producto pertenece a una sola categoría principal.</w:t>
+      </w:r>
+    </w:p>
+    <w:p>
+      <w:pPr>
+        <w:numPr>
+          <w:ilvl w:val="0"/>
+          <w:numId w:val="11"/>
+        </w:numPr>
+      </w:pPr>
+      <w:r>
+        <w:rPr>
+          <w:b/>
+          <w:bCs/>
+        </w:rPr>
+        <w:t>PRODUCTOS a MOVIMIENTOS (</w:t>
+      </w:r>
+      <w:proofErr w:type="gramStart"/>
+      <w:r>
+        <w:rPr>
+          <w:b/>
+          <w:bCs/>
+        </w:rPr>
+        <w:t>1:N</w:t>
+      </w:r>
+      <w:proofErr w:type="gramEnd"/>
+      <w:r>
+        <w:rPr>
+          <w:b/>
+          <w:bCs/>
+        </w:rPr>
+        <w:t>)</w:t>
+      </w:r>
+      <w:r>
+        <w:t>: Un producto puede registrar múltiples movimientos de stock a lo largo del tiempo, permitiendo generar el historial de existencias.</w:t>
+      </w:r>
+    </w:p>
+    <w:p>
+      <w:pPr>
+        <w:numPr>
+          <w:ilvl w:val="0"/>
+          <w:numId w:val="11"/>
+        </w:numPr>
+      </w:pPr>
+      <w:r>
+        <w:rPr>
+          <w:b/>
+          <w:bCs/>
+        </w:rPr>
+        <w:t>USUARIOS a MOVIMIENTOS (</w:t>
+      </w:r>
+      <w:proofErr w:type="gramStart"/>
+      <w:r>
+        <w:rPr>
+          <w:b/>
+          <w:bCs/>
+        </w:rPr>
+        <w:t>1:N</w:t>
+      </w:r>
+      <w:proofErr w:type="gramEnd"/>
+      <w:r>
+        <w:rPr>
+          <w:b/>
+          <w:bCs/>
+        </w:rPr>
+        <w:t>)</w:t>
+      </w:r>
+      <w:r>
+        <w:t>: Un usuario (ya sea Administrador u Operador) es responsable de registrar múltiples movimientos de entrada o salida, lo que garantiza la trazabilidad operativa.</w:t>
+      </w:r>
+    </w:p>
+    <w:p/>
+    <w:p/>
+    <w:p/>
+    <w:p/>
+    <w:p/>
+    <w:p/>
+    <w:p/>
+    <w:p/>
+    <w:p/>
     <w:p>
       <w:pPr>
         <w:pStyle w:val="Ttulo1"/>
@@ -5303,7 +6959,7 @@
       <w:pPr>
         <w:spacing w:line="240" w:lineRule="auto"/>
       </w:pPr>
-      <w:hyperlink r:id="rId15" w:history="1">
+      <w:hyperlink r:id="rId18" w:history="1">
         <w:r>
           <w:rPr>
             <w:rStyle w:val="Hipervnculo"/>
@@ -5316,7 +6972,7 @@
       <w:pPr>
         <w:spacing w:line="240" w:lineRule="auto"/>
       </w:pPr>
-      <w:hyperlink r:id="rId16" w:history="1">
+      <w:hyperlink r:id="rId19" w:history="1">
         <w:r>
           <w:rPr>
             <w:rStyle w:val="Hipervnculo"/>
@@ -5329,7 +6985,7 @@
       <w:pPr>
         <w:spacing w:line="240" w:lineRule="auto"/>
       </w:pPr>
-      <w:hyperlink r:id="rId17" w:history="1">
+      <w:hyperlink r:id="rId20" w:history="1">
         <w:r>
           <w:rPr>
             <w:rStyle w:val="Hipervnculo"/>
@@ -5344,9 +7000,9 @@
       </w:pPr>
     </w:p>
     <w:sectPr>
-      <w:footerReference w:type="even" r:id="rId18"/>
-      <w:footerReference w:type="default" r:id="rId19"/>
-      <w:footerReference w:type="first" r:id="rId20"/>
+      <w:footerReference w:type="even" r:id="rId21"/>
+      <w:footerReference w:type="default" r:id="rId22"/>
+      <w:footerReference w:type="first" r:id="rId23"/>
       <w:pgSz w:w="11906" w:h="16838"/>
       <w:pgMar w:top="1417" w:right="1701" w:bottom="1417" w:left="1701" w:header="0" w:footer="708" w:gutter="0"/>
       <w:cols w:space="720"/>
@@ -5884,6 +7540,155 @@
 <file path=word/numbering.xml><?xml version="1.0" encoding="utf-8"?>
 <w:numbering xmlns:wpc="http://schemas.microsoft.com/office/word/2010/wordprocessingCanvas" xmlns:cx="http://schemas.microsoft.com/office/drawing/2014/chartex" xmlns:cx1="http://schemas.microsoft.com/office/drawing/2015/9/8/chartex" xmlns:cx2="http://schemas.microsoft.com/office/drawing/2015/10/21/chartex" xmlns:cx3="http://schemas.microsoft.com/office/drawing/2016/5/9/chartex" xmlns:cx4="http://schemas.microsoft.com/office/drawing/2016/5/10/chartex" xmlns:cx5="http://schemas.microsoft.com/office/drawing/2016/5/11/chartex" xmlns:cx6="http://schemas.microsoft.com/office/drawing/2016/5/12/chartex" xmlns:cx7="http://schemas.microsoft.com/office/drawing/2016/5/13/chartex" xmlns:cx8="http://schemas.microsoft.com/office/drawing/2016/5/14/chartex" xmlns:mc="http://schemas.openxmlformats.org/markup-compatibility/2006" xmlns:aink="http://schemas.microsoft.com/office/drawing/2016/ink" xmlns:am3d="http://schemas.microsoft.com/office/drawing/2017/model3d" xmlns:o="urn:schemas-microsoft-com:office:office" xmlns:oel="http://schemas.microsoft.com/office/2019/extlst" xmlns:r="http://schemas.openxmlformats.org/officeDocument/2006/relationships" xmlns:m="http://schemas.openxmlformats.org/officeDocument/2006/math" xmlns:v="urn:schemas-microsoft-com:vml" xmlns:wp14="http://schemas.microsoft.com/office/word/2010/wordprocessingDrawing" xmlns:wp="http://schemas.openxmlformats.org/drawingml/2006/wordprocessingDrawing" xmlns:w10="urn:schemas-microsoft-com:office:word" xmlns:w="http://schemas.openxmlformats.org/wordprocessingml/2006/main" xmlns:w14="http://schemas.microsoft.com/office/word/2010/wordml" xmlns:w15="http://schemas.microsoft.com/office/word/2012/wordml" xmlns:w16cex="http://schemas.microsoft.com/office/word/2018/wordml/cex" xmlns:w16cid="http://schemas.microsoft.com/office/word/2016/wordml/cid" xmlns:w16="http://schemas.microsoft.com/office/word/2018/wordml" xmlns:w16du="http://schemas.microsoft.com/office/word/2023/wordml/word16du" xmlns:w16sdtdh="http://schemas.microsoft.com/office/word/2020/wordml/sdtdatahash" xmlns:w16se="http://schemas.microsoft.com/office/word/2015/wordml/symex" xmlns:wpg="http://schemas.microsoft.com/office/word/2010/wordprocessingGroup" xmlns:wpi="http://schemas.microsoft.com/office/word/2010/wordprocessingInk" xmlns:wne="http://schemas.microsoft.com/office/word/2006/wordml" xmlns:wps="http://schemas.microsoft.com/office/word/2010/wordprocessingShape" mc:Ignorable="w14 w15 w16se w16cid w16 w16cex w16sdtdh w16du wp14">
   <w:abstractNum w:abstractNumId="0" w15:restartNumberingAfterBreak="0">
+    <w:nsid w:val="092C019F"/>
+    <w:multiLevelType w:val="multilevel"/>
+    <w:tmpl w:val="98A6961E"/>
+    <w:lvl w:ilvl="0">
+      <w:start w:val="1"/>
+      <w:numFmt w:val="bullet"/>
+      <w:lvlText w:val=""/>
+      <w:lvlJc w:val="left"/>
+      <w:pPr>
+        <w:tabs>
+          <w:tab w:val="num" w:pos="720"/>
+        </w:tabs>
+        <w:ind w:left="720" w:hanging="360"/>
+      </w:pPr>
+      <w:rPr>
+        <w:rFonts w:ascii="Symbol" w:hAnsi="Symbol" w:hint="default"/>
+        <w:sz w:val="20"/>
+      </w:rPr>
+    </w:lvl>
+    <w:lvl w:ilvl="1" w:tentative="1">
+      <w:start w:val="1"/>
+      <w:numFmt w:val="bullet"/>
+      <w:lvlText w:val="o"/>
+      <w:lvlJc w:val="left"/>
+      <w:pPr>
+        <w:tabs>
+          <w:tab w:val="num" w:pos="1440"/>
+        </w:tabs>
+        <w:ind w:left="1440" w:hanging="360"/>
+      </w:pPr>
+      <w:rPr>
+        <w:rFonts w:ascii="Courier New" w:hAnsi="Courier New" w:hint="default"/>
+        <w:sz w:val="20"/>
+      </w:rPr>
+    </w:lvl>
+    <w:lvl w:ilvl="2" w:tentative="1">
+      <w:start w:val="1"/>
+      <w:numFmt w:val="bullet"/>
+      <w:lvlText w:val=""/>
+      <w:lvlJc w:val="left"/>
+      <w:pPr>
+        <w:tabs>
+          <w:tab w:val="num" w:pos="2160"/>
+        </w:tabs>
+        <w:ind w:left="2160" w:hanging="360"/>
+      </w:pPr>
+      <w:rPr>
+        <w:rFonts w:ascii="Wingdings" w:hAnsi="Wingdings" w:hint="default"/>
+        <w:sz w:val="20"/>
+      </w:rPr>
+    </w:lvl>
+    <w:lvl w:ilvl="3" w:tentative="1">
+      <w:start w:val="1"/>
+      <w:numFmt w:val="bullet"/>
+      <w:lvlText w:val=""/>
+      <w:lvlJc w:val="left"/>
+      <w:pPr>
+        <w:tabs>
+          <w:tab w:val="num" w:pos="2880"/>
+        </w:tabs>
+        <w:ind w:left="2880" w:hanging="360"/>
+      </w:pPr>
+      <w:rPr>
+        <w:rFonts w:ascii="Wingdings" w:hAnsi="Wingdings" w:hint="default"/>
+        <w:sz w:val="20"/>
+      </w:rPr>
+    </w:lvl>
+    <w:lvl w:ilvl="4" w:tentative="1">
+      <w:start w:val="1"/>
+      <w:numFmt w:val="bullet"/>
+      <w:lvlText w:val=""/>
+      <w:lvlJc w:val="left"/>
+      <w:pPr>
+        <w:tabs>
+          <w:tab w:val="num" w:pos="3600"/>
+        </w:tabs>
+        <w:ind w:left="3600" w:hanging="360"/>
+      </w:pPr>
+      <w:rPr>
+        <w:rFonts w:ascii="Wingdings" w:hAnsi="Wingdings" w:hint="default"/>
+        <w:sz w:val="20"/>
+      </w:rPr>
+    </w:lvl>
+    <w:lvl w:ilvl="5" w:tentative="1">
+      <w:start w:val="1"/>
+      <w:numFmt w:val="bullet"/>
+      <w:lvlText w:val=""/>
+      <w:lvlJc w:val="left"/>
+      <w:pPr>
+        <w:tabs>
+          <w:tab w:val="num" w:pos="4320"/>
+        </w:tabs>
+        <w:ind w:left="4320" w:hanging="360"/>
+      </w:pPr>
+      <w:rPr>
+        <w:rFonts w:ascii="Wingdings" w:hAnsi="Wingdings" w:hint="default"/>
+        <w:sz w:val="20"/>
+      </w:rPr>
+    </w:lvl>
+    <w:lvl w:ilvl="6" w:tentative="1">
+      <w:start w:val="1"/>
+      <w:numFmt w:val="bullet"/>
+      <w:lvlText w:val=""/>
+      <w:lvlJc w:val="left"/>
+      <w:pPr>
+        <w:tabs>
+          <w:tab w:val="num" w:pos="5040"/>
+        </w:tabs>
+        <w:ind w:left="5040" w:hanging="360"/>
+      </w:pPr>
+      <w:rPr>
+        <w:rFonts w:ascii="Wingdings" w:hAnsi="Wingdings" w:hint="default"/>
+        <w:sz w:val="20"/>
+      </w:rPr>
+    </w:lvl>
+    <w:lvl w:ilvl="7" w:tentative="1">
+      <w:start w:val="1"/>
+      <w:numFmt w:val="bullet"/>
+      <w:lvlText w:val=""/>
+      <w:lvlJc w:val="left"/>
+      <w:pPr>
+        <w:tabs>
+          <w:tab w:val="num" w:pos="5760"/>
+        </w:tabs>
+        <w:ind w:left="5760" w:hanging="360"/>
+      </w:pPr>
+      <w:rPr>
+        <w:rFonts w:ascii="Wingdings" w:hAnsi="Wingdings" w:hint="default"/>
+        <w:sz w:val="20"/>
+      </w:rPr>
+    </w:lvl>
+    <w:lvl w:ilvl="8" w:tentative="1">
+      <w:start w:val="1"/>
+      <w:numFmt w:val="bullet"/>
+      <w:lvlText w:val=""/>
+      <w:lvlJc w:val="left"/>
+      <w:pPr>
+        <w:tabs>
+          <w:tab w:val="num" w:pos="6480"/>
+        </w:tabs>
+        <w:ind w:left="6480" w:hanging="360"/>
+      </w:pPr>
+      <w:rPr>
+        <w:rFonts w:ascii="Wingdings" w:hAnsi="Wingdings" w:hint="default"/>
+        <w:sz w:val="20"/>
+      </w:rPr>
+    </w:lvl>
+  </w:abstractNum>
+  <w:abstractNum w:abstractNumId="1" w15:restartNumberingAfterBreak="0">
     <w:nsid w:val="115B7C27"/>
     <w:multiLevelType w:val="multilevel"/>
     <w:tmpl w:val="497EC5AC"/>
@@ -5996,7 +7801,454 @@
       </w:pPr>
     </w:lvl>
   </w:abstractNum>
-  <w:abstractNum w:abstractNumId="1" w15:restartNumberingAfterBreak="0">
+  <w:abstractNum w:abstractNumId="2" w15:restartNumberingAfterBreak="0">
+    <w:nsid w:val="146D48E8"/>
+    <w:multiLevelType w:val="multilevel"/>
+    <w:tmpl w:val="52200216"/>
+    <w:lvl w:ilvl="0">
+      <w:start w:val="1"/>
+      <w:numFmt w:val="bullet"/>
+      <w:lvlText w:val=""/>
+      <w:lvlJc w:val="left"/>
+      <w:pPr>
+        <w:tabs>
+          <w:tab w:val="num" w:pos="720"/>
+        </w:tabs>
+        <w:ind w:left="720" w:hanging="360"/>
+      </w:pPr>
+      <w:rPr>
+        <w:rFonts w:ascii="Symbol" w:hAnsi="Symbol" w:hint="default"/>
+        <w:sz w:val="20"/>
+      </w:rPr>
+    </w:lvl>
+    <w:lvl w:ilvl="1" w:tentative="1">
+      <w:start w:val="1"/>
+      <w:numFmt w:val="bullet"/>
+      <w:lvlText w:val="o"/>
+      <w:lvlJc w:val="left"/>
+      <w:pPr>
+        <w:tabs>
+          <w:tab w:val="num" w:pos="1440"/>
+        </w:tabs>
+        <w:ind w:left="1440" w:hanging="360"/>
+      </w:pPr>
+      <w:rPr>
+        <w:rFonts w:ascii="Courier New" w:hAnsi="Courier New" w:hint="default"/>
+        <w:sz w:val="20"/>
+      </w:rPr>
+    </w:lvl>
+    <w:lvl w:ilvl="2" w:tentative="1">
+      <w:start w:val="1"/>
+      <w:numFmt w:val="bullet"/>
+      <w:lvlText w:val=""/>
+      <w:lvlJc w:val="left"/>
+      <w:pPr>
+        <w:tabs>
+          <w:tab w:val="num" w:pos="2160"/>
+        </w:tabs>
+        <w:ind w:left="2160" w:hanging="360"/>
+      </w:pPr>
+      <w:rPr>
+        <w:rFonts w:ascii="Wingdings" w:hAnsi="Wingdings" w:hint="default"/>
+        <w:sz w:val="20"/>
+      </w:rPr>
+    </w:lvl>
+    <w:lvl w:ilvl="3" w:tentative="1">
+      <w:start w:val="1"/>
+      <w:numFmt w:val="bullet"/>
+      <w:lvlText w:val=""/>
+      <w:lvlJc w:val="left"/>
+      <w:pPr>
+        <w:tabs>
+          <w:tab w:val="num" w:pos="2880"/>
+        </w:tabs>
+        <w:ind w:left="2880" w:hanging="360"/>
+      </w:pPr>
+      <w:rPr>
+        <w:rFonts w:ascii="Wingdings" w:hAnsi="Wingdings" w:hint="default"/>
+        <w:sz w:val="20"/>
+      </w:rPr>
+    </w:lvl>
+    <w:lvl w:ilvl="4" w:tentative="1">
+      <w:start w:val="1"/>
+      <w:numFmt w:val="bullet"/>
+      <w:lvlText w:val=""/>
+      <w:lvlJc w:val="left"/>
+      <w:pPr>
+        <w:tabs>
+          <w:tab w:val="num" w:pos="3600"/>
+        </w:tabs>
+        <w:ind w:left="3600" w:hanging="360"/>
+      </w:pPr>
+      <w:rPr>
+        <w:rFonts w:ascii="Wingdings" w:hAnsi="Wingdings" w:hint="default"/>
+        <w:sz w:val="20"/>
+      </w:rPr>
+    </w:lvl>
+    <w:lvl w:ilvl="5" w:tentative="1">
+      <w:start w:val="1"/>
+      <w:numFmt w:val="bullet"/>
+      <w:lvlText w:val=""/>
+      <w:lvlJc w:val="left"/>
+      <w:pPr>
+        <w:tabs>
+          <w:tab w:val="num" w:pos="4320"/>
+        </w:tabs>
+        <w:ind w:left="4320" w:hanging="360"/>
+      </w:pPr>
+      <w:rPr>
+        <w:rFonts w:ascii="Wingdings" w:hAnsi="Wingdings" w:hint="default"/>
+        <w:sz w:val="20"/>
+      </w:rPr>
+    </w:lvl>
+    <w:lvl w:ilvl="6" w:tentative="1">
+      <w:start w:val="1"/>
+      <w:numFmt w:val="bullet"/>
+      <w:lvlText w:val=""/>
+      <w:lvlJc w:val="left"/>
+      <w:pPr>
+        <w:tabs>
+          <w:tab w:val="num" w:pos="5040"/>
+        </w:tabs>
+        <w:ind w:left="5040" w:hanging="360"/>
+      </w:pPr>
+      <w:rPr>
+        <w:rFonts w:ascii="Wingdings" w:hAnsi="Wingdings" w:hint="default"/>
+        <w:sz w:val="20"/>
+      </w:rPr>
+    </w:lvl>
+    <w:lvl w:ilvl="7" w:tentative="1">
+      <w:start w:val="1"/>
+      <w:numFmt w:val="bullet"/>
+      <w:lvlText w:val=""/>
+      <w:lvlJc w:val="left"/>
+      <w:pPr>
+        <w:tabs>
+          <w:tab w:val="num" w:pos="5760"/>
+        </w:tabs>
+        <w:ind w:left="5760" w:hanging="360"/>
+      </w:pPr>
+      <w:rPr>
+        <w:rFonts w:ascii="Wingdings" w:hAnsi="Wingdings" w:hint="default"/>
+        <w:sz w:val="20"/>
+      </w:rPr>
+    </w:lvl>
+    <w:lvl w:ilvl="8" w:tentative="1">
+      <w:start w:val="1"/>
+      <w:numFmt w:val="bullet"/>
+      <w:lvlText w:val=""/>
+      <w:lvlJc w:val="left"/>
+      <w:pPr>
+        <w:tabs>
+          <w:tab w:val="num" w:pos="6480"/>
+        </w:tabs>
+        <w:ind w:left="6480" w:hanging="360"/>
+      </w:pPr>
+      <w:rPr>
+        <w:rFonts w:ascii="Wingdings" w:hAnsi="Wingdings" w:hint="default"/>
+        <w:sz w:val="20"/>
+      </w:rPr>
+    </w:lvl>
+  </w:abstractNum>
+  <w:abstractNum w:abstractNumId="3" w15:restartNumberingAfterBreak="0">
+    <w:nsid w:val="16AA1F4E"/>
+    <w:multiLevelType w:val="multilevel"/>
+    <w:tmpl w:val="43FC657E"/>
+    <w:lvl w:ilvl="0">
+      <w:start w:val="1"/>
+      <w:numFmt w:val="bullet"/>
+      <w:lvlText w:val=""/>
+      <w:lvlJc w:val="left"/>
+      <w:pPr>
+        <w:tabs>
+          <w:tab w:val="num" w:pos="720"/>
+        </w:tabs>
+        <w:ind w:left="720" w:hanging="360"/>
+      </w:pPr>
+      <w:rPr>
+        <w:rFonts w:ascii="Symbol" w:hAnsi="Symbol" w:hint="default"/>
+        <w:sz w:val="20"/>
+      </w:rPr>
+    </w:lvl>
+    <w:lvl w:ilvl="1" w:tentative="1">
+      <w:start w:val="1"/>
+      <w:numFmt w:val="bullet"/>
+      <w:lvlText w:val="o"/>
+      <w:lvlJc w:val="left"/>
+      <w:pPr>
+        <w:tabs>
+          <w:tab w:val="num" w:pos="1440"/>
+        </w:tabs>
+        <w:ind w:left="1440" w:hanging="360"/>
+      </w:pPr>
+      <w:rPr>
+        <w:rFonts w:ascii="Courier New" w:hAnsi="Courier New" w:hint="default"/>
+        <w:sz w:val="20"/>
+      </w:rPr>
+    </w:lvl>
+    <w:lvl w:ilvl="2" w:tentative="1">
+      <w:start w:val="1"/>
+      <w:numFmt w:val="bullet"/>
+      <w:lvlText w:val=""/>
+      <w:lvlJc w:val="left"/>
+      <w:pPr>
+        <w:tabs>
+          <w:tab w:val="num" w:pos="2160"/>
+        </w:tabs>
+        <w:ind w:left="2160" w:hanging="360"/>
+      </w:pPr>
+      <w:rPr>
+        <w:rFonts w:ascii="Wingdings" w:hAnsi="Wingdings" w:hint="default"/>
+        <w:sz w:val="20"/>
+      </w:rPr>
+    </w:lvl>
+    <w:lvl w:ilvl="3" w:tentative="1">
+      <w:start w:val="1"/>
+      <w:numFmt w:val="bullet"/>
+      <w:lvlText w:val=""/>
+      <w:lvlJc w:val="left"/>
+      <w:pPr>
+        <w:tabs>
+          <w:tab w:val="num" w:pos="2880"/>
+        </w:tabs>
+        <w:ind w:left="2880" w:hanging="360"/>
+      </w:pPr>
+      <w:rPr>
+        <w:rFonts w:ascii="Wingdings" w:hAnsi="Wingdings" w:hint="default"/>
+        <w:sz w:val="20"/>
+      </w:rPr>
+    </w:lvl>
+    <w:lvl w:ilvl="4" w:tentative="1">
+      <w:start w:val="1"/>
+      <w:numFmt w:val="bullet"/>
+      <w:lvlText w:val=""/>
+      <w:lvlJc w:val="left"/>
+      <w:pPr>
+        <w:tabs>
+          <w:tab w:val="num" w:pos="3600"/>
+        </w:tabs>
+        <w:ind w:left="3600" w:hanging="360"/>
+      </w:pPr>
+      <w:rPr>
+        <w:rFonts w:ascii="Wingdings" w:hAnsi="Wingdings" w:hint="default"/>
+        <w:sz w:val="20"/>
+      </w:rPr>
+    </w:lvl>
+    <w:lvl w:ilvl="5" w:tentative="1">
+      <w:start w:val="1"/>
+      <w:numFmt w:val="bullet"/>
+      <w:lvlText w:val=""/>
+      <w:lvlJc w:val="left"/>
+      <w:pPr>
+        <w:tabs>
+          <w:tab w:val="num" w:pos="4320"/>
+        </w:tabs>
+        <w:ind w:left="4320" w:hanging="360"/>
+      </w:pPr>
+      <w:rPr>
+        <w:rFonts w:ascii="Wingdings" w:hAnsi="Wingdings" w:hint="default"/>
+        <w:sz w:val="20"/>
+      </w:rPr>
+    </w:lvl>
+    <w:lvl w:ilvl="6" w:tentative="1">
+      <w:start w:val="1"/>
+      <w:numFmt w:val="bullet"/>
+      <w:lvlText w:val=""/>
+      <w:lvlJc w:val="left"/>
+      <w:pPr>
+        <w:tabs>
+          <w:tab w:val="num" w:pos="5040"/>
+        </w:tabs>
+        <w:ind w:left="5040" w:hanging="360"/>
+      </w:pPr>
+      <w:rPr>
+        <w:rFonts w:ascii="Wingdings" w:hAnsi="Wingdings" w:hint="default"/>
+        <w:sz w:val="20"/>
+      </w:rPr>
+    </w:lvl>
+    <w:lvl w:ilvl="7" w:tentative="1">
+      <w:start w:val="1"/>
+      <w:numFmt w:val="bullet"/>
+      <w:lvlText w:val=""/>
+      <w:lvlJc w:val="left"/>
+      <w:pPr>
+        <w:tabs>
+          <w:tab w:val="num" w:pos="5760"/>
+        </w:tabs>
+        <w:ind w:left="5760" w:hanging="360"/>
+      </w:pPr>
+      <w:rPr>
+        <w:rFonts w:ascii="Wingdings" w:hAnsi="Wingdings" w:hint="default"/>
+        <w:sz w:val="20"/>
+      </w:rPr>
+    </w:lvl>
+    <w:lvl w:ilvl="8" w:tentative="1">
+      <w:start w:val="1"/>
+      <w:numFmt w:val="bullet"/>
+      <w:lvlText w:val=""/>
+      <w:lvlJc w:val="left"/>
+      <w:pPr>
+        <w:tabs>
+          <w:tab w:val="num" w:pos="6480"/>
+        </w:tabs>
+        <w:ind w:left="6480" w:hanging="360"/>
+      </w:pPr>
+      <w:rPr>
+        <w:rFonts w:ascii="Wingdings" w:hAnsi="Wingdings" w:hint="default"/>
+        <w:sz w:val="20"/>
+      </w:rPr>
+    </w:lvl>
+  </w:abstractNum>
+  <w:abstractNum w:abstractNumId="4" w15:restartNumberingAfterBreak="0">
+    <w:nsid w:val="25561C15"/>
+    <w:multiLevelType w:val="multilevel"/>
+    <w:tmpl w:val="1466D80C"/>
+    <w:lvl w:ilvl="0">
+      <w:start w:val="1"/>
+      <w:numFmt w:val="bullet"/>
+      <w:lvlText w:val=""/>
+      <w:lvlJc w:val="left"/>
+      <w:pPr>
+        <w:tabs>
+          <w:tab w:val="num" w:pos="720"/>
+        </w:tabs>
+        <w:ind w:left="720" w:hanging="360"/>
+      </w:pPr>
+      <w:rPr>
+        <w:rFonts w:ascii="Symbol" w:hAnsi="Symbol" w:hint="default"/>
+        <w:sz w:val="20"/>
+      </w:rPr>
+    </w:lvl>
+    <w:lvl w:ilvl="1" w:tentative="1">
+      <w:start w:val="1"/>
+      <w:numFmt w:val="bullet"/>
+      <w:lvlText w:val="o"/>
+      <w:lvlJc w:val="left"/>
+      <w:pPr>
+        <w:tabs>
+          <w:tab w:val="num" w:pos="1440"/>
+        </w:tabs>
+        <w:ind w:left="1440" w:hanging="360"/>
+      </w:pPr>
+      <w:rPr>
+        <w:rFonts w:ascii="Courier New" w:hAnsi="Courier New" w:hint="default"/>
+        <w:sz w:val="20"/>
+      </w:rPr>
+    </w:lvl>
+    <w:lvl w:ilvl="2" w:tentative="1">
+      <w:start w:val="1"/>
+      <w:numFmt w:val="bullet"/>
+      <w:lvlText w:val=""/>
+      <w:lvlJc w:val="left"/>
+      <w:pPr>
+        <w:tabs>
+          <w:tab w:val="num" w:pos="2160"/>
+        </w:tabs>
+        <w:ind w:left="2160" w:hanging="360"/>
+      </w:pPr>
+      <w:rPr>
+        <w:rFonts w:ascii="Wingdings" w:hAnsi="Wingdings" w:hint="default"/>
+        <w:sz w:val="20"/>
+      </w:rPr>
+    </w:lvl>
+    <w:lvl w:ilvl="3" w:tentative="1">
+      <w:start w:val="1"/>
+      <w:numFmt w:val="bullet"/>
+      <w:lvlText w:val=""/>
+      <w:lvlJc w:val="left"/>
+      <w:pPr>
+        <w:tabs>
+          <w:tab w:val="num" w:pos="2880"/>
+        </w:tabs>
+        <w:ind w:left="2880" w:hanging="360"/>
+      </w:pPr>
+      <w:rPr>
+        <w:rFonts w:ascii="Wingdings" w:hAnsi="Wingdings" w:hint="default"/>
+        <w:sz w:val="20"/>
+      </w:rPr>
+    </w:lvl>
+    <w:lvl w:ilvl="4" w:tentative="1">
+      <w:start w:val="1"/>
+      <w:numFmt w:val="bullet"/>
+      <w:lvlText w:val=""/>
+      <w:lvlJc w:val="left"/>
+      <w:pPr>
+        <w:tabs>
+          <w:tab w:val="num" w:pos="3600"/>
+        </w:tabs>
+        <w:ind w:left="3600" w:hanging="360"/>
+      </w:pPr>
+      <w:rPr>
+        <w:rFonts w:ascii="Wingdings" w:hAnsi="Wingdings" w:hint="default"/>
+        <w:sz w:val="20"/>
+      </w:rPr>
+    </w:lvl>
+    <w:lvl w:ilvl="5" w:tentative="1">
+      <w:start w:val="1"/>
+      <w:numFmt w:val="bullet"/>
+      <w:lvlText w:val=""/>
+      <w:lvlJc w:val="left"/>
+      <w:pPr>
+        <w:tabs>
+          <w:tab w:val="num" w:pos="4320"/>
+        </w:tabs>
+        <w:ind w:left="4320" w:hanging="360"/>
+      </w:pPr>
+      <w:rPr>
+        <w:rFonts w:ascii="Wingdings" w:hAnsi="Wingdings" w:hint="default"/>
+        <w:sz w:val="20"/>
+      </w:rPr>
+    </w:lvl>
+    <w:lvl w:ilvl="6" w:tentative="1">
+      <w:start w:val="1"/>
+      <w:numFmt w:val="bullet"/>
+      <w:lvlText w:val=""/>
+      <w:lvlJc w:val="left"/>
+      <w:pPr>
+        <w:tabs>
+          <w:tab w:val="num" w:pos="5040"/>
+        </w:tabs>
+        <w:ind w:left="5040" w:hanging="360"/>
+      </w:pPr>
+      <w:rPr>
+        <w:rFonts w:ascii="Wingdings" w:hAnsi="Wingdings" w:hint="default"/>
+        <w:sz w:val="20"/>
+      </w:rPr>
+    </w:lvl>
+    <w:lvl w:ilvl="7" w:tentative="1">
+      <w:start w:val="1"/>
+      <w:numFmt w:val="bullet"/>
+      <w:lvlText w:val=""/>
+      <w:lvlJc w:val="left"/>
+      <w:pPr>
+        <w:tabs>
+          <w:tab w:val="num" w:pos="5760"/>
+        </w:tabs>
+        <w:ind w:left="5760" w:hanging="360"/>
+      </w:pPr>
+      <w:rPr>
+        <w:rFonts w:ascii="Wingdings" w:hAnsi="Wingdings" w:hint="default"/>
+        <w:sz w:val="20"/>
+      </w:rPr>
+    </w:lvl>
+    <w:lvl w:ilvl="8" w:tentative="1">
+      <w:start w:val="1"/>
+      <w:numFmt w:val="bullet"/>
+      <w:lvlText w:val=""/>
+      <w:lvlJc w:val="left"/>
+      <w:pPr>
+        <w:tabs>
+          <w:tab w:val="num" w:pos="6480"/>
+        </w:tabs>
+        <w:ind w:left="6480" w:hanging="360"/>
+      </w:pPr>
+      <w:rPr>
+        <w:rFonts w:ascii="Wingdings" w:hAnsi="Wingdings" w:hint="default"/>
+        <w:sz w:val="20"/>
+      </w:rPr>
+    </w:lvl>
+  </w:abstractNum>
+  <w:abstractNum w:abstractNumId="5" w15:restartNumberingAfterBreak="0">
     <w:nsid w:val="27B92D68"/>
     <w:multiLevelType w:val="hybridMultilevel"/>
     <w:tmpl w:val="2B64DF20"/>
@@ -6109,7 +8361,7 @@
       </w:rPr>
     </w:lvl>
   </w:abstractNum>
-  <w:abstractNum w:abstractNumId="2" w15:restartNumberingAfterBreak="0">
+  <w:abstractNum w:abstractNumId="6" w15:restartNumberingAfterBreak="0">
     <w:nsid w:val="394F5898"/>
     <w:multiLevelType w:val="multilevel"/>
     <w:tmpl w:val="FBB882E6"/>
@@ -6258,7 +8510,7 @@
       </w:rPr>
     </w:lvl>
   </w:abstractNum>
-  <w:abstractNum w:abstractNumId="3" w15:restartNumberingAfterBreak="0">
+  <w:abstractNum w:abstractNumId="7" w15:restartNumberingAfterBreak="0">
     <w:nsid w:val="63F507E8"/>
     <w:multiLevelType w:val="multilevel"/>
     <w:tmpl w:val="E4F05FCE"/>
@@ -6407,7 +8659,7 @@
       </w:rPr>
     </w:lvl>
   </w:abstractNum>
-  <w:abstractNum w:abstractNumId="4" w15:restartNumberingAfterBreak="0">
+  <w:abstractNum w:abstractNumId="8" w15:restartNumberingAfterBreak="0">
     <w:nsid w:val="66FE6B5C"/>
     <w:multiLevelType w:val="hybridMultilevel"/>
     <w:tmpl w:val="FDAEBBD8"/>
@@ -6520,7 +8772,156 @@
       </w:rPr>
     </w:lvl>
   </w:abstractNum>
-  <w:abstractNum w:abstractNumId="5" w15:restartNumberingAfterBreak="0">
+  <w:abstractNum w:abstractNumId="9" w15:restartNumberingAfterBreak="0">
+    <w:nsid w:val="6ACB3B8B"/>
+    <w:multiLevelType w:val="multilevel"/>
+    <w:tmpl w:val="FD02D6E0"/>
+    <w:lvl w:ilvl="0">
+      <w:start w:val="1"/>
+      <w:numFmt w:val="bullet"/>
+      <w:lvlText w:val=""/>
+      <w:lvlJc w:val="left"/>
+      <w:pPr>
+        <w:tabs>
+          <w:tab w:val="num" w:pos="720"/>
+        </w:tabs>
+        <w:ind w:left="720" w:hanging="360"/>
+      </w:pPr>
+      <w:rPr>
+        <w:rFonts w:ascii="Symbol" w:hAnsi="Symbol" w:hint="default"/>
+        <w:sz w:val="20"/>
+      </w:rPr>
+    </w:lvl>
+    <w:lvl w:ilvl="1">
+      <w:start w:val="1"/>
+      <w:numFmt w:val="bullet"/>
+      <w:lvlText w:val="o"/>
+      <w:lvlJc w:val="left"/>
+      <w:pPr>
+        <w:tabs>
+          <w:tab w:val="num" w:pos="1440"/>
+        </w:tabs>
+        <w:ind w:left="1440" w:hanging="360"/>
+      </w:pPr>
+      <w:rPr>
+        <w:rFonts w:ascii="Courier New" w:hAnsi="Courier New" w:hint="default"/>
+        <w:sz w:val="20"/>
+      </w:rPr>
+    </w:lvl>
+    <w:lvl w:ilvl="2" w:tentative="1">
+      <w:start w:val="1"/>
+      <w:numFmt w:val="bullet"/>
+      <w:lvlText w:val=""/>
+      <w:lvlJc w:val="left"/>
+      <w:pPr>
+        <w:tabs>
+          <w:tab w:val="num" w:pos="2160"/>
+        </w:tabs>
+        <w:ind w:left="2160" w:hanging="360"/>
+      </w:pPr>
+      <w:rPr>
+        <w:rFonts w:ascii="Wingdings" w:hAnsi="Wingdings" w:hint="default"/>
+        <w:sz w:val="20"/>
+      </w:rPr>
+    </w:lvl>
+    <w:lvl w:ilvl="3" w:tentative="1">
+      <w:start w:val="1"/>
+      <w:numFmt w:val="bullet"/>
+      <w:lvlText w:val=""/>
+      <w:lvlJc w:val="left"/>
+      <w:pPr>
+        <w:tabs>
+          <w:tab w:val="num" w:pos="2880"/>
+        </w:tabs>
+        <w:ind w:left="2880" w:hanging="360"/>
+      </w:pPr>
+      <w:rPr>
+        <w:rFonts w:ascii="Wingdings" w:hAnsi="Wingdings" w:hint="default"/>
+        <w:sz w:val="20"/>
+      </w:rPr>
+    </w:lvl>
+    <w:lvl w:ilvl="4" w:tentative="1">
+      <w:start w:val="1"/>
+      <w:numFmt w:val="bullet"/>
+      <w:lvlText w:val=""/>
+      <w:lvlJc w:val="left"/>
+      <w:pPr>
+        <w:tabs>
+          <w:tab w:val="num" w:pos="3600"/>
+        </w:tabs>
+        <w:ind w:left="3600" w:hanging="360"/>
+      </w:pPr>
+      <w:rPr>
+        <w:rFonts w:ascii="Wingdings" w:hAnsi="Wingdings" w:hint="default"/>
+        <w:sz w:val="20"/>
+      </w:rPr>
+    </w:lvl>
+    <w:lvl w:ilvl="5" w:tentative="1">
+      <w:start w:val="1"/>
+      <w:numFmt w:val="bullet"/>
+      <w:lvlText w:val=""/>
+      <w:lvlJc w:val="left"/>
+      <w:pPr>
+        <w:tabs>
+          <w:tab w:val="num" w:pos="4320"/>
+        </w:tabs>
+        <w:ind w:left="4320" w:hanging="360"/>
+      </w:pPr>
+      <w:rPr>
+        <w:rFonts w:ascii="Wingdings" w:hAnsi="Wingdings" w:hint="default"/>
+        <w:sz w:val="20"/>
+      </w:rPr>
+    </w:lvl>
+    <w:lvl w:ilvl="6" w:tentative="1">
+      <w:start w:val="1"/>
+      <w:numFmt w:val="bullet"/>
+      <w:lvlText w:val=""/>
+      <w:lvlJc w:val="left"/>
+      <w:pPr>
+        <w:tabs>
+          <w:tab w:val="num" w:pos="5040"/>
+        </w:tabs>
+        <w:ind w:left="5040" w:hanging="360"/>
+      </w:pPr>
+      <w:rPr>
+        <w:rFonts w:ascii="Wingdings" w:hAnsi="Wingdings" w:hint="default"/>
+        <w:sz w:val="20"/>
+      </w:rPr>
+    </w:lvl>
+    <w:lvl w:ilvl="7" w:tentative="1">
+      <w:start w:val="1"/>
+      <w:numFmt w:val="bullet"/>
+      <w:lvlText w:val=""/>
+      <w:lvlJc w:val="left"/>
+      <w:pPr>
+        <w:tabs>
+          <w:tab w:val="num" w:pos="5760"/>
+        </w:tabs>
+        <w:ind w:left="5760" w:hanging="360"/>
+      </w:pPr>
+      <w:rPr>
+        <w:rFonts w:ascii="Wingdings" w:hAnsi="Wingdings" w:hint="default"/>
+        <w:sz w:val="20"/>
+      </w:rPr>
+    </w:lvl>
+    <w:lvl w:ilvl="8" w:tentative="1">
+      <w:start w:val="1"/>
+      <w:numFmt w:val="bullet"/>
+      <w:lvlText w:val=""/>
+      <w:lvlJc w:val="left"/>
+      <w:pPr>
+        <w:tabs>
+          <w:tab w:val="num" w:pos="6480"/>
+        </w:tabs>
+        <w:ind w:left="6480" w:hanging="360"/>
+      </w:pPr>
+      <w:rPr>
+        <w:rFonts w:ascii="Wingdings" w:hAnsi="Wingdings" w:hint="default"/>
+        <w:sz w:val="20"/>
+      </w:rPr>
+    </w:lvl>
+  </w:abstractNum>
+  <w:abstractNum w:abstractNumId="10" w15:restartNumberingAfterBreak="0">
     <w:nsid w:val="70CC163B"/>
     <w:multiLevelType w:val="multilevel"/>
     <w:tmpl w:val="3A7E4B16"/>
@@ -6669,23 +9070,190 @@
       </w:rPr>
     </w:lvl>
   </w:abstractNum>
+  <w:abstractNum w:abstractNumId="11" w15:restartNumberingAfterBreak="0">
+    <w:nsid w:val="7592240C"/>
+    <w:multiLevelType w:val="multilevel"/>
+    <w:tmpl w:val="0CEC2458"/>
+    <w:lvl w:ilvl="0">
+      <w:start w:val="1"/>
+      <w:numFmt w:val="bullet"/>
+      <w:lvlText w:val=""/>
+      <w:lvlJc w:val="left"/>
+      <w:pPr>
+        <w:tabs>
+          <w:tab w:val="num" w:pos="720"/>
+        </w:tabs>
+        <w:ind w:left="720" w:hanging="360"/>
+      </w:pPr>
+      <w:rPr>
+        <w:rFonts w:ascii="Symbol" w:hAnsi="Symbol" w:hint="default"/>
+        <w:sz w:val="20"/>
+      </w:rPr>
+    </w:lvl>
+    <w:lvl w:ilvl="1" w:tentative="1">
+      <w:start w:val="1"/>
+      <w:numFmt w:val="bullet"/>
+      <w:lvlText w:val="o"/>
+      <w:lvlJc w:val="left"/>
+      <w:pPr>
+        <w:tabs>
+          <w:tab w:val="num" w:pos="1440"/>
+        </w:tabs>
+        <w:ind w:left="1440" w:hanging="360"/>
+      </w:pPr>
+      <w:rPr>
+        <w:rFonts w:ascii="Courier New" w:hAnsi="Courier New" w:hint="default"/>
+        <w:sz w:val="20"/>
+      </w:rPr>
+    </w:lvl>
+    <w:lvl w:ilvl="2" w:tentative="1">
+      <w:start w:val="1"/>
+      <w:numFmt w:val="bullet"/>
+      <w:lvlText w:val=""/>
+      <w:lvlJc w:val="left"/>
+      <w:pPr>
+        <w:tabs>
+          <w:tab w:val="num" w:pos="2160"/>
+        </w:tabs>
+        <w:ind w:left="2160" w:hanging="360"/>
+      </w:pPr>
+      <w:rPr>
+        <w:rFonts w:ascii="Wingdings" w:hAnsi="Wingdings" w:hint="default"/>
+        <w:sz w:val="20"/>
+      </w:rPr>
+    </w:lvl>
+    <w:lvl w:ilvl="3" w:tentative="1">
+      <w:start w:val="1"/>
+      <w:numFmt w:val="bullet"/>
+      <w:lvlText w:val=""/>
+      <w:lvlJc w:val="left"/>
+      <w:pPr>
+        <w:tabs>
+          <w:tab w:val="num" w:pos="2880"/>
+        </w:tabs>
+        <w:ind w:left="2880" w:hanging="360"/>
+      </w:pPr>
+      <w:rPr>
+        <w:rFonts w:ascii="Wingdings" w:hAnsi="Wingdings" w:hint="default"/>
+        <w:sz w:val="20"/>
+      </w:rPr>
+    </w:lvl>
+    <w:lvl w:ilvl="4" w:tentative="1">
+      <w:start w:val="1"/>
+      <w:numFmt w:val="bullet"/>
+      <w:lvlText w:val=""/>
+      <w:lvlJc w:val="left"/>
+      <w:pPr>
+        <w:tabs>
+          <w:tab w:val="num" w:pos="3600"/>
+        </w:tabs>
+        <w:ind w:left="3600" w:hanging="360"/>
+      </w:pPr>
+      <w:rPr>
+        <w:rFonts w:ascii="Wingdings" w:hAnsi="Wingdings" w:hint="default"/>
+        <w:sz w:val="20"/>
+      </w:rPr>
+    </w:lvl>
+    <w:lvl w:ilvl="5" w:tentative="1">
+      <w:start w:val="1"/>
+      <w:numFmt w:val="bullet"/>
+      <w:lvlText w:val=""/>
+      <w:lvlJc w:val="left"/>
+      <w:pPr>
+        <w:tabs>
+          <w:tab w:val="num" w:pos="4320"/>
+        </w:tabs>
+        <w:ind w:left="4320" w:hanging="360"/>
+      </w:pPr>
+      <w:rPr>
+        <w:rFonts w:ascii="Wingdings" w:hAnsi="Wingdings" w:hint="default"/>
+        <w:sz w:val="20"/>
+      </w:rPr>
+    </w:lvl>
+    <w:lvl w:ilvl="6" w:tentative="1">
+      <w:start w:val="1"/>
+      <w:numFmt w:val="bullet"/>
+      <w:lvlText w:val=""/>
+      <w:lvlJc w:val="left"/>
+      <w:pPr>
+        <w:tabs>
+          <w:tab w:val="num" w:pos="5040"/>
+        </w:tabs>
+        <w:ind w:left="5040" w:hanging="360"/>
+      </w:pPr>
+      <w:rPr>
+        <w:rFonts w:ascii="Wingdings" w:hAnsi="Wingdings" w:hint="default"/>
+        <w:sz w:val="20"/>
+      </w:rPr>
+    </w:lvl>
+    <w:lvl w:ilvl="7" w:tentative="1">
+      <w:start w:val="1"/>
+      <w:numFmt w:val="bullet"/>
+      <w:lvlText w:val=""/>
+      <w:lvlJc w:val="left"/>
+      <w:pPr>
+        <w:tabs>
+          <w:tab w:val="num" w:pos="5760"/>
+        </w:tabs>
+        <w:ind w:left="5760" w:hanging="360"/>
+      </w:pPr>
+      <w:rPr>
+        <w:rFonts w:ascii="Wingdings" w:hAnsi="Wingdings" w:hint="default"/>
+        <w:sz w:val="20"/>
+      </w:rPr>
+    </w:lvl>
+    <w:lvl w:ilvl="8" w:tentative="1">
+      <w:start w:val="1"/>
+      <w:numFmt w:val="bullet"/>
+      <w:lvlText w:val=""/>
+      <w:lvlJc w:val="left"/>
+      <w:pPr>
+        <w:tabs>
+          <w:tab w:val="num" w:pos="6480"/>
+        </w:tabs>
+        <w:ind w:left="6480" w:hanging="360"/>
+      </w:pPr>
+      <w:rPr>
+        <w:rFonts w:ascii="Wingdings" w:hAnsi="Wingdings" w:hint="default"/>
+        <w:sz w:val="20"/>
+      </w:rPr>
+    </w:lvl>
+  </w:abstractNum>
   <w:num w:numId="1" w16cid:durableId="483545400">
+    <w:abstractNumId w:val="6"/>
+  </w:num>
+  <w:num w:numId="2" w16cid:durableId="2029670040">
+    <w:abstractNumId w:val="1"/>
+  </w:num>
+  <w:num w:numId="3" w16cid:durableId="235167013">
+    <w:abstractNumId w:val="10"/>
+  </w:num>
+  <w:num w:numId="4" w16cid:durableId="1991015660">
+    <w:abstractNumId w:val="7"/>
+  </w:num>
+  <w:num w:numId="5" w16cid:durableId="1044596973">
+    <w:abstractNumId w:val="8"/>
+  </w:num>
+  <w:num w:numId="6" w16cid:durableId="516580135">
+    <w:abstractNumId w:val="5"/>
+  </w:num>
+  <w:num w:numId="7" w16cid:durableId="180093849">
+    <w:abstractNumId w:val="3"/>
+  </w:num>
+  <w:num w:numId="8" w16cid:durableId="2102753099">
+    <w:abstractNumId w:val="4"/>
+  </w:num>
+  <w:num w:numId="9" w16cid:durableId="1980071826">
+    <w:abstractNumId w:val="9"/>
+  </w:num>
+  <w:num w:numId="10" w16cid:durableId="613757418">
     <w:abstractNumId w:val="2"/>
   </w:num>
-  <w:num w:numId="2" w16cid:durableId="2029670040">
+  <w:num w:numId="11" w16cid:durableId="882670369">
     <w:abstractNumId w:val="0"/>
   </w:num>
-  <w:num w:numId="3" w16cid:durableId="235167013">
-    <w:abstractNumId w:val="5"/>
-  </w:num>
-  <w:num w:numId="4" w16cid:durableId="1991015660">
-    <w:abstractNumId w:val="3"/>
-  </w:num>
-  <w:num w:numId="5" w16cid:durableId="1044596973">
-    <w:abstractNumId w:val="4"/>
-  </w:num>
-  <w:num w:numId="6" w16cid:durableId="516580135">
-    <w:abstractNumId w:val="1"/>
+  <w:num w:numId="12" w16cid:durableId="1243370753">
+    <w:abstractNumId w:val="11"/>
   </w:num>
 </w:numbering>
 </file>

</xml_diff>

<commit_message>
Diseño Detallado de Software
Diseño Detallado de Software
</commit_message>
<xml_diff>
--- a/ControlStock.docx
+++ b/ControlStock.docx
@@ -141,26 +141,6 @@
     </w:p>
     <w:p>
       <w:pPr>
-        <w:pStyle w:val="Prrafodelista"/>
-        <w:numPr>
-          <w:ilvl w:val="0"/>
-          <w:numId w:val="6"/>
-        </w:numPr>
-        <w:rPr>
-          <w:sz w:val="40"/>
-          <w:szCs w:val="40"/>
-        </w:rPr>
-      </w:pPr>
-      <w:r>
-        <w:rPr>
-          <w:sz w:val="40"/>
-          <w:szCs w:val="40"/>
-        </w:rPr>
-        <w:t>ALEX XAVIER BANCHON MIRANDA</w:t>
-      </w:r>
-    </w:p>
-    <w:p>
-      <w:pPr>
         <w:jc w:val="center"/>
       </w:pPr>
     </w:p>
@@ -253,6 +233,7 @@
         <w:t>Guayaquil, Ecuador</w:t>
       </w:r>
     </w:p>
+    <w:p/>
     <w:p/>
     <w:p>
       <w:pPr>
@@ -820,7 +801,13 @@
               <w:rPr>
                 <w:rFonts w:ascii="Aptos" w:eastAsia="Aptos" w:hAnsi="Aptos"/>
               </w:rPr>
-              <w:t>0.0.4</w:t>
+              <w:t>0.0.</w:t>
+            </w:r>
+            <w:r>
+              <w:rPr>
+                <w:rFonts w:ascii="Aptos" w:eastAsia="Aptos" w:hAnsi="Aptos"/>
+              </w:rPr>
+              <w:t>5</w:t>
             </w:r>
           </w:p>
         </w:tc>
@@ -898,6 +885,138 @@
               </w:rPr>
               <w:fldChar w:fldCharType="end"/>
             </w:r>
+          </w:p>
+        </w:tc>
+        <w:tc>
+          <w:tcPr>
+            <w:tcW w:w="1836" w:type="dxa"/>
+          </w:tcPr>
+          <w:p>
+            <w:pPr>
+              <w:spacing w:after="0" w:line="240" w:lineRule="auto"/>
+              <w:rPr>
+                <w:rFonts w:ascii="Aptos" w:eastAsia="Aptos" w:hAnsi="Aptos"/>
+              </w:rPr>
+            </w:pPr>
+            <w:r>
+              <w:rPr>
+                <w:rFonts w:ascii="Aptos" w:eastAsia="Aptos" w:hAnsi="Aptos"/>
+              </w:rPr>
+              <w:t xml:space="preserve">Alejandro </w:t>
+            </w:r>
+          </w:p>
+          <w:p>
+            <w:pPr>
+              <w:spacing w:after="0" w:line="240" w:lineRule="auto"/>
+              <w:rPr>
+                <w:rFonts w:ascii="Aptos" w:eastAsia="Aptos" w:hAnsi="Aptos"/>
+              </w:rPr>
+            </w:pPr>
+            <w:r>
+              <w:rPr>
+                <w:rFonts w:ascii="Aptos" w:eastAsia="Aptos" w:hAnsi="Aptos"/>
+              </w:rPr>
+              <w:t>Almeida</w:t>
+            </w:r>
+          </w:p>
+        </w:tc>
+      </w:tr>
+      <w:tr>
+        <w:tc>
+          <w:tcPr>
+            <w:tcW w:w="1271" w:type="dxa"/>
+          </w:tcPr>
+          <w:p>
+            <w:pPr>
+              <w:spacing w:after="0" w:line="240" w:lineRule="auto"/>
+              <w:rPr>
+                <w:rFonts w:ascii="Aptos" w:eastAsia="Aptos" w:hAnsi="Aptos"/>
+              </w:rPr>
+            </w:pPr>
+            <w:r>
+              <w:rPr>
+                <w:rFonts w:ascii="Aptos" w:eastAsia="Aptos" w:hAnsi="Aptos"/>
+              </w:rPr>
+              <w:t>2</w:t>
+            </w:r>
+            <w:r>
+              <w:rPr>
+                <w:rFonts w:ascii="Aptos" w:eastAsia="Aptos" w:hAnsi="Aptos"/>
+              </w:rPr>
+              <w:t>6</w:t>
+            </w:r>
+            <w:r>
+              <w:rPr>
+                <w:rFonts w:ascii="Aptos" w:eastAsia="Aptos" w:hAnsi="Aptos"/>
+              </w:rPr>
+              <w:t>/0</w:t>
+            </w:r>
+            <w:r>
+              <w:rPr>
+                <w:rFonts w:ascii="Aptos" w:eastAsia="Aptos" w:hAnsi="Aptos"/>
+              </w:rPr>
+              <w:t>2</w:t>
+            </w:r>
+            <w:r>
+              <w:rPr>
+                <w:rFonts w:ascii="Aptos" w:eastAsia="Aptos" w:hAnsi="Aptos"/>
+              </w:rPr>
+              <w:t>/2026</w:t>
+            </w:r>
+          </w:p>
+        </w:tc>
+        <w:tc>
+          <w:tcPr>
+            <w:tcW w:w="1419" w:type="dxa"/>
+          </w:tcPr>
+          <w:p>
+            <w:pPr>
+              <w:spacing w:after="0" w:line="240" w:lineRule="auto"/>
+              <w:rPr>
+                <w:rFonts w:ascii="Aptos" w:eastAsia="Aptos" w:hAnsi="Aptos"/>
+              </w:rPr>
+            </w:pPr>
+            <w:r>
+              <w:rPr>
+                <w:rFonts w:ascii="Aptos" w:eastAsia="Aptos" w:hAnsi="Aptos"/>
+              </w:rPr>
+              <w:t>0.0.</w:t>
+            </w:r>
+            <w:r>
+              <w:rPr>
+                <w:rFonts w:ascii="Aptos" w:eastAsia="Aptos" w:hAnsi="Aptos"/>
+              </w:rPr>
+              <w:t>6</w:t>
+            </w:r>
+          </w:p>
+        </w:tc>
+        <w:tc>
+          <w:tcPr>
+            <w:tcW w:w="3968" w:type="dxa"/>
+          </w:tcPr>
+          <w:p>
+            <w:pPr>
+              <w:spacing w:after="0" w:line="240" w:lineRule="auto"/>
+              <w:rPr>
+                <w:rFonts w:ascii="Aptos" w:eastAsia="Aptos" w:hAnsi="Aptos"/>
+              </w:rPr>
+            </w:pPr>
+            <w:r>
+              <w:rPr>
+                <w:rFonts w:ascii="Aptos" w:eastAsia="Aptos" w:hAnsi="Aptos"/>
+              </w:rPr>
+              <w:t>Diseño Detallado de Software</w:t>
+            </w:r>
+          </w:p>
+          <w:p>
+            <w:pPr>
+              <w:spacing w:after="0" w:line="240" w:lineRule="auto"/>
+              <w:rPr>
+                <w:rFonts w:ascii="Aptos" w:eastAsia="Aptos" w:hAnsi="Aptos"/>
+                <w:b/>
+                <w:bCs/>
+              </w:rPr>
+            </w:pPr>
           </w:p>
         </w:tc>
         <w:tc>
@@ -2840,10 +2959,10 @@
           <w:noProof/>
         </w:rPr>
         <w:drawing>
-          <wp:inline distT="0" distB="0" distL="0" distR="0" wp14:anchorId="434B5E23" wp14:editId="3D672F92">
-            <wp:extent cx="2628900" cy="2867890"/>
-            <wp:effectExtent l="0" t="0" r="0" b="8890"/>
-            <wp:docPr id="956503997" name="Imagen 3"/>
+          <wp:inline distT="0" distB="0" distL="0" distR="0" wp14:anchorId="7F5071BD" wp14:editId="7B10D3F3">
+            <wp:extent cx="5067300" cy="4029075"/>
+            <wp:effectExtent l="0" t="0" r="0" b="9525"/>
+            <wp:docPr id="1687644047" name="Imagen 1"/>
             <wp:cNvGraphicFramePr>
               <a:graphicFrameLocks xmlns:a="http://schemas.openxmlformats.org/drawingml/2006/main" noChangeAspect="1"/>
             </wp:cNvGraphicFramePr>
@@ -2851,36 +2970,23 @@
               <a:graphicData uri="http://schemas.openxmlformats.org/drawingml/2006/picture">
                 <pic:pic xmlns:pic="http://schemas.openxmlformats.org/drawingml/2006/picture">
                   <pic:nvPicPr>
-                    <pic:cNvPr id="0" name="Picture 8"/>
-                    <pic:cNvPicPr>
-                      <a:picLocks noChangeAspect="1" noChangeArrowheads="1"/>
-                    </pic:cNvPicPr>
+                    <pic:cNvPr id="1687644047" name=""/>
+                    <pic:cNvPicPr/>
                   </pic:nvPicPr>
                   <pic:blipFill>
-                    <a:blip r:embed="rId11">
-                      <a:extLst>
-                        <a:ext uri="{28A0092B-C50C-407E-A947-70E740481C1C}">
-                          <a14:useLocalDpi xmlns:a14="http://schemas.microsoft.com/office/drawing/2010/main" val="0"/>
-                        </a:ext>
-                      </a:extLst>
-                    </a:blip>
-                    <a:srcRect/>
+                    <a:blip r:embed="rId11"/>
                     <a:stretch>
                       <a:fillRect/>
                     </a:stretch>
                   </pic:blipFill>
-                  <pic:spPr bwMode="auto">
+                  <pic:spPr>
                     <a:xfrm>
                       <a:off x="0" y="0"/>
-                      <a:ext cx="2638579" cy="2878449"/>
+                      <a:ext cx="5067300" cy="4029075"/>
                     </a:xfrm>
                     <a:prstGeom prst="rect">
                       <a:avLst/>
                     </a:prstGeom>
-                    <a:noFill/>
-                    <a:ln>
-                      <a:noFill/>
-                    </a:ln>
                   </pic:spPr>
                 </pic:pic>
               </a:graphicData>
@@ -2909,6 +3015,406 @@
       <w:proofErr w:type="spellEnd"/>
     </w:p>
     <w:p>
+      <w:r>
+        <w:rPr>
+          <w:b/>
+          <w:bCs/>
+        </w:rPr>
+        <w:lastRenderedPageBreak/>
+        <w:t>Actores:</w:t>
+      </w:r>
+      <w:r>
+        <w:t xml:space="preserve"> Administrador y Operador de Bodega. </w:t>
+      </w:r>
+      <w:r>
+        <w:rPr>
+          <w:b/>
+          <w:bCs/>
+        </w:rPr>
+        <w:t>Casos de Uso principales:</w:t>
+      </w:r>
+    </w:p>
+    <w:p>
+      <w:pPr>
+        <w:numPr>
+          <w:ilvl w:val="0"/>
+          <w:numId w:val="13"/>
+        </w:numPr>
+      </w:pPr>
+      <w:r>
+        <w:rPr>
+          <w:b/>
+          <w:bCs/>
+        </w:rPr>
+        <w:t>CU-01: Gestionar Catálogo:</w:t>
+      </w:r>
+      <w:r>
+        <w:t xml:space="preserve"> El Administrador registra, edita o elimina productos.</w:t>
+      </w:r>
+    </w:p>
+    <w:p>
+      <w:pPr>
+        <w:numPr>
+          <w:ilvl w:val="0"/>
+          <w:numId w:val="13"/>
+        </w:numPr>
+      </w:pPr>
+      <w:r>
+        <w:rPr>
+          <w:b/>
+          <w:bCs/>
+        </w:rPr>
+        <w:t>CU-02: Registrar Movimiento:</w:t>
+      </w:r>
+      <w:r>
+        <w:t xml:space="preserve"> El Operador anota entradas (compras) o salidas (ventas/mermas).</w:t>
+      </w:r>
+    </w:p>
+    <w:p>
+      <w:pPr>
+        <w:numPr>
+          <w:ilvl w:val="0"/>
+          <w:numId w:val="13"/>
+        </w:numPr>
+      </w:pPr>
+      <w:r>
+        <w:rPr>
+          <w:b/>
+          <w:bCs/>
+        </w:rPr>
+        <w:t>CU-03: Consultar Alertas:</w:t>
+      </w:r>
+      <w:r>
+        <w:t xml:space="preserve"> El sistema notifica niveles bajos de stock.</w:t>
+      </w:r>
+    </w:p>
+    <w:p>
+      <w:pPr>
+        <w:numPr>
+          <w:ilvl w:val="0"/>
+          <w:numId w:val="13"/>
+        </w:numPr>
+      </w:pPr>
+      <w:r>
+        <w:rPr>
+          <w:b/>
+          <w:bCs/>
+        </w:rPr>
+        <w:t>CU-04: Generar Reportes:</w:t>
+      </w:r>
+      <w:r>
+        <w:t xml:space="preserve"> El Administrador visualiza estados financieros y de inventario.</w:t>
+      </w:r>
+    </w:p>
+    <w:p>
+      <w:pPr>
+        <w:rPr>
+          <w:b/>
+          <w:bCs/>
+        </w:rPr>
+      </w:pPr>
+      <w:r>
+        <w:rPr>
+          <w:b/>
+          <w:bCs/>
+        </w:rPr>
+        <w:t>Escenarios de Casos de Uso</w:t>
+      </w:r>
+    </w:p>
+    <w:p>
+      <w:pPr>
+        <w:rPr>
+          <w:b/>
+          <w:bCs/>
+        </w:rPr>
+      </w:pPr>
+      <w:r>
+        <w:rPr>
+          <w:b/>
+          <w:bCs/>
+        </w:rPr>
+        <w:t>Escenario A: Registro de Salida de Mercancía (Venta o Merma)</w:t>
+      </w:r>
+    </w:p>
+    <w:p>
+      <w:r>
+        <w:t>Este escenario describe el flujo cuando el Operador de Bodega retira productos del inventario.</w:t>
+      </w:r>
+    </w:p>
+    <w:p>
+      <w:pPr>
+        <w:numPr>
+          <w:ilvl w:val="0"/>
+          <w:numId w:val="14"/>
+        </w:numPr>
+      </w:pPr>
+      <w:r>
+        <w:rPr>
+          <w:b/>
+          <w:bCs/>
+        </w:rPr>
+        <w:t>Inicio:</w:t>
+      </w:r>
+      <w:r>
+        <w:t xml:space="preserve"> El Operador de Bodega ingresa al sistema mediante sus credenciales autorizadas.</w:t>
+      </w:r>
+    </w:p>
+    <w:p>
+      <w:pPr>
+        <w:numPr>
+          <w:ilvl w:val="0"/>
+          <w:numId w:val="14"/>
+        </w:numPr>
+      </w:pPr>
+      <w:r>
+        <w:rPr>
+          <w:b/>
+          <w:bCs/>
+        </w:rPr>
+        <w:t>Selección:</w:t>
+      </w:r>
+      <w:r>
+        <w:t xml:space="preserve"> El usuario selecciona la opción "Registrar Movimiento" en el menú principal.</w:t>
+      </w:r>
+    </w:p>
+    <w:p>
+      <w:pPr>
+        <w:numPr>
+          <w:ilvl w:val="0"/>
+          <w:numId w:val="14"/>
+        </w:numPr>
+      </w:pPr>
+      <w:r>
+        <w:rPr>
+          <w:b/>
+          <w:bCs/>
+        </w:rPr>
+        <w:t>Identificación:</w:t>
+      </w:r>
+      <w:r>
+        <w:t xml:space="preserve"> El operador ingresa el código </w:t>
+      </w:r>
+      <w:r>
+        <w:rPr>
+          <w:b/>
+          <w:bCs/>
+        </w:rPr>
+        <w:t>SKU</w:t>
+      </w:r>
+      <w:r>
+        <w:t xml:space="preserve"> del producto o lo selecciona del catálogo.</w:t>
+      </w:r>
+    </w:p>
+    <w:p>
+      <w:pPr>
+        <w:numPr>
+          <w:ilvl w:val="0"/>
+          <w:numId w:val="14"/>
+        </w:numPr>
+      </w:pPr>
+      <w:r>
+        <w:rPr>
+          <w:b/>
+          <w:bCs/>
+        </w:rPr>
+        <w:t>Ingreso de Datos:</w:t>
+      </w:r>
+      <w:r>
+        <w:t xml:space="preserve"> Se especifica la cantidad a retirar y el tipo de salida (Venta o Merma).</w:t>
+      </w:r>
+    </w:p>
+    <w:p>
+      <w:pPr>
+        <w:numPr>
+          <w:ilvl w:val="0"/>
+          <w:numId w:val="14"/>
+        </w:numPr>
+      </w:pPr>
+      <w:r>
+        <w:rPr>
+          <w:b/>
+          <w:bCs/>
+        </w:rPr>
+        <w:t>Validación:</w:t>
+      </w:r>
+      <w:r>
+        <w:t xml:space="preserve"> El sistema verifica que exista stock suficiente para realizar la operación.</w:t>
+      </w:r>
+    </w:p>
+    <w:p>
+      <w:pPr>
+        <w:numPr>
+          <w:ilvl w:val="0"/>
+          <w:numId w:val="14"/>
+        </w:numPr>
+      </w:pPr>
+      <w:r>
+        <w:rPr>
+          <w:b/>
+          <w:bCs/>
+        </w:rPr>
+        <w:t>Actualización:</w:t>
+      </w:r>
+      <w:r>
+        <w:t xml:space="preserve"> El sistema resta la cantidad del inventario actual y genera un registro en la tabla de movimientos para auditoría.</w:t>
+      </w:r>
+    </w:p>
+    <w:p>
+      <w:pPr>
+        <w:numPr>
+          <w:ilvl w:val="0"/>
+          <w:numId w:val="14"/>
+        </w:numPr>
+      </w:pPr>
+      <w:r>
+        <w:rPr>
+          <w:b/>
+          <w:bCs/>
+        </w:rPr>
+        <w:t>Fin:</w:t>
+      </w:r>
+      <w:r>
+        <w:t xml:space="preserve"> El sistema confirma el registro exitoso y actualiza el balance de existencias en tiempo real.</w:t>
+      </w:r>
+    </w:p>
+    <w:p>
+      <w:pPr>
+        <w:rPr>
+          <w:b/>
+          <w:bCs/>
+        </w:rPr>
+      </w:pPr>
+      <w:r>
+        <w:rPr>
+          <w:b/>
+          <w:bCs/>
+        </w:rPr>
+        <w:t>Escenario B: Notificación de Stock Mínimo (Alerta de Existencias)</w:t>
+      </w:r>
+    </w:p>
+    <w:p>
+      <w:r>
+        <w:t>Este escenario describe cómo el sistema ayuda al Administrador a evitar quiebres de stock.</w:t>
+      </w:r>
+    </w:p>
+    <w:p>
+      <w:pPr>
+        <w:numPr>
+          <w:ilvl w:val="0"/>
+          <w:numId w:val="15"/>
+        </w:numPr>
+      </w:pPr>
+      <w:r>
+        <w:rPr>
+          <w:b/>
+          <w:bCs/>
+        </w:rPr>
+        <w:t>Detección:</w:t>
+      </w:r>
+      <w:r>
+        <w:t xml:space="preserve"> Tras un registro de salida, el sistema compara el </w:t>
+      </w:r>
+      <w:r>
+        <w:rPr>
+          <w:b/>
+          <w:bCs/>
+        </w:rPr>
+        <w:t>stock actual</w:t>
+      </w:r>
+      <w:r>
+        <w:t xml:space="preserve"> contra el </w:t>
+      </w:r>
+      <w:r>
+        <w:rPr>
+          <w:b/>
+          <w:bCs/>
+        </w:rPr>
+        <w:t>stock mínimo</w:t>
+      </w:r>
+      <w:r>
+        <w:t xml:space="preserve"> definido para ese producto.</w:t>
+      </w:r>
+    </w:p>
+    <w:p>
+      <w:pPr>
+        <w:numPr>
+          <w:ilvl w:val="0"/>
+          <w:numId w:val="15"/>
+        </w:numPr>
+      </w:pPr>
+      <w:r>
+        <w:rPr>
+          <w:b/>
+          <w:bCs/>
+        </w:rPr>
+        <w:t>Disparo de Alerta:</w:t>
+      </w:r>
+      <w:r>
+        <w:t xml:space="preserve"> Si la cantidad es igual o menor al mínimo, el sistema genera automáticamente una alerta de existencias.</w:t>
+      </w:r>
+    </w:p>
+    <w:p>
+      <w:pPr>
+        <w:numPr>
+          <w:ilvl w:val="0"/>
+          <w:numId w:val="15"/>
+        </w:numPr>
+      </w:pPr>
+      <w:r>
+        <w:rPr>
+          <w:b/>
+          <w:bCs/>
+        </w:rPr>
+        <w:lastRenderedPageBreak/>
+        <w:t>Visualización:</w:t>
+      </w:r>
+      <w:r>
+        <w:t xml:space="preserve"> El Administrador observa el indicador de alerta en su </w:t>
+      </w:r>
+      <w:proofErr w:type="spellStart"/>
+      <w:r>
+        <w:rPr>
+          <w:b/>
+          <w:bCs/>
+        </w:rPr>
+        <w:t>Dashboard</w:t>
+      </w:r>
+      <w:proofErr w:type="spellEnd"/>
+      <w:r>
+        <w:rPr>
+          <w:b/>
+          <w:bCs/>
+        </w:rPr>
+        <w:t xml:space="preserve"> de inventario</w:t>
+      </w:r>
+      <w:r>
+        <w:t>.</w:t>
+      </w:r>
+    </w:p>
+    <w:p>
+      <w:pPr>
+        <w:numPr>
+          <w:ilvl w:val="0"/>
+          <w:numId w:val="15"/>
+        </w:numPr>
+      </w:pPr>
+      <w:r>
+        <w:rPr>
+          <w:b/>
+          <w:bCs/>
+        </w:rPr>
+        <w:t>Toma de Decisión:</w:t>
+      </w:r>
+      <w:r>
+        <w:t xml:space="preserve"> El Administrador utiliza la información para realizar una orden de compra y evitar la falta de mercancía para ventas.</w:t>
+      </w:r>
+    </w:p>
+    <w:p>
+      <w:pPr>
+        <w:jc w:val="center"/>
+      </w:pPr>
+    </w:p>
+    <w:p>
       <w:pPr>
         <w:rPr>
           <w:b/>
@@ -2937,11 +3443,7 @@
       </w:r>
       <w:proofErr w:type="spellEnd"/>
       <w:r>
-        <w:t xml:space="preserve"> es un producto independiente diseñado para sustituir los registros manuales o en hojas de cálculo simples que suelen causar errores en el </w:t>
-      </w:r>
-      <w:r>
-        <w:lastRenderedPageBreak/>
-        <w:t>inventario. Se integrará con una base de datos centralizada para asegurar que la información sea consistente para todos los usuarios.</w:t>
+        <w:t xml:space="preserve"> es un producto independiente diseñado para sustituir los registros manuales o en hojas de cálculo simples que suelen causar errores en el inventario. Se integrará con una base de datos centralizada para asegurar que la información sea consistente para todos los usuarios.</w:t>
       </w:r>
     </w:p>
     <w:p>
@@ -3143,6 +3645,7 @@
       </w:pPr>
       <w:bookmarkStart w:id="12" w:name="_Toc183101328"/>
       <w:r>
+        <w:lastRenderedPageBreak/>
         <w:t>Posicionamiento</w:t>
       </w:r>
       <w:bookmarkEnd w:id="12"/>
@@ -3293,7 +3796,6 @@
                 <w:b/>
                 <w:bCs/>
               </w:rPr>
-              <w:lastRenderedPageBreak/>
               <w:t>Impacto</w:t>
             </w:r>
           </w:p>
@@ -4005,6 +4507,7 @@
               <w:rPr>
                 <w:rFonts w:ascii="Aptos" w:eastAsia="Aptos" w:hAnsi="Aptos"/>
               </w:rPr>
+              <w:lastRenderedPageBreak/>
               <w:t>Control total del sistema: gestiona usuarios, precios y reportes financieros.</w:t>
             </w:r>
           </w:p>
@@ -4114,7 +4617,7 @@
           <w:noProof/>
         </w:rPr>
         <w:drawing>
-          <wp:inline distT="0" distB="0" distL="0" distR="0" wp14:anchorId="660BB382" wp14:editId="4ED77B45">
+          <wp:inline distT="0" distB="0" distL="0" distR="0" wp14:anchorId="660BB382" wp14:editId="04E2FB12">
             <wp:extent cx="3343716" cy="2153126"/>
             <wp:effectExtent l="0" t="0" r="0" b="0"/>
             <wp:docPr id="1503562388" name="Imagen 4" descr="SUB SISTEMA INVENTARIOS: MODELO ENTIDAD RELACION"/>
@@ -4305,6 +4808,7 @@
           <w:b/>
           <w:bCs/>
         </w:rPr>
+        <w:lastRenderedPageBreak/>
         <w:t>2. Análisis del Problema:</w:t>
       </w:r>
       <w:r>
@@ -4317,7 +4821,6 @@
           <w:b/>
           <w:bCs/>
         </w:rPr>
-        <w:lastRenderedPageBreak/>
         <w:t>3. Alcance Forense y Seguridad:</w:t>
       </w:r>
       <w:r>
@@ -4517,6 +5020,7 @@
           <w:b/>
           <w:bCs/>
         </w:rPr>
+        <w:lastRenderedPageBreak/>
         <w:t>Instalación:</w:t>
       </w:r>
       <w:r>
@@ -4551,7 +5055,6 @@
           <w:b/>
           <w:bCs/>
         </w:rPr>
-        <w:lastRenderedPageBreak/>
         <w:t>Requerimientos Funcionales</w:t>
       </w:r>
       <w:r>
@@ -5055,6 +5558,7 @@
           <w:p>
             <w:proofErr w:type="spellStart"/>
             <w:r>
+              <w:lastRenderedPageBreak/>
               <w:t>Poscondición</w:t>
             </w:r>
             <w:proofErr w:type="spellEnd"/>
@@ -5115,7 +5619,6 @@
           </w:tcPr>
           <w:p>
             <w:r>
-              <w:lastRenderedPageBreak/>
               <w:t>Responsable:</w:t>
             </w:r>
             <w:r>
@@ -5337,9 +5840,6 @@
       </w:tr>
     </w:tbl>
     <w:p/>
-    <w:p/>
-    <w:p/>
-    <w:p/>
     <w:p>
       <w:pPr>
         <w:pStyle w:val="Ttulo1"/>
@@ -5390,7 +5890,6 @@
     <w:p>
       <w:bookmarkStart w:id="36" w:name="_Toc183101343"/>
     </w:p>
-    <w:p/>
     <w:p/>
     <w:p>
       <w:pPr>
@@ -5725,7 +6224,6 @@
         <w:t>-Fi estable para la comunicación entre terminales y el servidor local.</w:t>
       </w:r>
     </w:p>
-    <w:p/>
     <w:p/>
     <w:p/>
     <w:p/>
@@ -5977,17 +6475,6 @@
           <w:szCs w:val="32"/>
         </w:rPr>
       </w:pPr>
-    </w:p>
-    <w:p>
-      <w:pPr>
-        <w:jc w:val="center"/>
-        <w:rPr>
-          <w:b/>
-          <w:bCs/>
-          <w:sz w:val="32"/>
-          <w:szCs w:val="32"/>
-        </w:rPr>
-      </w:pPr>
       <w:r>
         <w:rPr>
           <w:b/>
@@ -6114,17 +6601,15 @@
         </w:numPr>
       </w:pPr>
       <w:r>
-        <w:t xml:space="preserve">Capa de Datos (Persistencia): Es el nivel donde reside la base de datos MySQL. Almacena de forma permanente el catálogo completo (SKU, categorías, precios) </w:t>
-      </w:r>
-      <w:r>
-        <w:lastRenderedPageBreak/>
-        <w:t>y el historial de movimientos de entrada y salida para garantizar la integridad de la información y la auditoría.</w:t>
-      </w:r>
-    </w:p>
-    <w:p>
-      <w:pPr>
+        <w:t>Capa de Datos (Persistencia): Es el nivel donde reside la base de datos MySQL. Almacena de forma permanente el catálogo completo (SKU, categorías, precios) y el historial de movimientos de entrada y salida para garantizar la integridad de la información y la auditoría.</w:t>
+      </w:r>
+    </w:p>
+    <w:p>
+      <w:pPr>
+        <w:ind w:left="360"/>
         <w:jc w:val="center"/>
         <w:rPr>
+          <w:rFonts w:ascii="Calibri" w:hAnsi="Calibri" w:cs="Calibri"/>
           <w:b/>
           <w:bCs/>
           <w:sz w:val="32"/>
@@ -6133,11 +6618,195 @@
       </w:pPr>
       <w:r>
         <w:rPr>
+          <w:rFonts w:ascii="Calibri" w:hAnsi="Calibri" w:cs="Calibri"/>
           <w:b/>
           <w:bCs/>
           <w:sz w:val="32"/>
           <w:szCs w:val="32"/>
         </w:rPr>
+        <w:lastRenderedPageBreak/>
+        <w:t>Diagrama de Componentes</w:t>
+      </w:r>
+    </w:p>
+    <w:p/>
+    <w:p>
+      <w:pPr>
+        <w:ind w:left="360"/>
+        <w:jc w:val="center"/>
+      </w:pPr>
+      <w:r>
+        <w:rPr>
+          <w:noProof/>
+        </w:rPr>
+        <w:drawing>
+          <wp:inline distT="0" distB="0" distL="0" distR="0" wp14:anchorId="7CAD0386" wp14:editId="146D13FC">
+            <wp:extent cx="3076575" cy="4543425"/>
+            <wp:effectExtent l="0" t="0" r="9525" b="9525"/>
+            <wp:docPr id="667995093" name="Imagen 1"/>
+            <wp:cNvGraphicFramePr>
+              <a:graphicFrameLocks xmlns:a="http://schemas.openxmlformats.org/drawingml/2006/main" noChangeAspect="1"/>
+            </wp:cNvGraphicFramePr>
+            <a:graphic xmlns:a="http://schemas.openxmlformats.org/drawingml/2006/main">
+              <a:graphicData uri="http://schemas.openxmlformats.org/drawingml/2006/picture">
+                <pic:pic xmlns:pic="http://schemas.openxmlformats.org/drawingml/2006/picture">
+                  <pic:nvPicPr>
+                    <pic:cNvPr id="667995093" name=""/>
+                    <pic:cNvPicPr/>
+                  </pic:nvPicPr>
+                  <pic:blipFill>
+                    <a:blip r:embed="rId17"/>
+                    <a:stretch>
+                      <a:fillRect/>
+                    </a:stretch>
+                  </pic:blipFill>
+                  <pic:spPr>
+                    <a:xfrm>
+                      <a:off x="0" y="0"/>
+                      <a:ext cx="3076575" cy="4543425"/>
+                    </a:xfrm>
+                    <a:prstGeom prst="rect">
+                      <a:avLst/>
+                    </a:prstGeom>
+                  </pic:spPr>
+                </pic:pic>
+              </a:graphicData>
+            </a:graphic>
+          </wp:inline>
+        </w:drawing>
+      </w:r>
+    </w:p>
+    <w:p>
+      <w:pPr>
+        <w:ind w:left="360"/>
+      </w:pPr>
+      <w:r>
+        <w:t>Describe la organización de los módulos físicos del software y sus dependencias.</w:t>
+      </w:r>
+    </w:p>
+    <w:p>
+      <w:pPr>
+        <w:numPr>
+          <w:ilvl w:val="0"/>
+          <w:numId w:val="19"/>
+        </w:numPr>
+      </w:pPr>
+      <w:r>
+        <w:rPr>
+          <w:b/>
+          <w:bCs/>
+        </w:rPr>
+        <w:t>Módulo de Interfaz:</w:t>
+      </w:r>
+      <w:r>
+        <w:t xml:space="preserve"> Gestiona la interacción con el usuario mediante el </w:t>
+      </w:r>
+      <w:proofErr w:type="spellStart"/>
+      <w:r>
+        <w:t>Dashboard</w:t>
+      </w:r>
+      <w:proofErr w:type="spellEnd"/>
+      <w:r>
+        <w:t xml:space="preserve"> y formularios web.</w:t>
+      </w:r>
+    </w:p>
+    <w:p>
+      <w:pPr>
+        <w:numPr>
+          <w:ilvl w:val="0"/>
+          <w:numId w:val="19"/>
+        </w:numPr>
+      </w:pPr>
+      <w:r>
+        <w:rPr>
+          <w:b/>
+          <w:bCs/>
+        </w:rPr>
+        <w:t>Módulo de Lógica y Seguridad:</w:t>
+      </w:r>
+      <w:r>
+        <w:t xml:space="preserve"> Procesa las reglas de negocio, validación de stock y control de credenciales.</w:t>
+      </w:r>
+    </w:p>
+    <w:p>
+      <w:pPr>
+        <w:numPr>
+          <w:ilvl w:val="0"/>
+          <w:numId w:val="19"/>
+        </w:numPr>
+      </w:pPr>
+      <w:r>
+        <w:rPr>
+          <w:b/>
+          <w:bCs/>
+        </w:rPr>
+        <w:t>Módulo de Datos:</w:t>
+      </w:r>
+      <w:r>
+        <w:t xml:space="preserve"> Asegura la persistencia y recuperación de información desde el motor MySQL.</w:t>
+      </w:r>
+    </w:p>
+    <w:p>
+      <w:pPr>
+        <w:jc w:val="center"/>
+        <w:rPr>
+          <w:b/>
+          <w:bCs/>
+          <w:sz w:val="32"/>
+          <w:szCs w:val="32"/>
+        </w:rPr>
+      </w:pPr>
+    </w:p>
+    <w:p>
+      <w:pPr>
+        <w:jc w:val="center"/>
+        <w:rPr>
+          <w:b/>
+          <w:bCs/>
+          <w:sz w:val="32"/>
+          <w:szCs w:val="32"/>
+        </w:rPr>
+      </w:pPr>
+    </w:p>
+    <w:p>
+      <w:pPr>
+        <w:jc w:val="center"/>
+        <w:rPr>
+          <w:b/>
+          <w:bCs/>
+          <w:sz w:val="32"/>
+          <w:szCs w:val="32"/>
+        </w:rPr>
+      </w:pPr>
+    </w:p>
+    <w:p>
+      <w:pPr>
+        <w:jc w:val="center"/>
+        <w:rPr>
+          <w:b/>
+          <w:bCs/>
+          <w:sz w:val="32"/>
+          <w:szCs w:val="32"/>
+        </w:rPr>
+      </w:pPr>
+    </w:p>
+    <w:p>
+      <w:pPr>
+        <w:jc w:val="center"/>
+        <w:rPr>
+          <w:b/>
+          <w:bCs/>
+          <w:sz w:val="32"/>
+          <w:szCs w:val="32"/>
+        </w:rPr>
+      </w:pPr>
+      <w:r>
+        <w:rPr>
+          <w:b/>
+          <w:bCs/>
+          <w:sz w:val="32"/>
+          <w:szCs w:val="32"/>
+        </w:rPr>
+        <w:lastRenderedPageBreak/>
         <w:t>Diagrama de Entidad-Relación</w:t>
       </w:r>
     </w:p>
@@ -6647,7 +7316,7 @@
                     <pic:cNvPicPr/>
                   </pic:nvPicPr>
                   <pic:blipFill>
-                    <a:blip r:embed="rId17"/>
+                    <a:blip r:embed="rId18"/>
                     <a:stretch>
                       <a:fillRect/>
                     </a:stretch>
@@ -6712,7 +7381,6 @@
           <w:b/>
           <w:bCs/>
         </w:rPr>
-        <w:lastRenderedPageBreak/>
         <w:t>Descripción de Entidades</w:t>
       </w:r>
     </w:p>
@@ -6728,6 +7396,7 @@
           <w:b/>
           <w:bCs/>
         </w:rPr>
+        <w:lastRenderedPageBreak/>
         <w:t>CATEGORIAS</w:t>
       </w:r>
       <w:r>
@@ -6835,23 +7504,7 @@
           <w:b/>
           <w:bCs/>
         </w:rPr>
-        <w:t>CATEGORIAS a PRODUCTOS (</w:t>
-      </w:r>
-      <w:proofErr w:type="gramStart"/>
-      <w:r>
-        <w:rPr>
-          <w:b/>
-          <w:bCs/>
-        </w:rPr>
-        <w:t>1:N</w:t>
-      </w:r>
-      <w:proofErr w:type="gramEnd"/>
-      <w:r>
-        <w:rPr>
-          <w:b/>
-          <w:bCs/>
-        </w:rPr>
-        <w:t>)</w:t>
+        <w:t>CATEGORIAS a PRODUCTOS (1:N)</w:t>
       </w:r>
       <w:r>
         <w:t>: Una categoría puede agrupar múltiples productos, pero cada producto pertenece a una sola categoría principal.</w:t>
@@ -6869,23 +7522,7 @@
           <w:b/>
           <w:bCs/>
         </w:rPr>
-        <w:t>PRODUCTOS a MOVIMIENTOS (</w:t>
-      </w:r>
-      <w:proofErr w:type="gramStart"/>
-      <w:r>
-        <w:rPr>
-          <w:b/>
-          <w:bCs/>
-        </w:rPr>
-        <w:t>1:N</w:t>
-      </w:r>
-      <w:proofErr w:type="gramEnd"/>
-      <w:r>
-        <w:rPr>
-          <w:b/>
-          <w:bCs/>
-        </w:rPr>
-        <w:t>)</w:t>
+        <w:t>PRODUCTOS a MOVIMIENTOS (1:N)</w:t>
       </w:r>
       <w:r>
         <w:t>: Un producto puede registrar múltiples movimientos de stock a lo largo del tiempo, permitiendo generar el historial de existencias.</w:t>
@@ -6903,26 +7540,870 @@
           <w:b/>
           <w:bCs/>
         </w:rPr>
-        <w:t>USUARIOS a MOVIMIENTOS (</w:t>
-      </w:r>
-      <w:proofErr w:type="gramStart"/>
-      <w:r>
-        <w:rPr>
-          <w:b/>
-          <w:bCs/>
-        </w:rPr>
-        <w:t>1:N</w:t>
-      </w:r>
-      <w:proofErr w:type="gramEnd"/>
-      <w:r>
-        <w:rPr>
-          <w:b/>
-          <w:bCs/>
-        </w:rPr>
-        <w:t>)</w:t>
+        <w:t>USUARIOS a MOVIMIENTOS (1:N)</w:t>
       </w:r>
       <w:r>
         <w:t>: Un usuario (ya sea Administrador u Operador) es responsable de registrar múltiples movimientos de entrada o salida, lo que garantiza la trazabilidad operativa.</w:t>
+      </w:r>
+    </w:p>
+    <w:p/>
+    <w:p>
+      <w:pPr>
+        <w:jc w:val="center"/>
+        <w:rPr>
+          <w:b/>
+          <w:bCs/>
+          <w:sz w:val="32"/>
+          <w:szCs w:val="32"/>
+        </w:rPr>
+      </w:pPr>
+    </w:p>
+    <w:p>
+      <w:pPr>
+        <w:jc w:val="center"/>
+        <w:rPr>
+          <w:b/>
+          <w:bCs/>
+          <w:sz w:val="32"/>
+          <w:szCs w:val="32"/>
+        </w:rPr>
+      </w:pPr>
+    </w:p>
+    <w:p>
+      <w:pPr>
+        <w:jc w:val="center"/>
+        <w:rPr>
+          <w:b/>
+          <w:bCs/>
+          <w:sz w:val="32"/>
+          <w:szCs w:val="32"/>
+        </w:rPr>
+      </w:pPr>
+    </w:p>
+    <w:p>
+      <w:pPr>
+        <w:jc w:val="center"/>
+        <w:rPr>
+          <w:b/>
+          <w:bCs/>
+          <w:sz w:val="32"/>
+          <w:szCs w:val="32"/>
+        </w:rPr>
+      </w:pPr>
+    </w:p>
+    <w:p>
+      <w:pPr>
+        <w:jc w:val="center"/>
+        <w:rPr>
+          <w:b/>
+          <w:bCs/>
+          <w:sz w:val="32"/>
+          <w:szCs w:val="32"/>
+        </w:rPr>
+      </w:pPr>
+    </w:p>
+    <w:p>
+      <w:pPr>
+        <w:jc w:val="center"/>
+        <w:rPr>
+          <w:b/>
+          <w:bCs/>
+          <w:sz w:val="32"/>
+          <w:szCs w:val="32"/>
+        </w:rPr>
+      </w:pPr>
+    </w:p>
+    <w:p>
+      <w:pPr>
+        <w:jc w:val="center"/>
+        <w:rPr>
+          <w:b/>
+          <w:bCs/>
+          <w:sz w:val="32"/>
+          <w:szCs w:val="32"/>
+        </w:rPr>
+      </w:pPr>
+    </w:p>
+    <w:p>
+      <w:pPr>
+        <w:jc w:val="center"/>
+        <w:rPr>
+          <w:b/>
+          <w:bCs/>
+          <w:sz w:val="32"/>
+          <w:szCs w:val="32"/>
+        </w:rPr>
+      </w:pPr>
+    </w:p>
+    <w:p>
+      <w:pPr>
+        <w:jc w:val="center"/>
+        <w:rPr>
+          <w:b/>
+          <w:bCs/>
+          <w:sz w:val="32"/>
+          <w:szCs w:val="32"/>
+        </w:rPr>
+      </w:pPr>
+      <w:r>
+        <w:rPr>
+          <w:b/>
+          <w:bCs/>
+          <w:sz w:val="32"/>
+          <w:szCs w:val="32"/>
+        </w:rPr>
+        <w:lastRenderedPageBreak/>
+        <w:t xml:space="preserve">Diagrama de </w:t>
+      </w:r>
+      <w:r>
+        <w:rPr>
+          <w:b/>
+          <w:bCs/>
+          <w:sz w:val="32"/>
+          <w:szCs w:val="32"/>
+        </w:rPr>
+        <w:t>clase</w:t>
+      </w:r>
+    </w:p>
+    <w:p>
+      <w:pPr>
+        <w:rPr>
+          <w:b/>
+          <w:bCs/>
+          <w:sz w:val="32"/>
+          <w:szCs w:val="32"/>
+        </w:rPr>
+      </w:pPr>
+      <w:r>
+        <w:rPr>
+          <w:noProof/>
+        </w:rPr>
+        <w:drawing>
+          <wp:inline distT="0" distB="0" distL="0" distR="0" wp14:anchorId="3C55FF36" wp14:editId="0A4A197C">
+            <wp:extent cx="5400040" cy="3018790"/>
+            <wp:effectExtent l="0" t="0" r="0" b="0"/>
+            <wp:docPr id="1547395637" name="Imagen 1"/>
+            <wp:cNvGraphicFramePr>
+              <a:graphicFrameLocks xmlns:a="http://schemas.openxmlformats.org/drawingml/2006/main" noChangeAspect="1"/>
+            </wp:cNvGraphicFramePr>
+            <a:graphic xmlns:a="http://schemas.openxmlformats.org/drawingml/2006/main">
+              <a:graphicData uri="http://schemas.openxmlformats.org/drawingml/2006/picture">
+                <pic:pic xmlns:pic="http://schemas.openxmlformats.org/drawingml/2006/picture">
+                  <pic:nvPicPr>
+                    <pic:cNvPr id="1547395637" name=""/>
+                    <pic:cNvPicPr/>
+                  </pic:nvPicPr>
+                  <pic:blipFill>
+                    <a:blip r:embed="rId19"/>
+                    <a:stretch>
+                      <a:fillRect/>
+                    </a:stretch>
+                  </pic:blipFill>
+                  <pic:spPr>
+                    <a:xfrm>
+                      <a:off x="0" y="0"/>
+                      <a:ext cx="5400040" cy="3018790"/>
+                    </a:xfrm>
+                    <a:prstGeom prst="rect">
+                      <a:avLst/>
+                    </a:prstGeom>
+                  </pic:spPr>
+                </pic:pic>
+              </a:graphicData>
+            </a:graphic>
+          </wp:inline>
+        </w:drawing>
+      </w:r>
+    </w:p>
+    <w:p>
+      <w:pPr>
+        <w:rPr>
+          <w:rFonts w:ascii="Calibri" w:hAnsi="Calibri" w:cs="Calibri"/>
+        </w:rPr>
+      </w:pPr>
+      <w:r>
+        <w:rPr>
+          <w:rFonts w:ascii="Calibri" w:hAnsi="Calibri" w:cs="Calibri"/>
+        </w:rPr>
+        <w:t>Este diagrama representa la estructura lógica del sistema mediante la definición de objetos, sus atributos y sus métodos.</w:t>
+      </w:r>
+    </w:p>
+    <w:p>
+      <w:pPr>
+        <w:numPr>
+          <w:ilvl w:val="0"/>
+          <w:numId w:val="18"/>
+        </w:numPr>
+        <w:rPr>
+          <w:rFonts w:ascii="Calibri" w:hAnsi="Calibri" w:cs="Calibri"/>
+        </w:rPr>
+      </w:pPr>
+      <w:r>
+        <w:rPr>
+          <w:rFonts w:ascii="Calibri" w:hAnsi="Calibri" w:cs="Calibri"/>
+        </w:rPr>
+        <w:t>Clase Producto: Centraliza la información técnica y lógica del catálogo, incluyendo el manejo de existencias y alertas de stock.</w:t>
+      </w:r>
+    </w:p>
+    <w:p>
+      <w:pPr>
+        <w:numPr>
+          <w:ilvl w:val="0"/>
+          <w:numId w:val="18"/>
+        </w:numPr>
+        <w:rPr>
+          <w:rFonts w:ascii="Calibri" w:hAnsi="Calibri" w:cs="Calibri"/>
+        </w:rPr>
+      </w:pPr>
+      <w:r>
+        <w:rPr>
+          <w:rFonts w:ascii="Calibri" w:hAnsi="Calibri" w:cs="Calibri"/>
+        </w:rPr>
+        <w:t>Clase Usuario: Gestiona los perfiles de acceso (</w:t>
+      </w:r>
+      <w:proofErr w:type="spellStart"/>
+      <w:r>
+        <w:rPr>
+          <w:rFonts w:ascii="Calibri" w:hAnsi="Calibri" w:cs="Calibri"/>
+        </w:rPr>
+        <w:t>Admin</w:t>
+      </w:r>
+      <w:proofErr w:type="spellEnd"/>
+      <w:r>
+        <w:rPr>
+          <w:rFonts w:ascii="Calibri" w:hAnsi="Calibri" w:cs="Calibri"/>
+        </w:rPr>
+        <w:t>/Operador) y las funciones de seguridad necesarias para la integridad del sistema.</w:t>
+      </w:r>
+    </w:p>
+    <w:p>
+      <w:pPr>
+        <w:numPr>
+          <w:ilvl w:val="0"/>
+          <w:numId w:val="18"/>
+        </w:numPr>
+        <w:rPr>
+          <w:rFonts w:ascii="Calibri" w:hAnsi="Calibri" w:cs="Calibri"/>
+        </w:rPr>
+      </w:pPr>
+      <w:r>
+        <w:rPr>
+          <w:rFonts w:ascii="Calibri" w:hAnsi="Calibri" w:cs="Calibri"/>
+        </w:rPr>
+        <w:t>Clase Movimiento: Documenta cada transacción realizada, permitiendo la trazabilidad y generación de historiales para auditoría.</w:t>
+      </w:r>
+    </w:p>
+    <w:p>
+      <w:pPr>
+        <w:jc w:val="center"/>
+        <w:rPr>
+          <w:b/>
+          <w:bCs/>
+          <w:sz w:val="32"/>
+          <w:szCs w:val="32"/>
+        </w:rPr>
+      </w:pPr>
+    </w:p>
+    <w:p>
+      <w:pPr>
+        <w:jc w:val="center"/>
+        <w:rPr>
+          <w:b/>
+          <w:bCs/>
+          <w:sz w:val="32"/>
+          <w:szCs w:val="32"/>
+        </w:rPr>
+      </w:pPr>
+    </w:p>
+    <w:p>
+      <w:pPr>
+        <w:jc w:val="center"/>
+        <w:rPr>
+          <w:b/>
+          <w:bCs/>
+          <w:sz w:val="32"/>
+          <w:szCs w:val="32"/>
+        </w:rPr>
+      </w:pPr>
+    </w:p>
+    <w:p>
+      <w:pPr>
+        <w:jc w:val="center"/>
+        <w:rPr>
+          <w:b/>
+          <w:bCs/>
+          <w:sz w:val="32"/>
+          <w:szCs w:val="32"/>
+        </w:rPr>
+      </w:pPr>
+    </w:p>
+    <w:p>
+      <w:pPr>
+        <w:jc w:val="center"/>
+        <w:rPr>
+          <w:b/>
+          <w:bCs/>
+          <w:sz w:val="32"/>
+          <w:szCs w:val="32"/>
+        </w:rPr>
+      </w:pPr>
+    </w:p>
+    <w:p>
+      <w:pPr>
+        <w:jc w:val="center"/>
+        <w:rPr>
+          <w:b/>
+          <w:bCs/>
+          <w:sz w:val="32"/>
+          <w:szCs w:val="32"/>
+        </w:rPr>
+      </w:pPr>
+    </w:p>
+    <w:p>
+      <w:pPr>
+        <w:jc w:val="center"/>
+        <w:rPr>
+          <w:b/>
+          <w:bCs/>
+          <w:sz w:val="32"/>
+          <w:szCs w:val="32"/>
+        </w:rPr>
+      </w:pPr>
+    </w:p>
+    <w:p>
+      <w:pPr>
+        <w:jc w:val="center"/>
+        <w:rPr>
+          <w:b/>
+          <w:bCs/>
+          <w:sz w:val="32"/>
+          <w:szCs w:val="32"/>
+        </w:rPr>
+      </w:pPr>
+    </w:p>
+    <w:p>
+      <w:pPr>
+        <w:jc w:val="center"/>
+        <w:rPr>
+          <w:b/>
+          <w:bCs/>
+          <w:sz w:val="32"/>
+          <w:szCs w:val="32"/>
+        </w:rPr>
+      </w:pPr>
+      <w:r>
+        <w:rPr>
+          <w:b/>
+          <w:bCs/>
+          <w:sz w:val="32"/>
+          <w:szCs w:val="32"/>
+        </w:rPr>
+        <w:lastRenderedPageBreak/>
+        <w:t xml:space="preserve">Diagramas de </w:t>
+      </w:r>
+      <w:r>
+        <w:rPr>
+          <w:b/>
+          <w:bCs/>
+          <w:sz w:val="32"/>
+          <w:szCs w:val="32"/>
+        </w:rPr>
+        <w:t>Secuencia</w:t>
+      </w:r>
+    </w:p>
+    <w:p>
+      <w:pPr>
+        <w:jc w:val="center"/>
+      </w:pPr>
+      <w:r>
+        <w:rPr>
+          <w:noProof/>
+        </w:rPr>
+        <w:drawing>
+          <wp:inline distT="0" distB="0" distL="0" distR="0" wp14:anchorId="352AF53E" wp14:editId="3BFC4BAA">
+            <wp:extent cx="5019675" cy="3562350"/>
+            <wp:effectExtent l="0" t="0" r="9525" b="0"/>
+            <wp:docPr id="967980496" name="Imagen 1"/>
+            <wp:cNvGraphicFramePr>
+              <a:graphicFrameLocks xmlns:a="http://schemas.openxmlformats.org/drawingml/2006/main" noChangeAspect="1"/>
+            </wp:cNvGraphicFramePr>
+            <a:graphic xmlns:a="http://schemas.openxmlformats.org/drawingml/2006/main">
+              <a:graphicData uri="http://schemas.openxmlformats.org/drawingml/2006/picture">
+                <pic:pic xmlns:pic="http://schemas.openxmlformats.org/drawingml/2006/picture">
+                  <pic:nvPicPr>
+                    <pic:cNvPr id="967980496" name=""/>
+                    <pic:cNvPicPr/>
+                  </pic:nvPicPr>
+                  <pic:blipFill>
+                    <a:blip r:embed="rId20"/>
+                    <a:stretch>
+                      <a:fillRect/>
+                    </a:stretch>
+                  </pic:blipFill>
+                  <pic:spPr>
+                    <a:xfrm>
+                      <a:off x="0" y="0"/>
+                      <a:ext cx="5019675" cy="3562350"/>
+                    </a:xfrm>
+                    <a:prstGeom prst="rect">
+                      <a:avLst/>
+                    </a:prstGeom>
+                  </pic:spPr>
+                </pic:pic>
+              </a:graphicData>
+            </a:graphic>
+          </wp:inline>
+        </w:drawing>
+      </w:r>
+    </w:p>
+    <w:p>
+      <w:r>
+        <w:t xml:space="preserve">Muestra la interacción dinámica y el orden temporal de los mensajes entre objetos durante el proceso de </w:t>
+      </w:r>
+      <w:proofErr w:type="spellStart"/>
+      <w:r>
+        <w:rPr>
+          <w:b/>
+          <w:bCs/>
+        </w:rPr>
+        <w:t>Login</w:t>
+      </w:r>
+      <w:proofErr w:type="spellEnd"/>
+      <w:r>
+        <w:t>.</w:t>
+      </w:r>
+    </w:p>
+    <w:p>
+      <w:pPr>
+        <w:numPr>
+          <w:ilvl w:val="0"/>
+          <w:numId w:val="16"/>
+        </w:numPr>
+      </w:pPr>
+      <w:r>
+        <w:t xml:space="preserve">El </w:t>
+      </w:r>
+      <w:r>
+        <w:rPr>
+          <w:b/>
+          <w:bCs/>
+        </w:rPr>
+        <w:t>Usuario</w:t>
+      </w:r>
+      <w:r>
+        <w:t xml:space="preserve"> envía sus credenciales a través de la </w:t>
+      </w:r>
+      <w:r>
+        <w:rPr>
+          <w:b/>
+          <w:bCs/>
+        </w:rPr>
+        <w:t>Interfaz</w:t>
+      </w:r>
+      <w:r>
+        <w:t>.</w:t>
+      </w:r>
+    </w:p>
+    <w:p>
+      <w:pPr>
+        <w:numPr>
+          <w:ilvl w:val="0"/>
+          <w:numId w:val="16"/>
+        </w:numPr>
+      </w:pPr>
+      <w:r>
+        <w:t xml:space="preserve">El </w:t>
+      </w:r>
+      <w:r>
+        <w:rPr>
+          <w:b/>
+          <w:bCs/>
+        </w:rPr>
+        <w:t>Servidor</w:t>
+      </w:r>
+      <w:r>
+        <w:t xml:space="preserve"> procesa la petición y valida la información contra la </w:t>
+      </w:r>
+      <w:r>
+        <w:rPr>
+          <w:b/>
+          <w:bCs/>
+        </w:rPr>
+        <w:t>Base de Datos</w:t>
+      </w:r>
+      <w:r>
+        <w:t>.</w:t>
+      </w:r>
+    </w:p>
+    <w:p>
+      <w:pPr>
+        <w:numPr>
+          <w:ilvl w:val="0"/>
+          <w:numId w:val="16"/>
+        </w:numPr>
+      </w:pPr>
+      <w:r>
+        <w:t xml:space="preserve">Tras la confirmación exitosa, el sistema redirige al usuario al </w:t>
+      </w:r>
+      <w:proofErr w:type="spellStart"/>
+      <w:r>
+        <w:rPr>
+          <w:b/>
+          <w:bCs/>
+        </w:rPr>
+        <w:t>Dashboard</w:t>
+      </w:r>
+      <w:proofErr w:type="spellEnd"/>
+      <w:r>
+        <w:t xml:space="preserve"> correspondiente a su rol.</w:t>
+      </w:r>
+    </w:p>
+    <w:p>
+      <w:pPr>
+        <w:pStyle w:val="Prrafodelista"/>
+        <w:jc w:val="center"/>
+        <w:rPr>
+          <w:rFonts w:ascii="Calibri" w:hAnsi="Calibri" w:cs="Calibri"/>
+          <w:b/>
+          <w:bCs/>
+          <w:sz w:val="32"/>
+          <w:szCs w:val="32"/>
+        </w:rPr>
+      </w:pPr>
+    </w:p>
+    <w:p>
+      <w:pPr>
+        <w:pStyle w:val="Prrafodelista"/>
+        <w:jc w:val="center"/>
+        <w:rPr>
+          <w:rFonts w:ascii="Calibri" w:hAnsi="Calibri" w:cs="Calibri"/>
+          <w:b/>
+          <w:bCs/>
+          <w:sz w:val="32"/>
+          <w:szCs w:val="32"/>
+        </w:rPr>
+      </w:pPr>
+    </w:p>
+    <w:p>
+      <w:pPr>
+        <w:pStyle w:val="Prrafodelista"/>
+        <w:jc w:val="center"/>
+        <w:rPr>
+          <w:rFonts w:ascii="Calibri" w:hAnsi="Calibri" w:cs="Calibri"/>
+          <w:b/>
+          <w:bCs/>
+          <w:sz w:val="32"/>
+          <w:szCs w:val="32"/>
+        </w:rPr>
+      </w:pPr>
+    </w:p>
+    <w:p>
+      <w:pPr>
+        <w:pStyle w:val="Prrafodelista"/>
+        <w:jc w:val="center"/>
+        <w:rPr>
+          <w:rFonts w:ascii="Calibri" w:hAnsi="Calibri" w:cs="Calibri"/>
+          <w:b/>
+          <w:bCs/>
+          <w:sz w:val="32"/>
+          <w:szCs w:val="32"/>
+        </w:rPr>
+      </w:pPr>
+    </w:p>
+    <w:p>
+      <w:pPr>
+        <w:pStyle w:val="Prrafodelista"/>
+        <w:jc w:val="center"/>
+        <w:rPr>
+          <w:rFonts w:ascii="Calibri" w:hAnsi="Calibri" w:cs="Calibri"/>
+          <w:b/>
+          <w:bCs/>
+          <w:sz w:val="32"/>
+          <w:szCs w:val="32"/>
+        </w:rPr>
+      </w:pPr>
+    </w:p>
+    <w:p>
+      <w:pPr>
+        <w:pStyle w:val="Prrafodelista"/>
+        <w:jc w:val="center"/>
+        <w:rPr>
+          <w:rFonts w:ascii="Calibri" w:hAnsi="Calibri" w:cs="Calibri"/>
+          <w:b/>
+          <w:bCs/>
+          <w:sz w:val="32"/>
+          <w:szCs w:val="32"/>
+        </w:rPr>
+      </w:pPr>
+    </w:p>
+    <w:p>
+      <w:pPr>
+        <w:pStyle w:val="Prrafodelista"/>
+        <w:jc w:val="center"/>
+        <w:rPr>
+          <w:rFonts w:ascii="Calibri" w:hAnsi="Calibri" w:cs="Calibri"/>
+          <w:b/>
+          <w:bCs/>
+          <w:sz w:val="32"/>
+          <w:szCs w:val="32"/>
+        </w:rPr>
+      </w:pPr>
+    </w:p>
+    <w:p>
+      <w:pPr>
+        <w:pStyle w:val="Prrafodelista"/>
+        <w:jc w:val="center"/>
+        <w:rPr>
+          <w:rFonts w:ascii="Calibri" w:hAnsi="Calibri" w:cs="Calibri"/>
+          <w:b/>
+          <w:bCs/>
+          <w:sz w:val="32"/>
+          <w:szCs w:val="32"/>
+        </w:rPr>
+      </w:pPr>
+    </w:p>
+    <w:p>
+      <w:pPr>
+        <w:pStyle w:val="Prrafodelista"/>
+        <w:jc w:val="center"/>
+        <w:rPr>
+          <w:rFonts w:ascii="Calibri" w:hAnsi="Calibri" w:cs="Calibri"/>
+          <w:b/>
+          <w:bCs/>
+          <w:sz w:val="32"/>
+          <w:szCs w:val="32"/>
+        </w:rPr>
+      </w:pPr>
+    </w:p>
+    <w:p>
+      <w:pPr>
+        <w:pStyle w:val="Prrafodelista"/>
+        <w:jc w:val="center"/>
+        <w:rPr>
+          <w:rFonts w:ascii="Calibri" w:hAnsi="Calibri" w:cs="Calibri"/>
+          <w:b/>
+          <w:bCs/>
+          <w:sz w:val="32"/>
+          <w:szCs w:val="32"/>
+        </w:rPr>
+      </w:pPr>
+    </w:p>
+    <w:p>
+      <w:pPr>
+        <w:pStyle w:val="Prrafodelista"/>
+        <w:jc w:val="center"/>
+        <w:rPr>
+          <w:rFonts w:ascii="Calibri" w:hAnsi="Calibri" w:cs="Calibri"/>
+          <w:b/>
+          <w:bCs/>
+          <w:sz w:val="32"/>
+          <w:szCs w:val="32"/>
+        </w:rPr>
+      </w:pPr>
+    </w:p>
+    <w:p>
+      <w:pPr>
+        <w:pStyle w:val="Prrafodelista"/>
+        <w:jc w:val="center"/>
+        <w:rPr>
+          <w:rFonts w:ascii="Calibri" w:hAnsi="Calibri" w:cs="Calibri"/>
+          <w:b/>
+          <w:bCs/>
+          <w:sz w:val="32"/>
+          <w:szCs w:val="32"/>
+        </w:rPr>
+      </w:pPr>
+      <w:r>
+        <w:rPr>
+          <w:rFonts w:ascii="Calibri" w:hAnsi="Calibri" w:cs="Calibri"/>
+          <w:b/>
+          <w:bCs/>
+          <w:sz w:val="32"/>
+          <w:szCs w:val="32"/>
+        </w:rPr>
+        <w:lastRenderedPageBreak/>
+        <w:t>Diagrama de Colaboración</w:t>
+      </w:r>
+    </w:p>
+    <w:p>
+      <w:pPr>
+        <w:jc w:val="center"/>
+      </w:pPr>
+      <w:r>
+        <w:rPr>
+          <w:noProof/>
+        </w:rPr>
+        <w:drawing>
+          <wp:inline distT="0" distB="0" distL="0" distR="0" wp14:anchorId="67F11938" wp14:editId="3A9B8523">
+            <wp:extent cx="4905375" cy="3381375"/>
+            <wp:effectExtent l="0" t="0" r="9525" b="9525"/>
+            <wp:docPr id="752956038" name="Imagen 1"/>
+            <wp:cNvGraphicFramePr>
+              <a:graphicFrameLocks xmlns:a="http://schemas.openxmlformats.org/drawingml/2006/main" noChangeAspect="1"/>
+            </wp:cNvGraphicFramePr>
+            <a:graphic xmlns:a="http://schemas.openxmlformats.org/drawingml/2006/main">
+              <a:graphicData uri="http://schemas.openxmlformats.org/drawingml/2006/picture">
+                <pic:pic xmlns:pic="http://schemas.openxmlformats.org/drawingml/2006/picture">
+                  <pic:nvPicPr>
+                    <pic:cNvPr id="752956038" name=""/>
+                    <pic:cNvPicPr/>
+                  </pic:nvPicPr>
+                  <pic:blipFill>
+                    <a:blip r:embed="rId21"/>
+                    <a:stretch>
+                      <a:fillRect/>
+                    </a:stretch>
+                  </pic:blipFill>
+                  <pic:spPr>
+                    <a:xfrm>
+                      <a:off x="0" y="0"/>
+                      <a:ext cx="4905375" cy="3381375"/>
+                    </a:xfrm>
+                    <a:prstGeom prst="rect">
+                      <a:avLst/>
+                    </a:prstGeom>
+                  </pic:spPr>
+                </pic:pic>
+              </a:graphicData>
+            </a:graphic>
+          </wp:inline>
+        </w:drawing>
+      </w:r>
+    </w:p>
+    <w:p>
+      <w:pPr>
+        <w:jc w:val="center"/>
+        <w:rPr>
+          <w:rFonts w:ascii="Calibri" w:hAnsi="Calibri" w:cs="Calibri"/>
+          <w:b/>
+          <w:bCs/>
+          <w:sz w:val="32"/>
+          <w:szCs w:val="32"/>
+        </w:rPr>
+      </w:pPr>
+      <w:r>
+        <w:rPr>
+          <w:rFonts w:ascii="Calibri" w:hAnsi="Calibri" w:cs="Calibri"/>
+          <w:b/>
+          <w:bCs/>
+          <w:sz w:val="32"/>
+          <w:szCs w:val="32"/>
+        </w:rPr>
+        <w:t>Diagrama de Actividad</w:t>
+      </w:r>
+    </w:p>
+    <w:p>
+      <w:pPr>
+        <w:jc w:val="center"/>
+      </w:pPr>
+      <w:r>
+        <w:rPr>
+          <w:noProof/>
+        </w:rPr>
+        <w:drawing>
+          <wp:inline distT="0" distB="0" distL="0" distR="0" wp14:anchorId="10B3BB60" wp14:editId="5663CDAE">
+            <wp:extent cx="4572000" cy="4371975"/>
+            <wp:effectExtent l="0" t="0" r="0" b="9525"/>
+            <wp:docPr id="758532653" name="Imagen 1"/>
+            <wp:cNvGraphicFramePr>
+              <a:graphicFrameLocks xmlns:a="http://schemas.openxmlformats.org/drawingml/2006/main" noChangeAspect="1"/>
+            </wp:cNvGraphicFramePr>
+            <a:graphic xmlns:a="http://schemas.openxmlformats.org/drawingml/2006/main">
+              <a:graphicData uri="http://schemas.openxmlformats.org/drawingml/2006/picture">
+                <pic:pic xmlns:pic="http://schemas.openxmlformats.org/drawingml/2006/picture">
+                  <pic:nvPicPr>
+                    <pic:cNvPr id="758532653" name=""/>
+                    <pic:cNvPicPr/>
+                  </pic:nvPicPr>
+                  <pic:blipFill>
+                    <a:blip r:embed="rId22"/>
+                    <a:stretch>
+                      <a:fillRect/>
+                    </a:stretch>
+                  </pic:blipFill>
+                  <pic:spPr>
+                    <a:xfrm>
+                      <a:off x="0" y="0"/>
+                      <a:ext cx="4572000" cy="4371975"/>
+                    </a:xfrm>
+                    <a:prstGeom prst="rect">
+                      <a:avLst/>
+                    </a:prstGeom>
+                  </pic:spPr>
+                </pic:pic>
+              </a:graphicData>
+            </a:graphic>
+          </wp:inline>
+        </w:drawing>
+      </w:r>
+    </w:p>
+    <w:p>
+      <w:r>
+        <w:lastRenderedPageBreak/>
+        <w:t xml:space="preserve">Representa el flujo de trabajo para el </w:t>
+      </w:r>
+      <w:r>
+        <w:rPr>
+          <w:b/>
+          <w:bCs/>
+        </w:rPr>
+        <w:t>Registro de Movimientos</w:t>
+      </w:r>
+      <w:r>
+        <w:t>, detallando los procesos y decisiones lógicas.</w:t>
+      </w:r>
+    </w:p>
+    <w:p>
+      <w:pPr>
+        <w:numPr>
+          <w:ilvl w:val="0"/>
+          <w:numId w:val="17"/>
+        </w:numPr>
+      </w:pPr>
+      <w:r>
+        <w:t xml:space="preserve">El flujo inicia con la identificación del producto mediante el </w:t>
+      </w:r>
+      <w:r>
+        <w:rPr>
+          <w:b/>
+          <w:bCs/>
+        </w:rPr>
+        <w:t>SKU</w:t>
+      </w:r>
+      <w:r>
+        <w:t>.</w:t>
+      </w:r>
+    </w:p>
+    <w:p>
+      <w:pPr>
+        <w:numPr>
+          <w:ilvl w:val="0"/>
+          <w:numId w:val="17"/>
+        </w:numPr>
+      </w:pPr>
+      <w:r>
+        <w:t xml:space="preserve">Incluye un punto de decisión crítico para validar si el </w:t>
+      </w:r>
+      <w:r>
+        <w:rPr>
+          <w:b/>
+          <w:bCs/>
+        </w:rPr>
+        <w:t>stock actual</w:t>
+      </w:r>
+      <w:r>
+        <w:t xml:space="preserve"> es suficiente antes de proceder con una salida de mercancía.</w:t>
+      </w:r>
+    </w:p>
+    <w:p>
+      <w:pPr>
+        <w:numPr>
+          <w:ilvl w:val="0"/>
+          <w:numId w:val="17"/>
+        </w:numPr>
+      </w:pPr>
+      <w:r>
+        <w:t>Finaliza con la actualización automática del inventario y la creación del registro histórico.</w:t>
       </w:r>
     </w:p>
     <w:p/>
@@ -6934,6 +8415,18 @@
     <w:p/>
     <w:p/>
     <w:p/>
+    <w:p/>
+    <w:p/>
+    <w:p/>
+    <w:p/>
+    <w:p/>
+    <w:p/>
+    <w:p/>
+    <w:p/>
+    <w:p/>
+    <w:p/>
+    <w:p/>
+    <w:p/>
     <w:p>
       <w:pPr>
         <w:pStyle w:val="Ttulo1"/>
@@ -6959,7 +8452,7 @@
       <w:pPr>
         <w:spacing w:line="240" w:lineRule="auto"/>
       </w:pPr>
-      <w:hyperlink r:id="rId18" w:history="1">
+      <w:hyperlink r:id="rId23" w:history="1">
         <w:r>
           <w:rPr>
             <w:rStyle w:val="Hipervnculo"/>
@@ -6972,7 +8465,7 @@
       <w:pPr>
         <w:spacing w:line="240" w:lineRule="auto"/>
       </w:pPr>
-      <w:hyperlink r:id="rId19" w:history="1">
+      <w:hyperlink r:id="rId24" w:history="1">
         <w:r>
           <w:rPr>
             <w:rStyle w:val="Hipervnculo"/>
@@ -6985,7 +8478,7 @@
       <w:pPr>
         <w:spacing w:line="240" w:lineRule="auto"/>
       </w:pPr>
-      <w:hyperlink r:id="rId20" w:history="1">
+      <w:hyperlink r:id="rId25" w:history="1">
         <w:r>
           <w:rPr>
             <w:rStyle w:val="Hipervnculo"/>
@@ -7000,9 +8493,7 @@
       </w:pPr>
     </w:p>
     <w:sectPr>
-      <w:footerReference w:type="even" r:id="rId21"/>
-      <w:footerReference w:type="default" r:id="rId22"/>
-      <w:footerReference w:type="first" r:id="rId23"/>
+      <w:footerReference w:type="default" r:id="rId26"/>
       <w:pgSz w:w="11906" w:h="16838"/>
       <w:pgMar w:top="1417" w:right="1701" w:bottom="1417" w:left="1701" w:header="0" w:footer="708" w:gutter="0"/>
       <w:cols w:space="720"/>
@@ -7386,16 +8877,6 @@
 <w:ftr xmlns:wpc="http://schemas.microsoft.com/office/word/2010/wordprocessingCanvas" xmlns:cx="http://schemas.microsoft.com/office/drawing/2014/chartex" xmlns:cx1="http://schemas.microsoft.com/office/drawing/2015/9/8/chartex" xmlns:cx2="http://schemas.microsoft.com/office/drawing/2015/10/21/chartex" xmlns:cx3="http://schemas.microsoft.com/office/drawing/2016/5/9/chartex" xmlns:cx4="http://schemas.microsoft.com/office/drawing/2016/5/10/chartex" xmlns:cx5="http://schemas.microsoft.com/office/drawing/2016/5/11/chartex" xmlns:cx6="http://schemas.microsoft.com/office/drawing/2016/5/12/chartex" xmlns:cx7="http://schemas.microsoft.com/office/drawing/2016/5/13/chartex" xmlns:cx8="http://schemas.microsoft.com/office/drawing/2016/5/14/chartex" xmlns:mc="http://schemas.openxmlformats.org/markup-compatibility/2006" xmlns:aink="http://schemas.microsoft.com/office/drawing/2016/ink" xmlns:am3d="http://schemas.microsoft.com/office/drawing/2017/model3d" xmlns:o="urn:schemas-microsoft-com:office:office" xmlns:oel="http://schemas.microsoft.com/office/2019/extlst" xmlns:r="http://schemas.openxmlformats.org/officeDocument/2006/relationships" xmlns:m="http://schemas.openxmlformats.org/officeDocument/2006/math" xmlns:v="urn:schemas-microsoft-com:vml" xmlns:wp14="http://schemas.microsoft.com/office/word/2010/wordprocessingDrawing" xmlns:wp="http://schemas.openxmlformats.org/drawingml/2006/wordprocessingDrawing" xmlns:w10="urn:schemas-microsoft-com:office:word" xmlns:w="http://schemas.openxmlformats.org/wordprocessingml/2006/main" xmlns:w14="http://schemas.microsoft.com/office/word/2010/wordml" xmlns:w15="http://schemas.microsoft.com/office/word/2012/wordml" xmlns:w16cex="http://schemas.microsoft.com/office/word/2018/wordml/cex" xmlns:w16cid="http://schemas.microsoft.com/office/word/2016/wordml/cid" xmlns:w16="http://schemas.microsoft.com/office/word/2018/wordml" xmlns:w16du="http://schemas.microsoft.com/office/word/2023/wordml/word16du" xmlns:w16sdtdh="http://schemas.microsoft.com/office/word/2020/wordml/sdtdatahash" xmlns:w16se="http://schemas.microsoft.com/office/word/2015/wordml/symex" xmlns:wpg="http://schemas.microsoft.com/office/word/2010/wordprocessingGroup" xmlns:wpi="http://schemas.microsoft.com/office/word/2010/wordprocessingInk" xmlns:wne="http://schemas.microsoft.com/office/word/2006/wordml" xmlns:wps="http://schemas.microsoft.com/office/word/2010/wordprocessingShape" mc:Ignorable="w14 w15 w16se w16cid w16 w16cex w16sdtdh w16du wp14">
   <w:p>
     <w:pPr>
-      <w:pStyle w:val="Piedepgina"/>
-    </w:pPr>
-  </w:p>
-</w:ftr>
-</file>
-
-<file path=word/footer2.xml><?xml version="1.0" encoding="utf-8"?>
-<w:ftr xmlns:wpc="http://schemas.microsoft.com/office/word/2010/wordprocessingCanvas" xmlns:cx="http://schemas.microsoft.com/office/drawing/2014/chartex" xmlns:cx1="http://schemas.microsoft.com/office/drawing/2015/9/8/chartex" xmlns:cx2="http://schemas.microsoft.com/office/drawing/2015/10/21/chartex" xmlns:cx3="http://schemas.microsoft.com/office/drawing/2016/5/9/chartex" xmlns:cx4="http://schemas.microsoft.com/office/drawing/2016/5/10/chartex" xmlns:cx5="http://schemas.microsoft.com/office/drawing/2016/5/11/chartex" xmlns:cx6="http://schemas.microsoft.com/office/drawing/2016/5/12/chartex" xmlns:cx7="http://schemas.microsoft.com/office/drawing/2016/5/13/chartex" xmlns:cx8="http://schemas.microsoft.com/office/drawing/2016/5/14/chartex" xmlns:mc="http://schemas.openxmlformats.org/markup-compatibility/2006" xmlns:aink="http://schemas.microsoft.com/office/drawing/2016/ink" xmlns:am3d="http://schemas.microsoft.com/office/drawing/2017/model3d" xmlns:o="urn:schemas-microsoft-com:office:office" xmlns:oel="http://schemas.microsoft.com/office/2019/extlst" xmlns:r="http://schemas.openxmlformats.org/officeDocument/2006/relationships" xmlns:m="http://schemas.openxmlformats.org/officeDocument/2006/math" xmlns:v="urn:schemas-microsoft-com:vml" xmlns:wp14="http://schemas.microsoft.com/office/word/2010/wordprocessingDrawing" xmlns:wp="http://schemas.openxmlformats.org/drawingml/2006/wordprocessingDrawing" xmlns:w10="urn:schemas-microsoft-com:office:word" xmlns:w="http://schemas.openxmlformats.org/wordprocessingml/2006/main" xmlns:w14="http://schemas.microsoft.com/office/word/2010/wordml" xmlns:w15="http://schemas.microsoft.com/office/word/2012/wordml" xmlns:w16cex="http://schemas.microsoft.com/office/word/2018/wordml/cex" xmlns:w16cid="http://schemas.microsoft.com/office/word/2016/wordml/cid" xmlns:w16="http://schemas.microsoft.com/office/word/2018/wordml" xmlns:w16du="http://schemas.microsoft.com/office/word/2023/wordml/word16du" xmlns:w16sdtdh="http://schemas.microsoft.com/office/word/2020/wordml/sdtdatahash" xmlns:w16se="http://schemas.microsoft.com/office/word/2015/wordml/symex" xmlns:wpg="http://schemas.microsoft.com/office/word/2010/wordprocessingGroup" xmlns:wpi="http://schemas.microsoft.com/office/word/2010/wordprocessingInk" xmlns:wne="http://schemas.microsoft.com/office/word/2006/wordml" xmlns:wps="http://schemas.microsoft.com/office/word/2010/wordprocessingShape" mc:Ignorable="w14 w15 w16se w16cid w16 w16cex w16sdtdh w16du wp14">
-  <w:p>
-    <w:pPr>
       <w:jc w:val="right"/>
       <w:rPr>
         <w:sz w:val="20"/>
@@ -7497,16 +8978,6 @@
         <w:sz w:val="20"/>
         <w:szCs w:val="20"/>
       </w:rPr>
-    </w:pPr>
-  </w:p>
-</w:ftr>
-</file>
-
-<file path=word/footer3.xml><?xml version="1.0" encoding="utf-8"?>
-<w:ftr xmlns:wpc="http://schemas.microsoft.com/office/word/2010/wordprocessingCanvas" xmlns:cx="http://schemas.microsoft.com/office/drawing/2014/chartex" xmlns:cx1="http://schemas.microsoft.com/office/drawing/2015/9/8/chartex" xmlns:cx2="http://schemas.microsoft.com/office/drawing/2015/10/21/chartex" xmlns:cx3="http://schemas.microsoft.com/office/drawing/2016/5/9/chartex" xmlns:cx4="http://schemas.microsoft.com/office/drawing/2016/5/10/chartex" xmlns:cx5="http://schemas.microsoft.com/office/drawing/2016/5/11/chartex" xmlns:cx6="http://schemas.microsoft.com/office/drawing/2016/5/12/chartex" xmlns:cx7="http://schemas.microsoft.com/office/drawing/2016/5/13/chartex" xmlns:cx8="http://schemas.microsoft.com/office/drawing/2016/5/14/chartex" xmlns:mc="http://schemas.openxmlformats.org/markup-compatibility/2006" xmlns:aink="http://schemas.microsoft.com/office/drawing/2016/ink" xmlns:am3d="http://schemas.microsoft.com/office/drawing/2017/model3d" xmlns:o="urn:schemas-microsoft-com:office:office" xmlns:oel="http://schemas.microsoft.com/office/2019/extlst" xmlns:r="http://schemas.openxmlformats.org/officeDocument/2006/relationships" xmlns:m="http://schemas.openxmlformats.org/officeDocument/2006/math" xmlns:v="urn:schemas-microsoft-com:vml" xmlns:wp14="http://schemas.microsoft.com/office/word/2010/wordprocessingDrawing" xmlns:wp="http://schemas.openxmlformats.org/drawingml/2006/wordprocessingDrawing" xmlns:w10="urn:schemas-microsoft-com:office:word" xmlns:w="http://schemas.openxmlformats.org/wordprocessingml/2006/main" xmlns:w14="http://schemas.microsoft.com/office/word/2010/wordml" xmlns:w15="http://schemas.microsoft.com/office/word/2012/wordml" xmlns:w16cex="http://schemas.microsoft.com/office/word/2018/wordml/cex" xmlns:w16cid="http://schemas.microsoft.com/office/word/2016/wordml/cid" xmlns:w16="http://schemas.microsoft.com/office/word/2018/wordml" xmlns:w16du="http://schemas.microsoft.com/office/word/2023/wordml/word16du" xmlns:w16sdtdh="http://schemas.microsoft.com/office/word/2020/wordml/sdtdatahash" xmlns:w16se="http://schemas.microsoft.com/office/word/2015/wordml/symex" xmlns:wpg="http://schemas.microsoft.com/office/word/2010/wordprocessingGroup" xmlns:wpi="http://schemas.microsoft.com/office/word/2010/wordprocessingInk" xmlns:wne="http://schemas.microsoft.com/office/word/2006/wordml" xmlns:wps="http://schemas.microsoft.com/office/word/2010/wordprocessingShape" mc:Ignorable="w14 w15 w16se w16cid w16 w16cex w16sdtdh w16du wp14">
-  <w:p>
-    <w:pPr>
-      <w:pStyle w:val="Piedepgina"/>
     </w:pPr>
   </w:p>
 </w:ftr>
@@ -7540,6 +9011,155 @@
 <file path=word/numbering.xml><?xml version="1.0" encoding="utf-8"?>
 <w:numbering xmlns:wpc="http://schemas.microsoft.com/office/word/2010/wordprocessingCanvas" xmlns:cx="http://schemas.microsoft.com/office/drawing/2014/chartex" xmlns:cx1="http://schemas.microsoft.com/office/drawing/2015/9/8/chartex" xmlns:cx2="http://schemas.microsoft.com/office/drawing/2015/10/21/chartex" xmlns:cx3="http://schemas.microsoft.com/office/drawing/2016/5/9/chartex" xmlns:cx4="http://schemas.microsoft.com/office/drawing/2016/5/10/chartex" xmlns:cx5="http://schemas.microsoft.com/office/drawing/2016/5/11/chartex" xmlns:cx6="http://schemas.microsoft.com/office/drawing/2016/5/12/chartex" xmlns:cx7="http://schemas.microsoft.com/office/drawing/2016/5/13/chartex" xmlns:cx8="http://schemas.microsoft.com/office/drawing/2016/5/14/chartex" xmlns:mc="http://schemas.openxmlformats.org/markup-compatibility/2006" xmlns:aink="http://schemas.microsoft.com/office/drawing/2016/ink" xmlns:am3d="http://schemas.microsoft.com/office/drawing/2017/model3d" xmlns:o="urn:schemas-microsoft-com:office:office" xmlns:oel="http://schemas.microsoft.com/office/2019/extlst" xmlns:r="http://schemas.openxmlformats.org/officeDocument/2006/relationships" xmlns:m="http://schemas.openxmlformats.org/officeDocument/2006/math" xmlns:v="urn:schemas-microsoft-com:vml" xmlns:wp14="http://schemas.microsoft.com/office/word/2010/wordprocessingDrawing" xmlns:wp="http://schemas.openxmlformats.org/drawingml/2006/wordprocessingDrawing" xmlns:w10="urn:schemas-microsoft-com:office:word" xmlns:w="http://schemas.openxmlformats.org/wordprocessingml/2006/main" xmlns:w14="http://schemas.microsoft.com/office/word/2010/wordml" xmlns:w15="http://schemas.microsoft.com/office/word/2012/wordml" xmlns:w16cex="http://schemas.microsoft.com/office/word/2018/wordml/cex" xmlns:w16cid="http://schemas.microsoft.com/office/word/2016/wordml/cid" xmlns:w16="http://schemas.microsoft.com/office/word/2018/wordml" xmlns:w16du="http://schemas.microsoft.com/office/word/2023/wordml/word16du" xmlns:w16sdtdh="http://schemas.microsoft.com/office/word/2020/wordml/sdtdatahash" xmlns:w16se="http://schemas.microsoft.com/office/word/2015/wordml/symex" xmlns:wpg="http://schemas.microsoft.com/office/word/2010/wordprocessingGroup" xmlns:wpi="http://schemas.microsoft.com/office/word/2010/wordprocessingInk" xmlns:wne="http://schemas.microsoft.com/office/word/2006/wordml" xmlns:wps="http://schemas.microsoft.com/office/word/2010/wordprocessingShape" mc:Ignorable="w14 w15 w16se w16cid w16 w16cex w16sdtdh w16du wp14">
   <w:abstractNum w:abstractNumId="0" w15:restartNumberingAfterBreak="0">
+    <w:nsid w:val="081A74B7"/>
+    <w:multiLevelType w:val="multilevel"/>
+    <w:tmpl w:val="D1F421D4"/>
+    <w:lvl w:ilvl="0">
+      <w:start w:val="1"/>
+      <w:numFmt w:val="bullet"/>
+      <w:lvlText w:val=""/>
+      <w:lvlJc w:val="left"/>
+      <w:pPr>
+        <w:tabs>
+          <w:tab w:val="num" w:pos="720"/>
+        </w:tabs>
+        <w:ind w:left="720" w:hanging="360"/>
+      </w:pPr>
+      <w:rPr>
+        <w:rFonts w:ascii="Symbol" w:hAnsi="Symbol" w:hint="default"/>
+        <w:sz w:val="20"/>
+      </w:rPr>
+    </w:lvl>
+    <w:lvl w:ilvl="1" w:tentative="1">
+      <w:start w:val="1"/>
+      <w:numFmt w:val="bullet"/>
+      <w:lvlText w:val="o"/>
+      <w:lvlJc w:val="left"/>
+      <w:pPr>
+        <w:tabs>
+          <w:tab w:val="num" w:pos="1440"/>
+        </w:tabs>
+        <w:ind w:left="1440" w:hanging="360"/>
+      </w:pPr>
+      <w:rPr>
+        <w:rFonts w:ascii="Courier New" w:hAnsi="Courier New" w:hint="default"/>
+        <w:sz w:val="20"/>
+      </w:rPr>
+    </w:lvl>
+    <w:lvl w:ilvl="2" w:tentative="1">
+      <w:start w:val="1"/>
+      <w:numFmt w:val="bullet"/>
+      <w:lvlText w:val=""/>
+      <w:lvlJc w:val="left"/>
+      <w:pPr>
+        <w:tabs>
+          <w:tab w:val="num" w:pos="2160"/>
+        </w:tabs>
+        <w:ind w:left="2160" w:hanging="360"/>
+      </w:pPr>
+      <w:rPr>
+        <w:rFonts w:ascii="Wingdings" w:hAnsi="Wingdings" w:hint="default"/>
+        <w:sz w:val="20"/>
+      </w:rPr>
+    </w:lvl>
+    <w:lvl w:ilvl="3" w:tentative="1">
+      <w:start w:val="1"/>
+      <w:numFmt w:val="bullet"/>
+      <w:lvlText w:val=""/>
+      <w:lvlJc w:val="left"/>
+      <w:pPr>
+        <w:tabs>
+          <w:tab w:val="num" w:pos="2880"/>
+        </w:tabs>
+        <w:ind w:left="2880" w:hanging="360"/>
+      </w:pPr>
+      <w:rPr>
+        <w:rFonts w:ascii="Wingdings" w:hAnsi="Wingdings" w:hint="default"/>
+        <w:sz w:val="20"/>
+      </w:rPr>
+    </w:lvl>
+    <w:lvl w:ilvl="4" w:tentative="1">
+      <w:start w:val="1"/>
+      <w:numFmt w:val="bullet"/>
+      <w:lvlText w:val=""/>
+      <w:lvlJc w:val="left"/>
+      <w:pPr>
+        <w:tabs>
+          <w:tab w:val="num" w:pos="3600"/>
+        </w:tabs>
+        <w:ind w:left="3600" w:hanging="360"/>
+      </w:pPr>
+      <w:rPr>
+        <w:rFonts w:ascii="Wingdings" w:hAnsi="Wingdings" w:hint="default"/>
+        <w:sz w:val="20"/>
+      </w:rPr>
+    </w:lvl>
+    <w:lvl w:ilvl="5" w:tentative="1">
+      <w:start w:val="1"/>
+      <w:numFmt w:val="bullet"/>
+      <w:lvlText w:val=""/>
+      <w:lvlJc w:val="left"/>
+      <w:pPr>
+        <w:tabs>
+          <w:tab w:val="num" w:pos="4320"/>
+        </w:tabs>
+        <w:ind w:left="4320" w:hanging="360"/>
+      </w:pPr>
+      <w:rPr>
+        <w:rFonts w:ascii="Wingdings" w:hAnsi="Wingdings" w:hint="default"/>
+        <w:sz w:val="20"/>
+      </w:rPr>
+    </w:lvl>
+    <w:lvl w:ilvl="6" w:tentative="1">
+      <w:start w:val="1"/>
+      <w:numFmt w:val="bullet"/>
+      <w:lvlText w:val=""/>
+      <w:lvlJc w:val="left"/>
+      <w:pPr>
+        <w:tabs>
+          <w:tab w:val="num" w:pos="5040"/>
+        </w:tabs>
+        <w:ind w:left="5040" w:hanging="360"/>
+      </w:pPr>
+      <w:rPr>
+        <w:rFonts w:ascii="Wingdings" w:hAnsi="Wingdings" w:hint="default"/>
+        <w:sz w:val="20"/>
+      </w:rPr>
+    </w:lvl>
+    <w:lvl w:ilvl="7" w:tentative="1">
+      <w:start w:val="1"/>
+      <w:numFmt w:val="bullet"/>
+      <w:lvlText w:val=""/>
+      <w:lvlJc w:val="left"/>
+      <w:pPr>
+        <w:tabs>
+          <w:tab w:val="num" w:pos="5760"/>
+        </w:tabs>
+        <w:ind w:left="5760" w:hanging="360"/>
+      </w:pPr>
+      <w:rPr>
+        <w:rFonts w:ascii="Wingdings" w:hAnsi="Wingdings" w:hint="default"/>
+        <w:sz w:val="20"/>
+      </w:rPr>
+    </w:lvl>
+    <w:lvl w:ilvl="8" w:tentative="1">
+      <w:start w:val="1"/>
+      <w:numFmt w:val="bullet"/>
+      <w:lvlText w:val=""/>
+      <w:lvlJc w:val="left"/>
+      <w:pPr>
+        <w:tabs>
+          <w:tab w:val="num" w:pos="6480"/>
+        </w:tabs>
+        <w:ind w:left="6480" w:hanging="360"/>
+      </w:pPr>
+      <w:rPr>
+        <w:rFonts w:ascii="Wingdings" w:hAnsi="Wingdings" w:hint="default"/>
+        <w:sz w:val="20"/>
+      </w:rPr>
+    </w:lvl>
+  </w:abstractNum>
+  <w:abstractNum w:abstractNumId="1" w15:restartNumberingAfterBreak="0">
     <w:nsid w:val="092C019F"/>
     <w:multiLevelType w:val="multilevel"/>
     <w:tmpl w:val="98A6961E"/>
@@ -7688,7 +9308,7 @@
       </w:rPr>
     </w:lvl>
   </w:abstractNum>
-  <w:abstractNum w:abstractNumId="1" w15:restartNumberingAfterBreak="0">
+  <w:abstractNum w:abstractNumId="2" w15:restartNumberingAfterBreak="0">
     <w:nsid w:val="115B7C27"/>
     <w:multiLevelType w:val="multilevel"/>
     <w:tmpl w:val="497EC5AC"/>
@@ -7801,7 +9421,7 @@
       </w:pPr>
     </w:lvl>
   </w:abstractNum>
-  <w:abstractNum w:abstractNumId="2" w15:restartNumberingAfterBreak="0">
+  <w:abstractNum w:abstractNumId="3" w15:restartNumberingAfterBreak="0">
     <w:nsid w:val="146D48E8"/>
     <w:multiLevelType w:val="multilevel"/>
     <w:tmpl w:val="52200216"/>
@@ -7950,7 +9570,7 @@
       </w:rPr>
     </w:lvl>
   </w:abstractNum>
-  <w:abstractNum w:abstractNumId="3" w15:restartNumberingAfterBreak="0">
+  <w:abstractNum w:abstractNumId="4" w15:restartNumberingAfterBreak="0">
     <w:nsid w:val="16AA1F4E"/>
     <w:multiLevelType w:val="multilevel"/>
     <w:tmpl w:val="43FC657E"/>
@@ -8099,7 +9719,7 @@
       </w:rPr>
     </w:lvl>
   </w:abstractNum>
-  <w:abstractNum w:abstractNumId="4" w15:restartNumberingAfterBreak="0">
+  <w:abstractNum w:abstractNumId="5" w15:restartNumberingAfterBreak="0">
     <w:nsid w:val="25561C15"/>
     <w:multiLevelType w:val="multilevel"/>
     <w:tmpl w:val="1466D80C"/>
@@ -8248,7 +9868,7 @@
       </w:rPr>
     </w:lvl>
   </w:abstractNum>
-  <w:abstractNum w:abstractNumId="5" w15:restartNumberingAfterBreak="0">
+  <w:abstractNum w:abstractNumId="6" w15:restartNumberingAfterBreak="0">
     <w:nsid w:val="27B92D68"/>
     <w:multiLevelType w:val="hybridMultilevel"/>
     <w:tmpl w:val="2B64DF20"/>
@@ -8361,7 +9981,120 @@
       </w:rPr>
     </w:lvl>
   </w:abstractNum>
-  <w:abstractNum w:abstractNumId="6" w15:restartNumberingAfterBreak="0">
+  <w:abstractNum w:abstractNumId="7" w15:restartNumberingAfterBreak="0">
+    <w:nsid w:val="2F3E1E74"/>
+    <w:multiLevelType w:val="multilevel"/>
+    <w:tmpl w:val="14C87C2A"/>
+    <w:lvl w:ilvl="0">
+      <w:start w:val="1"/>
+      <w:numFmt w:val="decimal"/>
+      <w:lvlText w:val="%1."/>
+      <w:lvlJc w:val="left"/>
+      <w:pPr>
+        <w:tabs>
+          <w:tab w:val="num" w:pos="720"/>
+        </w:tabs>
+        <w:ind w:left="720" w:hanging="360"/>
+      </w:pPr>
+    </w:lvl>
+    <w:lvl w:ilvl="1" w:tentative="1">
+      <w:start w:val="1"/>
+      <w:numFmt w:val="decimal"/>
+      <w:lvlText w:val="%2."/>
+      <w:lvlJc w:val="left"/>
+      <w:pPr>
+        <w:tabs>
+          <w:tab w:val="num" w:pos="1440"/>
+        </w:tabs>
+        <w:ind w:left="1440" w:hanging="360"/>
+      </w:pPr>
+    </w:lvl>
+    <w:lvl w:ilvl="2" w:tentative="1">
+      <w:start w:val="1"/>
+      <w:numFmt w:val="decimal"/>
+      <w:lvlText w:val="%3."/>
+      <w:lvlJc w:val="left"/>
+      <w:pPr>
+        <w:tabs>
+          <w:tab w:val="num" w:pos="2160"/>
+        </w:tabs>
+        <w:ind w:left="2160" w:hanging="360"/>
+      </w:pPr>
+    </w:lvl>
+    <w:lvl w:ilvl="3" w:tentative="1">
+      <w:start w:val="1"/>
+      <w:numFmt w:val="decimal"/>
+      <w:lvlText w:val="%4."/>
+      <w:lvlJc w:val="left"/>
+      <w:pPr>
+        <w:tabs>
+          <w:tab w:val="num" w:pos="2880"/>
+        </w:tabs>
+        <w:ind w:left="2880" w:hanging="360"/>
+      </w:pPr>
+    </w:lvl>
+    <w:lvl w:ilvl="4" w:tentative="1">
+      <w:start w:val="1"/>
+      <w:numFmt w:val="decimal"/>
+      <w:lvlText w:val="%5."/>
+      <w:lvlJc w:val="left"/>
+      <w:pPr>
+        <w:tabs>
+          <w:tab w:val="num" w:pos="3600"/>
+        </w:tabs>
+        <w:ind w:left="3600" w:hanging="360"/>
+      </w:pPr>
+    </w:lvl>
+    <w:lvl w:ilvl="5" w:tentative="1">
+      <w:start w:val="1"/>
+      <w:numFmt w:val="decimal"/>
+      <w:lvlText w:val="%6."/>
+      <w:lvlJc w:val="left"/>
+      <w:pPr>
+        <w:tabs>
+          <w:tab w:val="num" w:pos="4320"/>
+        </w:tabs>
+        <w:ind w:left="4320" w:hanging="360"/>
+      </w:pPr>
+    </w:lvl>
+    <w:lvl w:ilvl="6" w:tentative="1">
+      <w:start w:val="1"/>
+      <w:numFmt w:val="decimal"/>
+      <w:lvlText w:val="%7."/>
+      <w:lvlJc w:val="left"/>
+      <w:pPr>
+        <w:tabs>
+          <w:tab w:val="num" w:pos="5040"/>
+        </w:tabs>
+        <w:ind w:left="5040" w:hanging="360"/>
+      </w:pPr>
+    </w:lvl>
+    <w:lvl w:ilvl="7" w:tentative="1">
+      <w:start w:val="1"/>
+      <w:numFmt w:val="decimal"/>
+      <w:lvlText w:val="%8."/>
+      <w:lvlJc w:val="left"/>
+      <w:pPr>
+        <w:tabs>
+          <w:tab w:val="num" w:pos="5760"/>
+        </w:tabs>
+        <w:ind w:left="5760" w:hanging="360"/>
+      </w:pPr>
+    </w:lvl>
+    <w:lvl w:ilvl="8" w:tentative="1">
+      <w:start w:val="1"/>
+      <w:numFmt w:val="decimal"/>
+      <w:lvlText w:val="%9."/>
+      <w:lvlJc w:val="left"/>
+      <w:pPr>
+        <w:tabs>
+          <w:tab w:val="num" w:pos="6480"/>
+        </w:tabs>
+        <w:ind w:left="6480" w:hanging="360"/>
+      </w:pPr>
+    </w:lvl>
+  </w:abstractNum>
+  <w:abstractNum w:abstractNumId="8" w15:restartNumberingAfterBreak="0">
     <w:nsid w:val="394F5898"/>
     <w:multiLevelType w:val="multilevel"/>
     <w:tmpl w:val="FBB882E6"/>
@@ -8510,7 +10243,531 @@
       </w:rPr>
     </w:lvl>
   </w:abstractNum>
-  <w:abstractNum w:abstractNumId="7" w15:restartNumberingAfterBreak="0">
+  <w:abstractNum w:abstractNumId="9" w15:restartNumberingAfterBreak="0">
+    <w:nsid w:val="50325CCD"/>
+    <w:multiLevelType w:val="multilevel"/>
+    <w:tmpl w:val="D91A4462"/>
+    <w:lvl w:ilvl="0">
+      <w:start w:val="1"/>
+      <w:numFmt w:val="decimal"/>
+      <w:lvlText w:val="%1."/>
+      <w:lvlJc w:val="left"/>
+      <w:pPr>
+        <w:tabs>
+          <w:tab w:val="num" w:pos="720"/>
+        </w:tabs>
+        <w:ind w:left="720" w:hanging="360"/>
+      </w:pPr>
+    </w:lvl>
+    <w:lvl w:ilvl="1" w:tentative="1">
+      <w:start w:val="1"/>
+      <w:numFmt w:val="decimal"/>
+      <w:lvlText w:val="%2."/>
+      <w:lvlJc w:val="left"/>
+      <w:pPr>
+        <w:tabs>
+          <w:tab w:val="num" w:pos="1440"/>
+        </w:tabs>
+        <w:ind w:left="1440" w:hanging="360"/>
+      </w:pPr>
+    </w:lvl>
+    <w:lvl w:ilvl="2" w:tentative="1">
+      <w:start w:val="1"/>
+      <w:numFmt w:val="decimal"/>
+      <w:lvlText w:val="%3."/>
+      <w:lvlJc w:val="left"/>
+      <w:pPr>
+        <w:tabs>
+          <w:tab w:val="num" w:pos="2160"/>
+        </w:tabs>
+        <w:ind w:left="2160" w:hanging="360"/>
+      </w:pPr>
+    </w:lvl>
+    <w:lvl w:ilvl="3" w:tentative="1">
+      <w:start w:val="1"/>
+      <w:numFmt w:val="decimal"/>
+      <w:lvlText w:val="%4."/>
+      <w:lvlJc w:val="left"/>
+      <w:pPr>
+        <w:tabs>
+          <w:tab w:val="num" w:pos="2880"/>
+        </w:tabs>
+        <w:ind w:left="2880" w:hanging="360"/>
+      </w:pPr>
+    </w:lvl>
+    <w:lvl w:ilvl="4" w:tentative="1">
+      <w:start w:val="1"/>
+      <w:numFmt w:val="decimal"/>
+      <w:lvlText w:val="%5."/>
+      <w:lvlJc w:val="left"/>
+      <w:pPr>
+        <w:tabs>
+          <w:tab w:val="num" w:pos="3600"/>
+        </w:tabs>
+        <w:ind w:left="3600" w:hanging="360"/>
+      </w:pPr>
+    </w:lvl>
+    <w:lvl w:ilvl="5" w:tentative="1">
+      <w:start w:val="1"/>
+      <w:numFmt w:val="decimal"/>
+      <w:lvlText w:val="%6."/>
+      <w:lvlJc w:val="left"/>
+      <w:pPr>
+        <w:tabs>
+          <w:tab w:val="num" w:pos="4320"/>
+        </w:tabs>
+        <w:ind w:left="4320" w:hanging="360"/>
+      </w:pPr>
+    </w:lvl>
+    <w:lvl w:ilvl="6" w:tentative="1">
+      <w:start w:val="1"/>
+      <w:numFmt w:val="decimal"/>
+      <w:lvlText w:val="%7."/>
+      <w:lvlJc w:val="left"/>
+      <w:pPr>
+        <w:tabs>
+          <w:tab w:val="num" w:pos="5040"/>
+        </w:tabs>
+        <w:ind w:left="5040" w:hanging="360"/>
+      </w:pPr>
+    </w:lvl>
+    <w:lvl w:ilvl="7" w:tentative="1">
+      <w:start w:val="1"/>
+      <w:numFmt w:val="decimal"/>
+      <w:lvlText w:val="%8."/>
+      <w:lvlJc w:val="left"/>
+      <w:pPr>
+        <w:tabs>
+          <w:tab w:val="num" w:pos="5760"/>
+        </w:tabs>
+        <w:ind w:left="5760" w:hanging="360"/>
+      </w:pPr>
+    </w:lvl>
+    <w:lvl w:ilvl="8" w:tentative="1">
+      <w:start w:val="1"/>
+      <w:numFmt w:val="decimal"/>
+      <w:lvlText w:val="%9."/>
+      <w:lvlJc w:val="left"/>
+      <w:pPr>
+        <w:tabs>
+          <w:tab w:val="num" w:pos="6480"/>
+        </w:tabs>
+        <w:ind w:left="6480" w:hanging="360"/>
+      </w:pPr>
+    </w:lvl>
+  </w:abstractNum>
+  <w:abstractNum w:abstractNumId="10" w15:restartNumberingAfterBreak="0">
+    <w:nsid w:val="51F3176B"/>
+    <w:multiLevelType w:val="multilevel"/>
+    <w:tmpl w:val="56C66F90"/>
+    <w:lvl w:ilvl="0">
+      <w:start w:val="1"/>
+      <w:numFmt w:val="decimal"/>
+      <w:lvlText w:val="%1."/>
+      <w:lvlJc w:val="left"/>
+      <w:pPr>
+        <w:tabs>
+          <w:tab w:val="num" w:pos="720"/>
+        </w:tabs>
+        <w:ind w:left="720" w:hanging="360"/>
+      </w:pPr>
+    </w:lvl>
+    <w:lvl w:ilvl="1" w:tentative="1">
+      <w:start w:val="1"/>
+      <w:numFmt w:val="decimal"/>
+      <w:lvlText w:val="%2."/>
+      <w:lvlJc w:val="left"/>
+      <w:pPr>
+        <w:tabs>
+          <w:tab w:val="num" w:pos="1440"/>
+        </w:tabs>
+        <w:ind w:left="1440" w:hanging="360"/>
+      </w:pPr>
+    </w:lvl>
+    <w:lvl w:ilvl="2" w:tentative="1">
+      <w:start w:val="1"/>
+      <w:numFmt w:val="decimal"/>
+      <w:lvlText w:val="%3."/>
+      <w:lvlJc w:val="left"/>
+      <w:pPr>
+        <w:tabs>
+          <w:tab w:val="num" w:pos="2160"/>
+        </w:tabs>
+        <w:ind w:left="2160" w:hanging="360"/>
+      </w:pPr>
+    </w:lvl>
+    <w:lvl w:ilvl="3" w:tentative="1">
+      <w:start w:val="1"/>
+      <w:numFmt w:val="decimal"/>
+      <w:lvlText w:val="%4."/>
+      <w:lvlJc w:val="left"/>
+      <w:pPr>
+        <w:tabs>
+          <w:tab w:val="num" w:pos="2880"/>
+        </w:tabs>
+        <w:ind w:left="2880" w:hanging="360"/>
+      </w:pPr>
+    </w:lvl>
+    <w:lvl w:ilvl="4" w:tentative="1">
+      <w:start w:val="1"/>
+      <w:numFmt w:val="decimal"/>
+      <w:lvlText w:val="%5."/>
+      <w:lvlJc w:val="left"/>
+      <w:pPr>
+        <w:tabs>
+          <w:tab w:val="num" w:pos="3600"/>
+        </w:tabs>
+        <w:ind w:left="3600" w:hanging="360"/>
+      </w:pPr>
+    </w:lvl>
+    <w:lvl w:ilvl="5" w:tentative="1">
+      <w:start w:val="1"/>
+      <w:numFmt w:val="decimal"/>
+      <w:lvlText w:val="%6."/>
+      <w:lvlJc w:val="left"/>
+      <w:pPr>
+        <w:tabs>
+          <w:tab w:val="num" w:pos="4320"/>
+        </w:tabs>
+        <w:ind w:left="4320" w:hanging="360"/>
+      </w:pPr>
+    </w:lvl>
+    <w:lvl w:ilvl="6" w:tentative="1">
+      <w:start w:val="1"/>
+      <w:numFmt w:val="decimal"/>
+      <w:lvlText w:val="%7."/>
+      <w:lvlJc w:val="left"/>
+      <w:pPr>
+        <w:tabs>
+          <w:tab w:val="num" w:pos="5040"/>
+        </w:tabs>
+        <w:ind w:left="5040" w:hanging="360"/>
+      </w:pPr>
+    </w:lvl>
+    <w:lvl w:ilvl="7" w:tentative="1">
+      <w:start w:val="1"/>
+      <w:numFmt w:val="decimal"/>
+      <w:lvlText w:val="%8."/>
+      <w:lvlJc w:val="left"/>
+      <w:pPr>
+        <w:tabs>
+          <w:tab w:val="num" w:pos="5760"/>
+        </w:tabs>
+        <w:ind w:left="5760" w:hanging="360"/>
+      </w:pPr>
+    </w:lvl>
+    <w:lvl w:ilvl="8" w:tentative="1">
+      <w:start w:val="1"/>
+      <w:numFmt w:val="decimal"/>
+      <w:lvlText w:val="%9."/>
+      <w:lvlJc w:val="left"/>
+      <w:pPr>
+        <w:tabs>
+          <w:tab w:val="num" w:pos="6480"/>
+        </w:tabs>
+        <w:ind w:left="6480" w:hanging="360"/>
+      </w:pPr>
+    </w:lvl>
+  </w:abstractNum>
+  <w:abstractNum w:abstractNumId="11" w15:restartNumberingAfterBreak="0">
+    <w:nsid w:val="56E13E2F"/>
+    <w:multiLevelType w:val="multilevel"/>
+    <w:tmpl w:val="C11E1BD0"/>
+    <w:lvl w:ilvl="0">
+      <w:start w:val="1"/>
+      <w:numFmt w:val="bullet"/>
+      <w:lvlText w:val=""/>
+      <w:lvlJc w:val="left"/>
+      <w:pPr>
+        <w:tabs>
+          <w:tab w:val="num" w:pos="720"/>
+        </w:tabs>
+        <w:ind w:left="720" w:hanging="360"/>
+      </w:pPr>
+      <w:rPr>
+        <w:rFonts w:ascii="Symbol" w:hAnsi="Symbol" w:hint="default"/>
+        <w:sz w:val="20"/>
+      </w:rPr>
+    </w:lvl>
+    <w:lvl w:ilvl="1" w:tentative="1">
+      <w:start w:val="1"/>
+      <w:numFmt w:val="bullet"/>
+      <w:lvlText w:val="o"/>
+      <w:lvlJc w:val="left"/>
+      <w:pPr>
+        <w:tabs>
+          <w:tab w:val="num" w:pos="1440"/>
+        </w:tabs>
+        <w:ind w:left="1440" w:hanging="360"/>
+      </w:pPr>
+      <w:rPr>
+        <w:rFonts w:ascii="Courier New" w:hAnsi="Courier New" w:hint="default"/>
+        <w:sz w:val="20"/>
+      </w:rPr>
+    </w:lvl>
+    <w:lvl w:ilvl="2" w:tentative="1">
+      <w:start w:val="1"/>
+      <w:numFmt w:val="bullet"/>
+      <w:lvlText w:val=""/>
+      <w:lvlJc w:val="left"/>
+      <w:pPr>
+        <w:tabs>
+          <w:tab w:val="num" w:pos="2160"/>
+        </w:tabs>
+        <w:ind w:left="2160" w:hanging="360"/>
+      </w:pPr>
+      <w:rPr>
+        <w:rFonts w:ascii="Wingdings" w:hAnsi="Wingdings" w:hint="default"/>
+        <w:sz w:val="20"/>
+      </w:rPr>
+    </w:lvl>
+    <w:lvl w:ilvl="3" w:tentative="1">
+      <w:start w:val="1"/>
+      <w:numFmt w:val="bullet"/>
+      <w:lvlText w:val=""/>
+      <w:lvlJc w:val="left"/>
+      <w:pPr>
+        <w:tabs>
+          <w:tab w:val="num" w:pos="2880"/>
+        </w:tabs>
+        <w:ind w:left="2880" w:hanging="360"/>
+      </w:pPr>
+      <w:rPr>
+        <w:rFonts w:ascii="Wingdings" w:hAnsi="Wingdings" w:hint="default"/>
+        <w:sz w:val="20"/>
+      </w:rPr>
+    </w:lvl>
+    <w:lvl w:ilvl="4" w:tentative="1">
+      <w:start w:val="1"/>
+      <w:numFmt w:val="bullet"/>
+      <w:lvlText w:val=""/>
+      <w:lvlJc w:val="left"/>
+      <w:pPr>
+        <w:tabs>
+          <w:tab w:val="num" w:pos="3600"/>
+        </w:tabs>
+        <w:ind w:left="3600" w:hanging="360"/>
+      </w:pPr>
+      <w:rPr>
+        <w:rFonts w:ascii="Wingdings" w:hAnsi="Wingdings" w:hint="default"/>
+        <w:sz w:val="20"/>
+      </w:rPr>
+    </w:lvl>
+    <w:lvl w:ilvl="5" w:tentative="1">
+      <w:start w:val="1"/>
+      <w:numFmt w:val="bullet"/>
+      <w:lvlText w:val=""/>
+      <w:lvlJc w:val="left"/>
+      <w:pPr>
+        <w:tabs>
+          <w:tab w:val="num" w:pos="4320"/>
+        </w:tabs>
+        <w:ind w:left="4320" w:hanging="360"/>
+      </w:pPr>
+      <w:rPr>
+        <w:rFonts w:ascii="Wingdings" w:hAnsi="Wingdings" w:hint="default"/>
+        <w:sz w:val="20"/>
+      </w:rPr>
+    </w:lvl>
+    <w:lvl w:ilvl="6" w:tentative="1">
+      <w:start w:val="1"/>
+      <w:numFmt w:val="bullet"/>
+      <w:lvlText w:val=""/>
+      <w:lvlJc w:val="left"/>
+      <w:pPr>
+        <w:tabs>
+          <w:tab w:val="num" w:pos="5040"/>
+        </w:tabs>
+        <w:ind w:left="5040" w:hanging="360"/>
+      </w:pPr>
+      <w:rPr>
+        <w:rFonts w:ascii="Wingdings" w:hAnsi="Wingdings" w:hint="default"/>
+        <w:sz w:val="20"/>
+      </w:rPr>
+    </w:lvl>
+    <w:lvl w:ilvl="7" w:tentative="1">
+      <w:start w:val="1"/>
+      <w:numFmt w:val="bullet"/>
+      <w:lvlText w:val=""/>
+      <w:lvlJc w:val="left"/>
+      <w:pPr>
+        <w:tabs>
+          <w:tab w:val="num" w:pos="5760"/>
+        </w:tabs>
+        <w:ind w:left="5760" w:hanging="360"/>
+      </w:pPr>
+      <w:rPr>
+        <w:rFonts w:ascii="Wingdings" w:hAnsi="Wingdings" w:hint="default"/>
+        <w:sz w:val="20"/>
+      </w:rPr>
+    </w:lvl>
+    <w:lvl w:ilvl="8" w:tentative="1">
+      <w:start w:val="1"/>
+      <w:numFmt w:val="bullet"/>
+      <w:lvlText w:val=""/>
+      <w:lvlJc w:val="left"/>
+      <w:pPr>
+        <w:tabs>
+          <w:tab w:val="num" w:pos="6480"/>
+        </w:tabs>
+        <w:ind w:left="6480" w:hanging="360"/>
+      </w:pPr>
+      <w:rPr>
+        <w:rFonts w:ascii="Wingdings" w:hAnsi="Wingdings" w:hint="default"/>
+        <w:sz w:val="20"/>
+      </w:rPr>
+    </w:lvl>
+  </w:abstractNum>
+  <w:abstractNum w:abstractNumId="12" w15:restartNumberingAfterBreak="0">
+    <w:nsid w:val="628001BA"/>
+    <w:multiLevelType w:val="multilevel"/>
+    <w:tmpl w:val="FA36AE98"/>
+    <w:lvl w:ilvl="0">
+      <w:start w:val="1"/>
+      <w:numFmt w:val="bullet"/>
+      <w:lvlText w:val=""/>
+      <w:lvlJc w:val="left"/>
+      <w:pPr>
+        <w:tabs>
+          <w:tab w:val="num" w:pos="720"/>
+        </w:tabs>
+        <w:ind w:left="720" w:hanging="360"/>
+      </w:pPr>
+      <w:rPr>
+        <w:rFonts w:ascii="Symbol" w:hAnsi="Symbol" w:hint="default"/>
+        <w:sz w:val="20"/>
+      </w:rPr>
+    </w:lvl>
+    <w:lvl w:ilvl="1" w:tentative="1">
+      <w:start w:val="1"/>
+      <w:numFmt w:val="bullet"/>
+      <w:lvlText w:val="o"/>
+      <w:lvlJc w:val="left"/>
+      <w:pPr>
+        <w:tabs>
+          <w:tab w:val="num" w:pos="1440"/>
+        </w:tabs>
+        <w:ind w:left="1440" w:hanging="360"/>
+      </w:pPr>
+      <w:rPr>
+        <w:rFonts w:ascii="Courier New" w:hAnsi="Courier New" w:hint="default"/>
+        <w:sz w:val="20"/>
+      </w:rPr>
+    </w:lvl>
+    <w:lvl w:ilvl="2" w:tentative="1">
+      <w:start w:val="1"/>
+      <w:numFmt w:val="bullet"/>
+      <w:lvlText w:val=""/>
+      <w:lvlJc w:val="left"/>
+      <w:pPr>
+        <w:tabs>
+          <w:tab w:val="num" w:pos="2160"/>
+        </w:tabs>
+        <w:ind w:left="2160" w:hanging="360"/>
+      </w:pPr>
+      <w:rPr>
+        <w:rFonts w:ascii="Wingdings" w:hAnsi="Wingdings" w:hint="default"/>
+        <w:sz w:val="20"/>
+      </w:rPr>
+    </w:lvl>
+    <w:lvl w:ilvl="3" w:tentative="1">
+      <w:start w:val="1"/>
+      <w:numFmt w:val="bullet"/>
+      <w:lvlText w:val=""/>
+      <w:lvlJc w:val="left"/>
+      <w:pPr>
+        <w:tabs>
+          <w:tab w:val="num" w:pos="2880"/>
+        </w:tabs>
+        <w:ind w:left="2880" w:hanging="360"/>
+      </w:pPr>
+      <w:rPr>
+        <w:rFonts w:ascii="Wingdings" w:hAnsi="Wingdings" w:hint="default"/>
+        <w:sz w:val="20"/>
+      </w:rPr>
+    </w:lvl>
+    <w:lvl w:ilvl="4" w:tentative="1">
+      <w:start w:val="1"/>
+      <w:numFmt w:val="bullet"/>
+      <w:lvlText w:val=""/>
+      <w:lvlJc w:val="left"/>
+      <w:pPr>
+        <w:tabs>
+          <w:tab w:val="num" w:pos="3600"/>
+        </w:tabs>
+        <w:ind w:left="3600" w:hanging="360"/>
+      </w:pPr>
+      <w:rPr>
+        <w:rFonts w:ascii="Wingdings" w:hAnsi="Wingdings" w:hint="default"/>
+        <w:sz w:val="20"/>
+      </w:rPr>
+    </w:lvl>
+    <w:lvl w:ilvl="5" w:tentative="1">
+      <w:start w:val="1"/>
+      <w:numFmt w:val="bullet"/>
+      <w:lvlText w:val=""/>
+      <w:lvlJc w:val="left"/>
+      <w:pPr>
+        <w:tabs>
+          <w:tab w:val="num" w:pos="4320"/>
+        </w:tabs>
+        <w:ind w:left="4320" w:hanging="360"/>
+      </w:pPr>
+      <w:rPr>
+        <w:rFonts w:ascii="Wingdings" w:hAnsi="Wingdings" w:hint="default"/>
+        <w:sz w:val="20"/>
+      </w:rPr>
+    </w:lvl>
+    <w:lvl w:ilvl="6" w:tentative="1">
+      <w:start w:val="1"/>
+      <w:numFmt w:val="bullet"/>
+      <w:lvlText w:val=""/>
+      <w:lvlJc w:val="left"/>
+      <w:pPr>
+        <w:tabs>
+          <w:tab w:val="num" w:pos="5040"/>
+        </w:tabs>
+        <w:ind w:left="5040" w:hanging="360"/>
+      </w:pPr>
+      <w:rPr>
+        <w:rFonts w:ascii="Wingdings" w:hAnsi="Wingdings" w:hint="default"/>
+        <w:sz w:val="20"/>
+      </w:rPr>
+    </w:lvl>
+    <w:lvl w:ilvl="7" w:tentative="1">
+      <w:start w:val="1"/>
+      <w:numFmt w:val="bullet"/>
+      <w:lvlText w:val=""/>
+      <w:lvlJc w:val="left"/>
+      <w:pPr>
+        <w:tabs>
+          <w:tab w:val="num" w:pos="5760"/>
+        </w:tabs>
+        <w:ind w:left="5760" w:hanging="360"/>
+      </w:pPr>
+      <w:rPr>
+        <w:rFonts w:ascii="Wingdings" w:hAnsi="Wingdings" w:hint="default"/>
+        <w:sz w:val="20"/>
+      </w:rPr>
+    </w:lvl>
+    <w:lvl w:ilvl="8" w:tentative="1">
+      <w:start w:val="1"/>
+      <w:numFmt w:val="bullet"/>
+      <w:lvlText w:val=""/>
+      <w:lvlJc w:val="left"/>
+      <w:pPr>
+        <w:tabs>
+          <w:tab w:val="num" w:pos="6480"/>
+        </w:tabs>
+        <w:ind w:left="6480" w:hanging="360"/>
+      </w:pPr>
+      <w:rPr>
+        <w:rFonts w:ascii="Wingdings" w:hAnsi="Wingdings" w:hint="default"/>
+        <w:sz w:val="20"/>
+      </w:rPr>
+    </w:lvl>
+  </w:abstractNum>
+  <w:abstractNum w:abstractNumId="13" w15:restartNumberingAfterBreak="0">
     <w:nsid w:val="63F507E8"/>
     <w:multiLevelType w:val="multilevel"/>
     <w:tmpl w:val="E4F05FCE"/>
@@ -8659,7 +10916,7 @@
       </w:rPr>
     </w:lvl>
   </w:abstractNum>
-  <w:abstractNum w:abstractNumId="8" w15:restartNumberingAfterBreak="0">
+  <w:abstractNum w:abstractNumId="14" w15:restartNumberingAfterBreak="0">
     <w:nsid w:val="66FE6B5C"/>
     <w:multiLevelType w:val="hybridMultilevel"/>
     <w:tmpl w:val="FDAEBBD8"/>
@@ -8772,7 +11029,7 @@
       </w:rPr>
     </w:lvl>
   </w:abstractNum>
-  <w:abstractNum w:abstractNumId="9" w15:restartNumberingAfterBreak="0">
+  <w:abstractNum w:abstractNumId="15" w15:restartNumberingAfterBreak="0">
     <w:nsid w:val="6ACB3B8B"/>
     <w:multiLevelType w:val="multilevel"/>
     <w:tmpl w:val="FD02D6E0"/>
@@ -8921,7 +11178,156 @@
       </w:rPr>
     </w:lvl>
   </w:abstractNum>
-  <w:abstractNum w:abstractNumId="10" w15:restartNumberingAfterBreak="0">
+  <w:abstractNum w:abstractNumId="16" w15:restartNumberingAfterBreak="0">
+    <w:nsid w:val="6FFF67D0"/>
+    <w:multiLevelType w:val="multilevel"/>
+    <w:tmpl w:val="D82237F8"/>
+    <w:lvl w:ilvl="0">
+      <w:start w:val="1"/>
+      <w:numFmt w:val="bullet"/>
+      <w:lvlText w:val=""/>
+      <w:lvlJc w:val="left"/>
+      <w:pPr>
+        <w:tabs>
+          <w:tab w:val="num" w:pos="720"/>
+        </w:tabs>
+        <w:ind w:left="720" w:hanging="360"/>
+      </w:pPr>
+      <w:rPr>
+        <w:rFonts w:ascii="Symbol" w:hAnsi="Symbol" w:hint="default"/>
+        <w:sz w:val="20"/>
+      </w:rPr>
+    </w:lvl>
+    <w:lvl w:ilvl="1" w:tentative="1">
+      <w:start w:val="1"/>
+      <w:numFmt w:val="bullet"/>
+      <w:lvlText w:val="o"/>
+      <w:lvlJc w:val="left"/>
+      <w:pPr>
+        <w:tabs>
+          <w:tab w:val="num" w:pos="1440"/>
+        </w:tabs>
+        <w:ind w:left="1440" w:hanging="360"/>
+      </w:pPr>
+      <w:rPr>
+        <w:rFonts w:ascii="Courier New" w:hAnsi="Courier New" w:hint="default"/>
+        <w:sz w:val="20"/>
+      </w:rPr>
+    </w:lvl>
+    <w:lvl w:ilvl="2" w:tentative="1">
+      <w:start w:val="1"/>
+      <w:numFmt w:val="bullet"/>
+      <w:lvlText w:val=""/>
+      <w:lvlJc w:val="left"/>
+      <w:pPr>
+        <w:tabs>
+          <w:tab w:val="num" w:pos="2160"/>
+        </w:tabs>
+        <w:ind w:left="2160" w:hanging="360"/>
+      </w:pPr>
+      <w:rPr>
+        <w:rFonts w:ascii="Wingdings" w:hAnsi="Wingdings" w:hint="default"/>
+        <w:sz w:val="20"/>
+      </w:rPr>
+    </w:lvl>
+    <w:lvl w:ilvl="3" w:tentative="1">
+      <w:start w:val="1"/>
+      <w:numFmt w:val="bullet"/>
+      <w:lvlText w:val=""/>
+      <w:lvlJc w:val="left"/>
+      <w:pPr>
+        <w:tabs>
+          <w:tab w:val="num" w:pos="2880"/>
+        </w:tabs>
+        <w:ind w:left="2880" w:hanging="360"/>
+      </w:pPr>
+      <w:rPr>
+        <w:rFonts w:ascii="Wingdings" w:hAnsi="Wingdings" w:hint="default"/>
+        <w:sz w:val="20"/>
+      </w:rPr>
+    </w:lvl>
+    <w:lvl w:ilvl="4" w:tentative="1">
+      <w:start w:val="1"/>
+      <w:numFmt w:val="bullet"/>
+      <w:lvlText w:val=""/>
+      <w:lvlJc w:val="left"/>
+      <w:pPr>
+        <w:tabs>
+          <w:tab w:val="num" w:pos="3600"/>
+        </w:tabs>
+        <w:ind w:left="3600" w:hanging="360"/>
+      </w:pPr>
+      <w:rPr>
+        <w:rFonts w:ascii="Wingdings" w:hAnsi="Wingdings" w:hint="default"/>
+        <w:sz w:val="20"/>
+      </w:rPr>
+    </w:lvl>
+    <w:lvl w:ilvl="5" w:tentative="1">
+      <w:start w:val="1"/>
+      <w:numFmt w:val="bullet"/>
+      <w:lvlText w:val=""/>
+      <w:lvlJc w:val="left"/>
+      <w:pPr>
+        <w:tabs>
+          <w:tab w:val="num" w:pos="4320"/>
+        </w:tabs>
+        <w:ind w:left="4320" w:hanging="360"/>
+      </w:pPr>
+      <w:rPr>
+        <w:rFonts w:ascii="Wingdings" w:hAnsi="Wingdings" w:hint="default"/>
+        <w:sz w:val="20"/>
+      </w:rPr>
+    </w:lvl>
+    <w:lvl w:ilvl="6" w:tentative="1">
+      <w:start w:val="1"/>
+      <w:numFmt w:val="bullet"/>
+      <w:lvlText w:val=""/>
+      <w:lvlJc w:val="left"/>
+      <w:pPr>
+        <w:tabs>
+          <w:tab w:val="num" w:pos="5040"/>
+        </w:tabs>
+        <w:ind w:left="5040" w:hanging="360"/>
+      </w:pPr>
+      <w:rPr>
+        <w:rFonts w:ascii="Wingdings" w:hAnsi="Wingdings" w:hint="default"/>
+        <w:sz w:val="20"/>
+      </w:rPr>
+    </w:lvl>
+    <w:lvl w:ilvl="7" w:tentative="1">
+      <w:start w:val="1"/>
+      <w:numFmt w:val="bullet"/>
+      <w:lvlText w:val=""/>
+      <w:lvlJc w:val="left"/>
+      <w:pPr>
+        <w:tabs>
+          <w:tab w:val="num" w:pos="5760"/>
+        </w:tabs>
+        <w:ind w:left="5760" w:hanging="360"/>
+      </w:pPr>
+      <w:rPr>
+        <w:rFonts w:ascii="Wingdings" w:hAnsi="Wingdings" w:hint="default"/>
+        <w:sz w:val="20"/>
+      </w:rPr>
+    </w:lvl>
+    <w:lvl w:ilvl="8" w:tentative="1">
+      <w:start w:val="1"/>
+      <w:numFmt w:val="bullet"/>
+      <w:lvlText w:val=""/>
+      <w:lvlJc w:val="left"/>
+      <w:pPr>
+        <w:tabs>
+          <w:tab w:val="num" w:pos="6480"/>
+        </w:tabs>
+        <w:ind w:left="6480" w:hanging="360"/>
+      </w:pPr>
+      <w:rPr>
+        <w:rFonts w:ascii="Wingdings" w:hAnsi="Wingdings" w:hint="default"/>
+        <w:sz w:val="20"/>
+      </w:rPr>
+    </w:lvl>
+  </w:abstractNum>
+  <w:abstractNum w:abstractNumId="17" w15:restartNumberingAfterBreak="0">
     <w:nsid w:val="70CC163B"/>
     <w:multiLevelType w:val="multilevel"/>
     <w:tmpl w:val="3A7E4B16"/>
@@ -9070,7 +11476,7 @@
       </w:rPr>
     </w:lvl>
   </w:abstractNum>
-  <w:abstractNum w:abstractNumId="11" w15:restartNumberingAfterBreak="0">
+  <w:abstractNum w:abstractNumId="18" w15:restartNumberingAfterBreak="0">
     <w:nsid w:val="7592240C"/>
     <w:multiLevelType w:val="multilevel"/>
     <w:tmpl w:val="0CEC2458"/>
@@ -9220,39 +11626,60 @@
     </w:lvl>
   </w:abstractNum>
   <w:num w:numId="1" w16cid:durableId="483545400">
+    <w:abstractNumId w:val="8"/>
+  </w:num>
+  <w:num w:numId="2" w16cid:durableId="2029670040">
+    <w:abstractNumId w:val="2"/>
+  </w:num>
+  <w:num w:numId="3" w16cid:durableId="235167013">
+    <w:abstractNumId w:val="17"/>
+  </w:num>
+  <w:num w:numId="4" w16cid:durableId="1991015660">
+    <w:abstractNumId w:val="13"/>
+  </w:num>
+  <w:num w:numId="5" w16cid:durableId="1044596973">
+    <w:abstractNumId w:val="14"/>
+  </w:num>
+  <w:num w:numId="6" w16cid:durableId="516580135">
     <w:abstractNumId w:val="6"/>
   </w:num>
-  <w:num w:numId="2" w16cid:durableId="2029670040">
+  <w:num w:numId="7" w16cid:durableId="180093849">
+    <w:abstractNumId w:val="4"/>
+  </w:num>
+  <w:num w:numId="8" w16cid:durableId="2102753099">
+    <w:abstractNumId w:val="5"/>
+  </w:num>
+  <w:num w:numId="9" w16cid:durableId="1980071826">
+    <w:abstractNumId w:val="15"/>
+  </w:num>
+  <w:num w:numId="10" w16cid:durableId="613757418">
+    <w:abstractNumId w:val="3"/>
+  </w:num>
+  <w:num w:numId="11" w16cid:durableId="882670369">
     <w:abstractNumId w:val="1"/>
   </w:num>
-  <w:num w:numId="3" w16cid:durableId="235167013">
+  <w:num w:numId="12" w16cid:durableId="1243370753">
+    <w:abstractNumId w:val="18"/>
+  </w:num>
+  <w:num w:numId="13" w16cid:durableId="1257515203">
+    <w:abstractNumId w:val="16"/>
+  </w:num>
+  <w:num w:numId="14" w16cid:durableId="1015116385">
     <w:abstractNumId w:val="10"/>
   </w:num>
-  <w:num w:numId="4" w16cid:durableId="1991015660">
+  <w:num w:numId="15" w16cid:durableId="1806657091">
+    <w:abstractNumId w:val="9"/>
+  </w:num>
+  <w:num w:numId="16" w16cid:durableId="1773470670">
     <w:abstractNumId w:val="7"/>
   </w:num>
-  <w:num w:numId="5" w16cid:durableId="1044596973">
-    <w:abstractNumId w:val="8"/>
+  <w:num w:numId="17" w16cid:durableId="1474786941">
+    <w:abstractNumId w:val="12"/>
   </w:num>
-  <w:num w:numId="6" w16cid:durableId="516580135">
-    <w:abstractNumId w:val="5"/>
-  </w:num>
-  <w:num w:numId="7" w16cid:durableId="180093849">
-    <w:abstractNumId w:val="3"/>
-  </w:num>
-  <w:num w:numId="8" w16cid:durableId="2102753099">
-    <w:abstractNumId w:val="4"/>
-  </w:num>
-  <w:num w:numId="9" w16cid:durableId="1980071826">
-    <w:abstractNumId w:val="9"/>
-  </w:num>
-  <w:num w:numId="10" w16cid:durableId="613757418">
-    <w:abstractNumId w:val="2"/>
-  </w:num>
-  <w:num w:numId="11" w16cid:durableId="882670369">
+  <w:num w:numId="18" w16cid:durableId="162748774">
     <w:abstractNumId w:val="0"/>
   </w:num>
-  <w:num w:numId="12" w16cid:durableId="1243370753">
+  <w:num w:numId="19" w16cid:durableId="1078940353">
     <w:abstractNumId w:val="11"/>
   </w:num>
 </w:numbering>

</xml_diff>